<commit_message>
02-08-2023 Hibernate all-most-completed Servlet-3v
</commit_message>
<xml_diff>
--- a/Java/Hibernate/4-steps to prepare the hibernate application.docx
+++ b/Java/Hibernate/4-steps to prepare the hibernate application.docx
@@ -1,6 +1,6 @@
 
 <file path=word/document.xml><?xml version="1.0" encoding="utf-8"?>
-<w:document xmlns:wpc="http://schemas.microsoft.com/office/word/2010/wordprocessingCanvas" xmlns:cx="http://schemas.microsoft.com/office/drawing/2014/chartex" xmlns:cx1="http://schemas.microsoft.com/office/drawing/2015/9/8/chartex" xmlns:cx2="http://schemas.microsoft.com/office/drawing/2015/10/21/chartex" xmlns:cx3="http://schemas.microsoft.com/office/drawing/2016/5/9/chartex" xmlns:cx4="http://schemas.microsoft.com/office/drawing/2016/5/10/chartex" xmlns:cx5="http://schemas.microsoft.com/office/drawing/2016/5/11/chartex" xmlns:cx6="http://schemas.microsoft.com/office/drawing/2016/5/12/chartex" xmlns:cx7="http://schemas.microsoft.com/office/drawing/2016/5/13/chartex" xmlns:cx8="http://schemas.microsoft.com/office/drawing/2016/5/14/chartex" xmlns:mc="http://schemas.openxmlformats.org/markup-compatibility/2006" xmlns:aink="http://schemas.microsoft.com/office/drawing/2016/ink" xmlns:am3d="http://schemas.microsoft.com/office/drawing/2017/model3d" xmlns:o="urn:schemas-microsoft-com:office:office" xmlns:r="http://schemas.openxmlformats.org/officeDocument/2006/relationships" xmlns:m="http://schemas.openxmlformats.org/officeDocument/2006/math" xmlns:v="urn:schemas-microsoft-com:vml" xmlns:wp14="http://schemas.microsoft.com/office/word/2010/wordprocessingDrawing" xmlns:wp="http://schemas.openxmlformats.org/drawingml/2006/wordprocessingDrawing" xmlns:w10="urn:schemas-microsoft-com:office:word" xmlns:w="http://schemas.openxmlformats.org/wordprocessingml/2006/main" xmlns:w14="http://schemas.microsoft.com/office/word/2010/wordml" xmlns:w15="http://schemas.microsoft.com/office/word/2012/wordml" xmlns:w16cex="http://schemas.microsoft.com/office/word/2018/wordml/cex" xmlns:w16cid="http://schemas.microsoft.com/office/word/2016/wordml/cid" xmlns:w16="http://schemas.microsoft.com/office/word/2018/wordml" xmlns:w16sdtdh="http://schemas.microsoft.com/office/word/2020/wordml/sdtdatahash" xmlns:w16se="http://schemas.microsoft.com/office/word/2015/wordml/symex" xmlns:wpg="http://schemas.microsoft.com/office/word/2010/wordprocessingGroup" xmlns:wpi="http://schemas.microsoft.com/office/word/2010/wordprocessingInk" xmlns:wne="http://schemas.microsoft.com/office/word/2006/wordml" xmlns:wps="http://schemas.microsoft.com/office/word/2010/wordprocessingShape" mc:Ignorable="w14 w15 w16se w16cid w16 w16cex w16sdtdh wp14">
+<w:document xmlns:ve="http://schemas.openxmlformats.org/markup-compatibility/2006" xmlns:o="urn:schemas-microsoft-com:office:office" xmlns:r="http://schemas.openxmlformats.org/officeDocument/2006/relationships" xmlns:m="http://schemas.openxmlformats.org/officeDocument/2006/math" xmlns:v="urn:schemas-microsoft-com:vml" xmlns:wp="http://schemas.openxmlformats.org/drawingml/2006/wordprocessingDrawing" xmlns:w10="urn:schemas-microsoft-com:office:word" xmlns:w="http://schemas.openxmlformats.org/wordprocessingml/2006/main" xmlns:wne="http://schemas.microsoft.com/office/word/2006/wordml">
   <w:body>
     <w:p>
       <w:pPr>
@@ -23,6 +23,16 @@
         </w:rPr>
         <w:t>1.Steps to Create Hibernate Application:</w:t>
       </w:r>
+    </w:p>
+    <w:p>
+      <w:pPr>
+        <w:jc w:val="both"/>
+        <w:rPr>
+          <w:rFonts w:ascii="Times New Roman" w:hAnsi="Times New Roman" w:cs="Times New Roman"/>
+          <w:sz w:val="28"/>
+          <w:szCs w:val="28"/>
+        </w:rPr>
+      </w:pPr>
       <w:r>
         <w:rPr>
           <w:rFonts w:ascii="Times New Roman" w:hAnsi="Times New Roman" w:cs="Times New Roman"/>
@@ -31,19 +41,74 @@
           <w:sz w:val="28"/>
           <w:szCs w:val="28"/>
         </w:rPr>
-        <w:t xml:space="preserve"> </w:t>
-      </w:r>
-    </w:p>
-    <w:p>
-      <w:pPr>
-        <w:jc w:val="both"/>
-        <w:rPr>
-          <w:rFonts w:ascii="Times New Roman" w:hAnsi="Times New Roman" w:cs="Times New Roman"/>
-          <w:sz w:val="28"/>
-          <w:szCs w:val="28"/>
-        </w:rPr>
-      </w:pPr>
-      <w:r>
+        <w:t xml:space="preserve">    a. </w:t>
+      </w:r>
+      <w:r>
+        <w:rPr>
+          <w:rFonts w:ascii="Times New Roman" w:hAnsi="Times New Roman" w:cs="Times New Roman"/>
+          <w:sz w:val="28"/>
+          <w:szCs w:val="28"/>
+        </w:rPr>
+        <w:t>Define a Hibernate persistence class/Domain class</w:t>
+      </w:r>
+    </w:p>
+    <w:p>
+      <w:pPr>
+        <w:jc w:val="both"/>
+        <w:rPr>
+          <w:rFonts w:ascii="Times New Roman" w:hAnsi="Times New Roman" w:cs="Times New Roman"/>
+          <w:sz w:val="28"/>
+          <w:szCs w:val="28"/>
+        </w:rPr>
+      </w:pPr>
+      <w:r>
+        <w:rPr>
+          <w:rFonts w:ascii="Times New Roman" w:hAnsi="Times New Roman" w:cs="Times New Roman"/>
+          <w:sz w:val="28"/>
+          <w:szCs w:val="28"/>
+        </w:rPr>
+        <w:t xml:space="preserve">    b. create Hibernate configuration file.</w:t>
+      </w:r>
+    </w:p>
+    <w:p>
+      <w:pPr>
+        <w:jc w:val="both"/>
+        <w:rPr>
+          <w:rFonts w:ascii="Times New Roman" w:hAnsi="Times New Roman" w:cs="Times New Roman"/>
+          <w:sz w:val="28"/>
+          <w:szCs w:val="28"/>
+        </w:rPr>
+      </w:pPr>
+      <w:r>
+        <w:rPr>
+          <w:rFonts w:ascii="Times New Roman" w:hAnsi="Times New Roman" w:cs="Times New Roman"/>
+          <w:sz w:val="28"/>
+          <w:szCs w:val="28"/>
+        </w:rPr>
+        <w:t xml:space="preserve">    c. Create Hibernate mapping File.</w:t>
+      </w:r>
+    </w:p>
+    <w:p>
+      <w:pPr>
+        <w:jc w:val="both"/>
+        <w:rPr>
+          <w:rFonts w:ascii="Times New Roman" w:hAnsi="Times New Roman" w:cs="Times New Roman"/>
+          <w:sz w:val="28"/>
+          <w:szCs w:val="28"/>
+        </w:rPr>
+      </w:pPr>
+      <w:r>
+        <w:rPr>
+          <w:rFonts w:ascii="Times New Roman" w:hAnsi="Times New Roman" w:cs="Times New Roman"/>
+          <w:sz w:val="28"/>
+          <w:szCs w:val="28"/>
+        </w:rPr>
+        <w:t xml:space="preserve">    d. Develop the Client Application.</w:t>
+      </w:r>
+    </w:p>
+    <w:p>
+      <w:pPr>
+        <w:jc w:val="both"/>
         <w:rPr>
           <w:rFonts w:ascii="Times New Roman" w:hAnsi="Times New Roman" w:cs="Times New Roman"/>
           <w:b/>
@@ -51,70 +116,7 @@
           <w:sz w:val="28"/>
           <w:szCs w:val="28"/>
         </w:rPr>
-        <w:t xml:space="preserve">    a. </w:t>
-      </w:r>
-      <w:r>
-        <w:rPr>
-          <w:rFonts w:ascii="Times New Roman" w:hAnsi="Times New Roman" w:cs="Times New Roman"/>
-          <w:sz w:val="28"/>
-          <w:szCs w:val="28"/>
-        </w:rPr>
-        <w:t>Define a Hibernate persistence class/Domain class</w:t>
-      </w:r>
-    </w:p>
-    <w:p>
-      <w:pPr>
-        <w:jc w:val="both"/>
-        <w:rPr>
-          <w:rFonts w:ascii="Times New Roman" w:hAnsi="Times New Roman" w:cs="Times New Roman"/>
-          <w:sz w:val="28"/>
-          <w:szCs w:val="28"/>
-        </w:rPr>
-      </w:pPr>
-      <w:r>
-        <w:rPr>
-          <w:rFonts w:ascii="Times New Roman" w:hAnsi="Times New Roman" w:cs="Times New Roman"/>
-          <w:sz w:val="28"/>
-          <w:szCs w:val="28"/>
-        </w:rPr>
-        <w:t xml:space="preserve">    b. create Hibernate configuration file.</w:t>
-      </w:r>
-    </w:p>
-    <w:p>
-      <w:pPr>
-        <w:jc w:val="both"/>
-        <w:rPr>
-          <w:rFonts w:ascii="Times New Roman" w:hAnsi="Times New Roman" w:cs="Times New Roman"/>
-          <w:sz w:val="28"/>
-          <w:szCs w:val="28"/>
-        </w:rPr>
-      </w:pPr>
-      <w:r>
-        <w:rPr>
-          <w:rFonts w:ascii="Times New Roman" w:hAnsi="Times New Roman" w:cs="Times New Roman"/>
-          <w:sz w:val="28"/>
-          <w:szCs w:val="28"/>
-        </w:rPr>
-        <w:t xml:space="preserve">    c. Create Hibernate mapping File.</w:t>
-      </w:r>
-    </w:p>
-    <w:p>
-      <w:pPr>
-        <w:jc w:val="both"/>
-        <w:rPr>
-          <w:rFonts w:ascii="Times New Roman" w:hAnsi="Times New Roman" w:cs="Times New Roman"/>
-          <w:sz w:val="28"/>
-          <w:szCs w:val="28"/>
-        </w:rPr>
-      </w:pPr>
-      <w:r>
-        <w:rPr>
-          <w:rFonts w:ascii="Times New Roman" w:hAnsi="Times New Roman" w:cs="Times New Roman"/>
-          <w:sz w:val="28"/>
-          <w:szCs w:val="28"/>
-        </w:rPr>
-        <w:t xml:space="preserve">    d. Develop the Client Application.</w:t>
-      </w:r>
+      </w:pPr>
     </w:p>
     <w:p>
       <w:pPr>
@@ -127,18 +129,17 @@
           <w:szCs w:val="28"/>
         </w:rPr>
       </w:pPr>
-    </w:p>
-    <w:p>
-      <w:pPr>
-        <w:jc w:val="both"/>
+      <w:r>
         <w:rPr>
           <w:rFonts w:ascii="Times New Roman" w:hAnsi="Times New Roman" w:cs="Times New Roman"/>
           <w:b/>
           <w:bCs/>
           <w:sz w:val="28"/>
           <w:szCs w:val="28"/>
-        </w:rPr>
-      </w:pPr>
+          <w:u w:val="single"/>
+        </w:rPr>
+        <w:t>A.</w:t>
+      </w:r>
       <w:r>
         <w:rPr>
           <w:rFonts w:ascii="Times New Roman" w:hAnsi="Times New Roman" w:cs="Times New Roman"/>
@@ -148,28 +149,7 @@
           <w:szCs w:val="28"/>
           <w:u w:val="single"/>
         </w:rPr>
-        <w:t>A.</w:t>
-      </w:r>
-      <w:r>
-        <w:rPr>
-          <w:rFonts w:ascii="Times New Roman" w:hAnsi="Times New Roman" w:cs="Times New Roman"/>
-          <w:b/>
-          <w:bCs/>
-          <w:sz w:val="28"/>
-          <w:szCs w:val="28"/>
-          <w:u w:val="single"/>
-        </w:rPr>
         <w:t>Define a Hibernate Persistence class/Domain Class:-</w:t>
-      </w:r>
-      <w:r>
-        <w:rPr>
-          <w:rFonts w:ascii="Times New Roman" w:hAnsi="Times New Roman" w:cs="Times New Roman"/>
-          <w:b/>
-          <w:bCs/>
-          <w:sz w:val="28"/>
-          <w:szCs w:val="28"/>
-        </w:rPr>
-        <w:t xml:space="preserve"> </w:t>
       </w:r>
       <w:r>
         <w:rPr>
@@ -541,7 +521,7 @@
         </w:rPr>
       </w:pPr>
       <w:r>
-        <w:object w:dxaOrig="5280" w:dyaOrig="5745" w14:anchorId="6633A90A">
+        <w:object w:dxaOrig="5280" w:dyaOrig="5745">
           <v:shapetype id="_x0000_t75" coordsize="21600,21600" o:spt="75" o:preferrelative="t" path="m@4@5l@4@11@9@11@9@5xe" filled="f" stroked="f">
             <v:stroke joinstyle="miter"/>
             <v:formulas>
@@ -564,7 +544,7 @@
           <v:shape id="_x0000_i1025" type="#_x0000_t75" style="width:264pt;height:287.25pt" o:ole="">
             <v:imagedata r:id="rId7" o:title=""/>
           </v:shape>
-          <o:OLEObject Type="Embed" ProgID="Paint.Picture.1" ShapeID="_x0000_i1025" DrawAspect="Content" ObjectID="_1751481384" r:id="rId8"/>
+          <o:OLEObject Type="Embed" ProgID="Paint.Picture.1" ShapeID="_x0000_i1025" DrawAspect="Content" ObjectID="_1752428383" r:id="rId8"/>
         </w:object>
       </w:r>
     </w:p>
@@ -602,17 +582,6 @@
         </w:rPr>
         <w:t>:-</w:t>
       </w:r>
-      <w:r>
-        <w:rPr>
-          <w:rFonts w:ascii="Times New Roman" w:hAnsi="Times New Roman" w:cs="Times New Roman"/>
-          <w:b/>
-          <w:bCs/>
-          <w:sz w:val="28"/>
-          <w:szCs w:val="28"/>
-          <w:u w:val="single"/>
-        </w:rPr>
-        <w:t xml:space="preserve"> </w:t>
-      </w:r>
     </w:p>
     <w:p>
       <w:pPr>
@@ -637,11 +606,11 @@
         <w:jc w:val="both"/>
       </w:pPr>
       <w:r>
-        <w:object w:dxaOrig="3855" w:dyaOrig="900" w14:anchorId="7033AE3B">
+        <w:object w:dxaOrig="3855" w:dyaOrig="900">
           <v:shape id="_x0000_i1026" type="#_x0000_t75" style="width:192.75pt;height:45pt" o:ole="">
             <v:imagedata r:id="rId9" o:title=""/>
           </v:shape>
-          <o:OLEObject Type="Embed" ProgID="Paint.Picture.1" ShapeID="_x0000_i1026" DrawAspect="Content" ObjectID="_1751481385" r:id="rId10"/>
+          <o:OLEObject Type="Embed" ProgID="Paint.Picture.1" ShapeID="_x0000_i1026" DrawAspect="Content" ObjectID="_1752428384" r:id="rId10"/>
         </w:object>
       </w:r>
     </w:p>
@@ -655,9 +624,6 @@
         </w:rPr>
       </w:pPr>
       <w:r>
-        <w:t xml:space="preserve"> </w:t>
-      </w:r>
-      <w:r>
         <w:rPr>
           <w:rFonts w:ascii="Times New Roman" w:hAnsi="Times New Roman" w:cs="Times New Roman"/>
           <w:sz w:val="28"/>
@@ -675,14 +641,6 @@
           <w:szCs w:val="28"/>
         </w:rPr>
       </w:pPr>
-      <w:r>
-        <w:rPr>
-          <w:rFonts w:ascii="Times New Roman" w:hAnsi="Times New Roman" w:cs="Times New Roman"/>
-          <w:sz w:val="28"/>
-          <w:szCs w:val="28"/>
-        </w:rPr>
-        <w:t xml:space="preserve"> </w:t>
-      </w:r>
       <w:r>
         <w:rPr>
           <w:rFonts w:ascii="Times New Roman" w:hAnsi="Times New Roman" w:cs="Times New Roman"/>
@@ -1201,11 +1159,11 @@
         <w:jc w:val="both"/>
       </w:pPr>
       <w:r>
-        <w:object w:dxaOrig="4770" w:dyaOrig="3585" w14:anchorId="50B4E8B3">
+        <w:object w:dxaOrig="4770" w:dyaOrig="3585">
           <v:shape id="_x0000_i1027" type="#_x0000_t75" style="width:238.5pt;height:179.25pt" o:ole="">
             <v:imagedata r:id="rId11" o:title=""/>
           </v:shape>
-          <o:OLEObject Type="Embed" ProgID="Paint.Picture.1" ShapeID="_x0000_i1027" DrawAspect="Content" ObjectID="_1751481386" r:id="rId12"/>
+          <o:OLEObject Type="Embed" ProgID="Paint.Picture.1" ShapeID="_x0000_i1027" DrawAspect="Content" ObjectID="_1752428385" r:id="rId12"/>
         </w:object>
       </w:r>
     </w:p>
@@ -1214,16 +1172,134 @@
         <w:jc w:val="both"/>
         <w:rPr>
           <w:rFonts w:ascii="Times New Roman" w:hAnsi="Times New Roman" w:cs="Times New Roman"/>
-          <w:sz w:val="28"/>
-          <w:szCs w:val="28"/>
-        </w:rPr>
-      </w:pPr>
-      <w:r>
-        <w:rPr>
-          <w:rFonts w:ascii="Times New Roman" w:hAnsi="Times New Roman" w:cs="Times New Roman"/>
-          <w:sz w:val="28"/>
-          <w:szCs w:val="28"/>
-        </w:rPr>
+          <w:b/>
+          <w:sz w:val="28"/>
+          <w:szCs w:val="28"/>
+        </w:rPr>
+      </w:pPr>
+      <w:r>
+        <w:t xml:space="preserve">        </w:t>
+      </w:r>
+      <w:r>
+        <w:rPr>
+          <w:sz w:val="28"/>
+          <w:szCs w:val="28"/>
+        </w:rPr>
+        <w:t>g</w:t>
+      </w:r>
+      <w:r>
+        <w:rPr>
+          <w:rFonts w:ascii="Times New Roman" w:hAnsi="Times New Roman" w:cs="Times New Roman"/>
+          <w:b/>
+          <w:sz w:val="28"/>
+          <w:szCs w:val="28"/>
+        </w:rPr>
+        <w:t>.&lt;composite-key&gt;</w:t>
+      </w:r>
+    </w:p>
+    <w:p>
+      <w:pPr>
+        <w:jc w:val="both"/>
+        <w:rPr>
+          <w:rFonts w:ascii="Times New Roman" w:hAnsi="Times New Roman" w:cs="Times New Roman"/>
+          <w:b/>
+          <w:sz w:val="28"/>
+          <w:szCs w:val="28"/>
+        </w:rPr>
+      </w:pPr>
+      <w:r>
+        <w:rPr>
+          <w:rFonts w:ascii="Times New Roman" w:hAnsi="Times New Roman" w:cs="Times New Roman"/>
+          <w:b/>
+          <w:sz w:val="28"/>
+          <w:szCs w:val="28"/>
+        </w:rPr>
+        <w:t xml:space="preserve">                   &lt;key-property name=”-“  column=”-“/&gt;</w:t>
+      </w:r>
+    </w:p>
+    <w:p>
+      <w:pPr>
+        <w:jc w:val="both"/>
+        <w:rPr>
+          <w:rFonts w:ascii="Times New Roman" w:hAnsi="Times New Roman" w:cs="Times New Roman"/>
+          <w:b/>
+          <w:sz w:val="28"/>
+          <w:szCs w:val="28"/>
+        </w:rPr>
+      </w:pPr>
+      <w:r>
+        <w:rPr>
+          <w:rFonts w:ascii="Times New Roman" w:hAnsi="Times New Roman" w:cs="Times New Roman"/>
+          <w:b/>
+          <w:sz w:val="28"/>
+          <w:szCs w:val="28"/>
+        </w:rPr>
+        <w:t xml:space="preserve">                   &lt;key-property name=”-“  column=”-“/.</w:t>
+      </w:r>
+    </w:p>
+    <w:p>
+      <w:pPr>
+        <w:jc w:val="both"/>
+        <w:rPr>
+          <w:rFonts w:ascii="Times New Roman" w:hAnsi="Times New Roman" w:cs="Times New Roman"/>
+          <w:b/>
+          <w:sz w:val="28"/>
+          <w:szCs w:val="28"/>
+        </w:rPr>
+      </w:pPr>
+      <w:r>
+        <w:rPr>
+          <w:rFonts w:ascii="Times New Roman" w:hAnsi="Times New Roman" w:cs="Times New Roman"/>
+          <w:b/>
+          <w:sz w:val="28"/>
+          <w:szCs w:val="28"/>
+        </w:rPr>
+        <w:t xml:space="preserve">          &lt;/composite-key&gt;</w:t>
+      </w:r>
+    </w:p>
+    <w:p>
+      <w:pPr>
+        <w:jc w:val="both"/>
+        <w:rPr>
+          <w:rFonts w:ascii="Times New Roman" w:hAnsi="Times New Roman" w:cs="Times New Roman"/>
+          <w:sz w:val="28"/>
+          <w:szCs w:val="28"/>
+        </w:rPr>
+      </w:pPr>
+      <w:r>
+        <w:rPr>
+          <w:sz w:val="28"/>
+          <w:szCs w:val="28"/>
+        </w:rPr>
+        <w:t xml:space="preserve">           If primary key in relation is composite key, then use above tag for mapping .</w:t>
+      </w:r>
+    </w:p>
+    <w:p>
+      <w:pPr>
+        <w:jc w:val="both"/>
+        <w:rPr>
+          <w:rFonts w:ascii="Times New Roman" w:hAnsi="Times New Roman" w:cs="Times New Roman"/>
+          <w:sz w:val="28"/>
+          <w:szCs w:val="28"/>
+        </w:rPr>
+      </w:pPr>
+    </w:p>
+    <w:p>
+      <w:pPr>
+        <w:jc w:val="both"/>
+        <w:rPr>
+          <w:rFonts w:ascii="Times New Roman" w:hAnsi="Times New Roman" w:cs="Times New Roman"/>
+          <w:sz w:val="28"/>
+          <w:szCs w:val="28"/>
+        </w:rPr>
+      </w:pPr>
+      <w:r>
+        <w:rPr>
+          <w:rFonts w:ascii="Times New Roman" w:hAnsi="Times New Roman" w:cs="Times New Roman"/>
+          <w:sz w:val="28"/>
+          <w:szCs w:val="28"/>
+        </w:rPr>
+        <w:lastRenderedPageBreak/>
         <w:t>Example:</w:t>
       </w:r>
     </w:p>
@@ -1232,11 +1308,11 @@
         <w:jc w:val="both"/>
       </w:pPr>
       <w:r>
-        <w:object w:dxaOrig="6690" w:dyaOrig="2415" w14:anchorId="11702A74">
+        <w:object w:dxaOrig="6690" w:dyaOrig="2415">
           <v:shape id="_x0000_i1028" type="#_x0000_t75" style="width:334.5pt;height:120.75pt" o:ole="">
             <v:imagedata r:id="rId13" o:title=""/>
           </v:shape>
-          <o:OLEObject Type="Embed" ProgID="Paint.Picture.1" ShapeID="_x0000_i1028" DrawAspect="Content" ObjectID="_1751481387" r:id="rId14"/>
+          <o:OLEObject Type="Embed" ProgID="Paint.Picture.1" ShapeID="_x0000_i1028" DrawAspect="Content" ObjectID="_1752428386" r:id="rId14"/>
         </w:object>
       </w:r>
     </w:p>
@@ -1289,17 +1365,6 @@
         </w:rPr>
         <w:t>:-</w:t>
       </w:r>
-      <w:r>
-        <w:rPr>
-          <w:rFonts w:ascii="Times New Roman" w:hAnsi="Times New Roman" w:cs="Times New Roman"/>
-          <w:b/>
-          <w:bCs/>
-          <w:sz w:val="28"/>
-          <w:szCs w:val="28"/>
-          <w:u w:val="single"/>
-        </w:rPr>
-        <w:t xml:space="preserve"> </w:t>
-      </w:r>
     </w:p>
     <w:p>
       <w:pPr>
@@ -1324,11 +1389,11 @@
         <w:jc w:val="both"/>
       </w:pPr>
       <w:r>
-        <w:object w:dxaOrig="2235" w:dyaOrig="780" w14:anchorId="341D6C90">
+        <w:object w:dxaOrig="2235" w:dyaOrig="780">
           <v:shape id="_x0000_i1029" type="#_x0000_t75" style="width:111.75pt;height:39pt" o:ole="">
             <v:imagedata r:id="rId15" o:title=""/>
           </v:shape>
-          <o:OLEObject Type="Embed" ProgID="Paint.Picture.1" ShapeID="_x0000_i1029" DrawAspect="Content" ObjectID="_1751481388" r:id="rId16"/>
+          <o:OLEObject Type="Embed" ProgID="Paint.Picture.1" ShapeID="_x0000_i1029" DrawAspect="Content" ObjectID="_1752428387" r:id="rId16"/>
         </w:object>
       </w:r>
     </w:p>
@@ -1342,9 +1407,6 @@
         </w:rPr>
       </w:pPr>
       <w:r>
-        <w:t xml:space="preserve">  </w:t>
-      </w:r>
-      <w:r>
         <w:rPr>
           <w:rFonts w:ascii="Times New Roman" w:hAnsi="Times New Roman" w:cs="Times New Roman"/>
           <w:sz w:val="28"/>
@@ -1362,14 +1424,6 @@
           <w:szCs w:val="28"/>
         </w:rPr>
       </w:pPr>
-      <w:r>
-        <w:rPr>
-          <w:rFonts w:ascii="Times New Roman" w:hAnsi="Times New Roman" w:cs="Times New Roman"/>
-          <w:sz w:val="28"/>
-          <w:szCs w:val="28"/>
-        </w:rPr>
-        <w:t xml:space="preserve">   </w:t>
-      </w:r>
       <w:r>
         <w:rPr>
           <w:rFonts w:ascii="Times New Roman" w:hAnsi="Times New Roman" w:cs="Times New Roman"/>
@@ -1448,14 +1502,6 @@
         </w:rPr>
         <w:t>sername</w:t>
       </w:r>
-      <w:r>
-        <w:rPr>
-          <w:rFonts w:ascii="Times New Roman" w:hAnsi="Times New Roman" w:cs="Times New Roman"/>
-          <w:sz w:val="28"/>
-          <w:szCs w:val="28"/>
-        </w:rPr>
-        <w:t xml:space="preserve"> </w:t>
-      </w:r>
     </w:p>
     <w:p>
       <w:pPr>
@@ -1598,22 +1644,6 @@
           <w:sz w:val="28"/>
           <w:szCs w:val="28"/>
         </w:rPr>
-        <w:t xml:space="preserve">    </w:t>
-      </w:r>
-      <w:r>
-        <w:rPr>
-          <w:rFonts w:ascii="Times New Roman" w:hAnsi="Times New Roman" w:cs="Times New Roman"/>
-          <w:sz w:val="28"/>
-          <w:szCs w:val="28"/>
-        </w:rPr>
-        <w:t xml:space="preserve">  </w:t>
-      </w:r>
-      <w:r>
-        <w:rPr>
-          <w:rFonts w:ascii="Times New Roman" w:hAnsi="Times New Roman" w:cs="Times New Roman"/>
-          <w:sz w:val="28"/>
-          <w:szCs w:val="28"/>
-        </w:rPr>
         <w:t xml:space="preserve">The above details </w:t>
       </w:r>
       <w:r>
@@ -1648,11 +1678,11 @@
         <w:jc w:val="both"/>
       </w:pPr>
       <w:r>
-        <w:object w:dxaOrig="5685" w:dyaOrig="3390" w14:anchorId="57392196">
+        <w:object w:dxaOrig="5685" w:dyaOrig="3390">
           <v:shape id="_x0000_i1030" type="#_x0000_t75" style="width:284.25pt;height:169.5pt" o:ole="">
             <v:imagedata r:id="rId17" o:title=""/>
           </v:shape>
-          <o:OLEObject Type="Embed" ProgID="Paint.Picture.1" ShapeID="_x0000_i1030" DrawAspect="Content" ObjectID="_1751481389" r:id="rId18"/>
+          <o:OLEObject Type="Embed" ProgID="Paint.Picture.1" ShapeID="_x0000_i1030" DrawAspect="Content" ObjectID="_1752428388" r:id="rId18"/>
         </w:object>
       </w:r>
     </w:p>
@@ -1767,7 +1797,6 @@
           <w:sz w:val="28"/>
           <w:szCs w:val="28"/>
         </w:rPr>
-        <w:lastRenderedPageBreak/>
         <w:t xml:space="preserve">To name attribute in &lt;property&gt;tag, we should assign the </w:t>
       </w:r>
       <w:r>
@@ -1882,9 +1911,10 @@
           <w:noProof/>
           <w:sz w:val="28"/>
           <w:szCs w:val="28"/>
+          <w:lang w:val="en-US"/>
         </w:rPr>
         <w:drawing>
-          <wp:inline distT="0" distB="0" distL="0" distR="0" wp14:anchorId="5D506762" wp14:editId="572E8884">
+          <wp:inline distT="0" distB="0" distL="0" distR="0">
             <wp:extent cx="5731510" cy="2089150"/>
             <wp:effectExtent l="0" t="0" r="2540" b="6350"/>
             <wp:docPr id="1" name="Picture 1" descr="A screen shot of a computer&#10;&#10;Description automatically generated"/>
@@ -1945,9 +1975,11 @@
           <w:noProof/>
           <w:sz w:val="28"/>
           <w:szCs w:val="28"/>
-        </w:rPr>
+          <w:lang w:val="en-US"/>
+        </w:rPr>
+        <w:lastRenderedPageBreak/>
         <w:drawing>
-          <wp:inline distT="0" distB="0" distL="0" distR="0" wp14:anchorId="57CA5D50" wp14:editId="1EF4C562">
+          <wp:inline distT="0" distB="0" distL="0" distR="0">
             <wp:extent cx="5731510" cy="1650365"/>
             <wp:effectExtent l="0" t="0" r="2540" b="6985"/>
             <wp:docPr id="2" name="Picture 2" descr="A close-up of a document&#10;&#10;Description automatically generated"/>
@@ -2032,17 +2064,6 @@
           <w:szCs w:val="28"/>
           <w:u w:val="single"/>
         </w:rPr>
-        <w:t xml:space="preserve"> </w:t>
-      </w:r>
-      <w:r>
-        <w:rPr>
-          <w:rFonts w:ascii="Times New Roman" w:hAnsi="Times New Roman" w:cs="Times New Roman"/>
-          <w:b/>
-          <w:bCs/>
-          <w:sz w:val="28"/>
-          <w:szCs w:val="28"/>
-          <w:u w:val="single"/>
-        </w:rPr>
         <w:t>-</w:t>
       </w:r>
       <w:r>
@@ -2159,7 +2180,6 @@
           <w:sz w:val="28"/>
           <w:szCs w:val="28"/>
         </w:rPr>
-        <w:lastRenderedPageBreak/>
         <w:t>Step5: perform the persistence operations.</w:t>
       </w:r>
     </w:p>
@@ -2340,23 +2360,7 @@
           <w:sz w:val="28"/>
           <w:szCs w:val="28"/>
         </w:rPr>
-        <w:t xml:space="preserve">This method will get configuration details from </w:t>
-      </w:r>
-      <w:r>
-        <w:rPr>
-          <w:rFonts w:ascii="Times New Roman" w:hAnsi="Times New Roman" w:cs="Times New Roman"/>
-          <w:sz w:val="28"/>
-          <w:szCs w:val="28"/>
-        </w:rPr>
-        <w:t>“hibernate.cfg.xml file</w:t>
-      </w:r>
-      <w:r>
-        <w:rPr>
-          <w:rFonts w:ascii="Times New Roman" w:hAnsi="Times New Roman" w:cs="Times New Roman"/>
-          <w:sz w:val="28"/>
-          <w:szCs w:val="28"/>
-        </w:rPr>
-        <w:t>.</w:t>
+        <w:t>This method will get configuration details from “hibernate.cfg.xml file.</w:t>
       </w:r>
     </w:p>
     <w:p>
@@ -2414,6 +2418,7 @@
           <w:sz w:val="28"/>
           <w:szCs w:val="28"/>
         </w:rPr>
+        <w:lastRenderedPageBreak/>
         <w:t>This method will get configuration details from configuration file with any name.</w:t>
       </w:r>
     </w:p>
@@ -2451,14 +2456,6 @@
           <w:szCs w:val="28"/>
         </w:rPr>
         <w:t xml:space="preserve">      From the configuration file, this method knows the mapping file name.</w:t>
-      </w:r>
-      <w:r>
-        <w:rPr>
-          <w:rFonts w:ascii="Times New Roman" w:hAnsi="Times New Roman" w:cs="Times New Roman"/>
-          <w:sz w:val="28"/>
-          <w:szCs w:val="28"/>
-        </w:rPr>
-        <w:t xml:space="preserve"> </w:t>
       </w:r>
       <w:r>
         <w:rPr>
@@ -2612,8 +2609,7 @@
           <w:sz w:val="28"/>
           <w:szCs w:val="28"/>
         </w:rPr>
-        <w:lastRenderedPageBreak/>
-        <w:t xml:space="preserve">Step2: </w:t>
+        <w:t>Step2: create SessionFactory object</w:t>
       </w:r>
       <w:r>
         <w:rPr>
@@ -2623,36 +2619,6 @@
           <w:sz w:val="28"/>
           <w:szCs w:val="28"/>
         </w:rPr>
-        <w:t>create Session</w:t>
-      </w:r>
-      <w:r>
-        <w:rPr>
-          <w:rFonts w:ascii="Times New Roman" w:hAnsi="Times New Roman" w:cs="Times New Roman"/>
-          <w:b/>
-          <w:bCs/>
-          <w:sz w:val="28"/>
-          <w:szCs w:val="28"/>
-        </w:rPr>
-        <w:t xml:space="preserve"> </w:t>
-      </w:r>
-      <w:r>
-        <w:rPr>
-          <w:rFonts w:ascii="Times New Roman" w:hAnsi="Times New Roman" w:cs="Times New Roman"/>
-          <w:b/>
-          <w:bCs/>
-          <w:sz w:val="28"/>
-          <w:szCs w:val="28"/>
-        </w:rPr>
-        <w:t>Factory object</w:t>
-      </w:r>
-      <w:r>
-        <w:rPr>
-          <w:rFonts w:ascii="Times New Roman" w:hAnsi="Times New Roman" w:cs="Times New Roman"/>
-          <w:b/>
-          <w:bCs/>
-          <w:sz w:val="28"/>
-          <w:szCs w:val="28"/>
-        </w:rPr>
         <w:t xml:space="preserve">:- </w:t>
       </w:r>
     </w:p>
@@ -2668,16 +2634,6 @@
       <w:r>
         <w:rPr>
           <w:rFonts w:ascii="Times New Roman" w:hAnsi="Times New Roman" w:cs="Times New Roman"/>
-          <w:b/>
-          <w:bCs/>
-          <w:sz w:val="28"/>
-          <w:szCs w:val="28"/>
-        </w:rPr>
-        <w:t xml:space="preserve">                                        </w:t>
-      </w:r>
-      <w:r>
-        <w:rPr>
-          <w:rFonts w:ascii="Times New Roman" w:hAnsi="Times New Roman" w:cs="Times New Roman"/>
           <w:sz w:val="28"/>
           <w:szCs w:val="28"/>
         </w:rPr>
@@ -2718,11 +2674,11 @@
         </w:rPr>
       </w:pPr>
       <w:r>
-        <w:object w:dxaOrig="7065" w:dyaOrig="1365" w14:anchorId="741EEF65">
+        <w:object w:dxaOrig="7065" w:dyaOrig="1365">
           <v:shape id="_x0000_i1031" type="#_x0000_t75" style="width:353.25pt;height:68.25pt" o:ole="">
             <v:imagedata r:id="rId21" o:title=""/>
           </v:shape>
-          <o:OLEObject Type="Embed" ProgID="Paint.Picture.1" ShapeID="_x0000_i1031" DrawAspect="Content" ObjectID="_1751481390" r:id="rId22"/>
+          <o:OLEObject Type="Embed" ProgID="Paint.Picture.1" ShapeID="_x0000_i1031" DrawAspect="Content" ObjectID="_1752428389" r:id="rId22"/>
         </w:object>
       </w:r>
     </w:p>
@@ -2892,96 +2848,22 @@
       <w:r>
         <w:rPr>
           <w:rFonts w:ascii="Times New Roman" w:hAnsi="Times New Roman" w:cs="Times New Roman"/>
-          <w:b/>
-          <w:bCs/>
-          <w:sz w:val="28"/>
-          <w:szCs w:val="28"/>
-        </w:rPr>
-        <w:t xml:space="preserve">                                        </w:t>
-      </w:r>
-      <w:r>
-        <w:rPr>
-          <w:rFonts w:ascii="Times New Roman" w:hAnsi="Times New Roman" w:cs="Times New Roman"/>
-          <w:sz w:val="28"/>
-          <w:szCs w:val="28"/>
-        </w:rPr>
-        <w:t>Hibernate provided one predefined interface  which is org.hibernate.</w:t>
-      </w:r>
-      <w:r>
-        <w:rPr>
-          <w:rFonts w:ascii="Times New Roman" w:hAnsi="Times New Roman" w:cs="Times New Roman"/>
-          <w:sz w:val="28"/>
-          <w:szCs w:val="28"/>
-        </w:rPr>
-        <w:t>Session</w:t>
-      </w:r>
-      <w:r>
-        <w:rPr>
-          <w:rFonts w:ascii="Times New Roman" w:hAnsi="Times New Roman" w:cs="Times New Roman"/>
-          <w:sz w:val="28"/>
-          <w:szCs w:val="28"/>
-        </w:rPr>
-        <w:t>.</w:t>
-      </w:r>
-      <w:r>
-        <w:rPr>
-          <w:rFonts w:ascii="Times New Roman" w:hAnsi="Times New Roman" w:cs="Times New Roman"/>
-          <w:sz w:val="28"/>
-          <w:szCs w:val="28"/>
-        </w:rPr>
-        <w:t xml:space="preserve"> </w:t>
-      </w:r>
-      <w:r>
-        <w:rPr>
-          <w:rFonts w:ascii="Times New Roman" w:hAnsi="Times New Roman" w:cs="Times New Roman"/>
-          <w:sz w:val="28"/>
-          <w:szCs w:val="28"/>
-        </w:rPr>
-        <w:t xml:space="preserve">Its implementation class object is given by </w:t>
-      </w:r>
-      <w:r>
-        <w:rPr>
-          <w:rFonts w:ascii="Times New Roman" w:hAnsi="Times New Roman" w:cs="Times New Roman"/>
-          <w:sz w:val="28"/>
-          <w:szCs w:val="28"/>
-        </w:rPr>
-        <w:t>openSession()</w:t>
-      </w:r>
-      <w:r>
-        <w:rPr>
-          <w:rFonts w:ascii="Times New Roman" w:hAnsi="Times New Roman" w:cs="Times New Roman"/>
-          <w:sz w:val="28"/>
-          <w:szCs w:val="28"/>
-        </w:rPr>
-        <w:t xml:space="preserve"> method. This method exist in org.hibernate.</w:t>
-      </w:r>
-      <w:r>
-        <w:rPr>
-          <w:rFonts w:ascii="Times New Roman" w:hAnsi="Times New Roman" w:cs="Times New Roman"/>
-          <w:sz w:val="28"/>
-          <w:szCs w:val="28"/>
-        </w:rPr>
-        <w:t>SessionFactory Interface</w:t>
-      </w:r>
-      <w:r>
-        <w:rPr>
-          <w:rFonts w:ascii="Times New Roman" w:hAnsi="Times New Roman" w:cs="Times New Roman"/>
-          <w:sz w:val="28"/>
-          <w:szCs w:val="28"/>
-        </w:rPr>
-        <w:t>.</w:t>
-      </w:r>
-    </w:p>
-    <w:p>
-      <w:pPr>
-        <w:jc w:val="both"/>
-      </w:pPr>
-      <w:r>
-        <w:object w:dxaOrig="5280" w:dyaOrig="1500" w14:anchorId="4D5563ED">
+          <w:sz w:val="28"/>
+          <w:szCs w:val="28"/>
+        </w:rPr>
+        <w:t>Hibernate provided one predefined interface  which is org.hibernate.Session. Its implementation class object is given by openSession() method. This method exist in org.hibernate.SessionFactory Interface.</w:t>
+      </w:r>
+    </w:p>
+    <w:p>
+      <w:pPr>
+        <w:jc w:val="both"/>
+      </w:pPr>
+      <w:r>
+        <w:object w:dxaOrig="5280" w:dyaOrig="1500">
           <v:shape id="_x0000_i1032" type="#_x0000_t75" style="width:264pt;height:75pt" o:ole="">
             <v:imagedata r:id="rId23" o:title=""/>
           </v:shape>
-          <o:OLEObject Type="Embed" ProgID="Paint.Picture.1" ShapeID="_x0000_i1032" DrawAspect="Content" ObjectID="_1751481391" r:id="rId24"/>
+          <o:OLEObject Type="Embed" ProgID="Paint.Picture.1" ShapeID="_x0000_i1032" DrawAspect="Content" ObjectID="_1752428390" r:id="rId24"/>
         </w:object>
       </w:r>
     </w:p>
@@ -2995,9 +2877,6 @@
         </w:rPr>
       </w:pPr>
       <w:r>
-        <w:t xml:space="preserve">    </w:t>
-      </w:r>
-      <w:r>
         <w:rPr>
           <w:rFonts w:ascii="Times New Roman" w:hAnsi="Times New Roman" w:cs="Times New Roman"/>
           <w:sz w:val="28"/>
@@ -3076,14 +2955,6 @@
           <w:szCs w:val="28"/>
         </w:rPr>
         <w:t xml:space="preserve"> application</w:t>
-      </w:r>
-      <w:r>
-        <w:rPr>
-          <w:rFonts w:ascii="Times New Roman" w:hAnsi="Times New Roman" w:cs="Times New Roman"/>
-          <w:sz w:val="28"/>
-          <w:szCs w:val="28"/>
-        </w:rPr>
-        <w:t xml:space="preserve"> </w:t>
       </w:r>
       <w:r>
         <w:rPr>
@@ -3155,7 +3026,6 @@
           <w:sz w:val="28"/>
           <w:szCs w:val="28"/>
         </w:rPr>
-        <w:lastRenderedPageBreak/>
         <w:t>Step4: create transaction object, if required</w:t>
       </w:r>
       <w:r>
@@ -3349,6 +3219,7 @@
           <w:sz w:val="28"/>
           <w:szCs w:val="28"/>
         </w:rPr>
+        <w:lastRenderedPageBreak/>
         <w:t>Public void commit();</w:t>
       </w:r>
     </w:p>
@@ -3440,16 +3311,6 @@
       <w:r>
         <w:rPr>
           <w:rFonts w:ascii="Times New Roman" w:hAnsi="Times New Roman" w:cs="Times New Roman"/>
-          <w:b/>
-          <w:bCs/>
-          <w:sz w:val="28"/>
-          <w:szCs w:val="28"/>
-        </w:rPr>
-        <w:t xml:space="preserve">            </w:t>
-      </w:r>
-      <w:r>
-        <w:rPr>
-          <w:rFonts w:ascii="Times New Roman" w:hAnsi="Times New Roman" w:cs="Times New Roman"/>
           <w:sz w:val="28"/>
           <w:szCs w:val="28"/>
         </w:rPr>
@@ -3657,11 +3518,11 @@
         <w:jc w:val="both"/>
       </w:pPr>
       <w:r>
-        <w:object w:dxaOrig="8595" w:dyaOrig="1755" w14:anchorId="30A15A74">
-          <v:shape id="_x0000_i1034" type="#_x0000_t75" style="width:429.75pt;height:87.75pt" o:ole="">
+        <w:object w:dxaOrig="8595" w:dyaOrig="1755">
+          <v:shape id="_x0000_i1033" type="#_x0000_t75" style="width:429.75pt;height:87.75pt" o:ole="">
             <v:imagedata r:id="rId25" o:title=""/>
           </v:shape>
-          <o:OLEObject Type="Embed" ProgID="Paint.Picture.1" ShapeID="_x0000_i1034" DrawAspect="Content" ObjectID="_1751481392" r:id="rId26"/>
+          <o:OLEObject Type="Embed" ProgID="Paint.Picture.1" ShapeID="_x0000_i1033" DrawAspect="Content" ObjectID="_1752428391" r:id="rId26"/>
         </w:object>
       </w:r>
     </w:p>
@@ -3706,11 +3567,11 @@
         </w:rPr>
       </w:pPr>
       <w:r>
-        <w:object w:dxaOrig="6045" w:dyaOrig="720" w14:anchorId="24C10286">
-          <v:shape id="_x0000_i1038" type="#_x0000_t75" style="width:302.25pt;height:36pt" o:ole="">
+        <w:object w:dxaOrig="6045" w:dyaOrig="720">
+          <v:shape id="_x0000_i1034" type="#_x0000_t75" style="width:302.25pt;height:36pt" o:ole="">
             <v:imagedata r:id="rId27" o:title=""/>
           </v:shape>
-          <o:OLEObject Type="Embed" ProgID="Paint.Picture.1" ShapeID="_x0000_i1038" DrawAspect="Content" ObjectID="_1751481393" r:id="rId28"/>
+          <o:OLEObject Type="Embed" ProgID="Paint.Picture.1" ShapeID="_x0000_i1034" DrawAspect="Content" ObjectID="_1752428392" r:id="rId28"/>
         </w:object>
       </w:r>
     </w:p>
@@ -3742,19 +3603,11 @@
         <w:jc w:val="both"/>
       </w:pPr>
       <w:r>
-        <w:rPr>
-          <w:rFonts w:ascii="Times New Roman" w:hAnsi="Times New Roman" w:cs="Times New Roman"/>
-          <w:sz w:val="28"/>
-          <w:szCs w:val="28"/>
-        </w:rPr>
-        <w:t xml:space="preserve">    </w:t>
-      </w:r>
-      <w:r>
-        <w:object w:dxaOrig="8805" w:dyaOrig="2355" w14:anchorId="4E6EC1E0">
-          <v:shape id="_x0000_i1036" type="#_x0000_t75" style="width:440.25pt;height:117.75pt" o:ole="">
+        <w:object w:dxaOrig="8805" w:dyaOrig="2355">
+          <v:shape id="_x0000_i1035" type="#_x0000_t75" style="width:440.25pt;height:117.75pt" o:ole="">
             <v:imagedata r:id="rId29" o:title=""/>
           </v:shape>
-          <o:OLEObject Type="Embed" ProgID="Paint.Picture.1" ShapeID="_x0000_i1036" DrawAspect="Content" ObjectID="_1751481394" r:id="rId30"/>
+          <o:OLEObject Type="Embed" ProgID="Paint.Picture.1" ShapeID="_x0000_i1035" DrawAspect="Content" ObjectID="_1752428393" r:id="rId30"/>
         </w:object>
       </w:r>
     </w:p>
@@ -3778,14 +3631,12 @@
         </w:rPr>
       </w:pPr>
       <w:r>
-        <w:t xml:space="preserve"> </w:t>
-      </w:r>
-      <w:r>
-        <w:rPr>
-          <w:rFonts w:ascii="Times New Roman" w:hAnsi="Times New Roman" w:cs="Times New Roman"/>
-          <w:sz w:val="28"/>
-          <w:szCs w:val="28"/>
-        </w:rPr>
+        <w:rPr>
+          <w:rFonts w:ascii="Times New Roman" w:hAnsi="Times New Roman" w:cs="Times New Roman"/>
+          <w:sz w:val="28"/>
+          <w:szCs w:val="28"/>
+        </w:rPr>
+        <w:lastRenderedPageBreak/>
         <w:t>In order to get records from Table, we have to use either get(-) or load(-) method:</w:t>
       </w:r>
     </w:p>
@@ -3799,19 +3650,11 @@
         </w:rPr>
       </w:pPr>
       <w:r>
-        <w:rPr>
-          <w:rFonts w:ascii="Times New Roman" w:hAnsi="Times New Roman" w:cs="Times New Roman"/>
-          <w:sz w:val="28"/>
-          <w:szCs w:val="28"/>
-        </w:rPr>
-        <w:t xml:space="preserve">   </w:t>
-      </w:r>
-      <w:r>
-        <w:object w:dxaOrig="9180" w:dyaOrig="2310" w14:anchorId="6B36C984">
-          <v:shape id="_x0000_i1039" type="#_x0000_t75" style="width:451.5pt;height:113.25pt" o:ole="">
+        <w:object w:dxaOrig="9315" w:dyaOrig="2355">
+          <v:shape id="_x0000_i1036" type="#_x0000_t75" style="width:450.75pt;height:114pt" o:ole="">
             <v:imagedata r:id="rId31" o:title=""/>
           </v:shape>
-          <o:OLEObject Type="Embed" ProgID="Paint.Picture.1" ShapeID="_x0000_i1039" DrawAspect="Content" ObjectID="_1751481395" r:id="rId32"/>
+          <o:OLEObject Type="Embed" ProgID="Paint.Picture.1" ShapeID="_x0000_i1036" DrawAspect="Content" ObjectID="_1752428394" r:id="rId32"/>
         </w:object>
       </w:r>
     </w:p>
@@ -3834,14 +3677,6 @@
           <w:szCs w:val="28"/>
         </w:rPr>
       </w:pPr>
-      <w:r>
-        <w:rPr>
-          <w:rFonts w:ascii="Times New Roman" w:hAnsi="Times New Roman" w:cs="Times New Roman"/>
-          <w:sz w:val="28"/>
-          <w:szCs w:val="28"/>
-        </w:rPr>
-        <w:t xml:space="preserve">       </w:t>
-      </w:r>
     </w:p>
     <w:p>
       <w:pPr>
@@ -3905,16 +3740,6 @@
           <w:szCs w:val="28"/>
         </w:rPr>
       </w:pPr>
-      <w:r>
-        <w:rPr>
-          <w:rFonts w:ascii="Times New Roman" w:hAnsi="Times New Roman" w:cs="Times New Roman"/>
-          <w:b/>
-          <w:bCs/>
-          <w:sz w:val="28"/>
-          <w:szCs w:val="28"/>
-        </w:rPr>
-        <w:t xml:space="preserve"> </w:t>
-      </w:r>
       <w:r>
         <w:rPr>
           <w:rFonts w:ascii="Times New Roman" w:hAnsi="Times New Roman" w:cs="Times New Roman"/>
@@ -4044,16 +3869,6 @@
           <w:szCs w:val="28"/>
         </w:rPr>
       </w:pPr>
-      <w:r>
-        <w:rPr>
-          <w:rFonts w:ascii="Times New Roman" w:hAnsi="Times New Roman" w:cs="Times New Roman"/>
-          <w:b/>
-          <w:bCs/>
-          <w:sz w:val="28"/>
-          <w:szCs w:val="28"/>
-        </w:rPr>
-        <w:t xml:space="preserve">    </w:t>
-      </w:r>
     </w:p>
     <w:sectPr>
       <w:headerReference w:type="default" r:id="rId33"/>
@@ -4074,8 +3889,8 @@
 </file>
 
 <file path=word/endnotes.xml><?xml version="1.0" encoding="utf-8"?>
-<w:endnotes xmlns:wpc="http://schemas.microsoft.com/office/word/2010/wordprocessingCanvas" xmlns:cx="http://schemas.microsoft.com/office/drawing/2014/chartex" xmlns:cx1="http://schemas.microsoft.com/office/drawing/2015/9/8/chartex" xmlns:cx2="http://schemas.microsoft.com/office/drawing/2015/10/21/chartex" xmlns:cx3="http://schemas.microsoft.com/office/drawing/2016/5/9/chartex" xmlns:cx4="http://schemas.microsoft.com/office/drawing/2016/5/10/chartex" xmlns:cx5="http://schemas.microsoft.com/office/drawing/2016/5/11/chartex" xmlns:cx6="http://schemas.microsoft.com/office/drawing/2016/5/12/chartex" xmlns:cx7="http://schemas.microsoft.com/office/drawing/2016/5/13/chartex" xmlns:cx8="http://schemas.microsoft.com/office/drawing/2016/5/14/chartex" xmlns:mc="http://schemas.openxmlformats.org/markup-compatibility/2006" xmlns:aink="http://schemas.microsoft.com/office/drawing/2016/ink" xmlns:am3d="http://schemas.microsoft.com/office/drawing/2017/model3d" xmlns:o="urn:schemas-microsoft-com:office:office" xmlns:r="http://schemas.openxmlformats.org/officeDocument/2006/relationships" xmlns:m="http://schemas.openxmlformats.org/officeDocument/2006/math" xmlns:v="urn:schemas-microsoft-com:vml" xmlns:wp14="http://schemas.microsoft.com/office/word/2010/wordprocessingDrawing" xmlns:wp="http://schemas.openxmlformats.org/drawingml/2006/wordprocessingDrawing" xmlns:w10="urn:schemas-microsoft-com:office:word" xmlns:w="http://schemas.openxmlformats.org/wordprocessingml/2006/main" xmlns:w14="http://schemas.microsoft.com/office/word/2010/wordml" xmlns:w15="http://schemas.microsoft.com/office/word/2012/wordml" xmlns:w16cex="http://schemas.microsoft.com/office/word/2018/wordml/cex" xmlns:w16cid="http://schemas.microsoft.com/office/word/2016/wordml/cid" xmlns:w16="http://schemas.microsoft.com/office/word/2018/wordml" xmlns:w16sdtdh="http://schemas.microsoft.com/office/word/2020/wordml/sdtdatahash" xmlns:w16se="http://schemas.microsoft.com/office/word/2015/wordml/symex" xmlns:wpg="http://schemas.microsoft.com/office/word/2010/wordprocessingGroup" xmlns:wpi="http://schemas.microsoft.com/office/word/2010/wordprocessingInk" xmlns:wne="http://schemas.microsoft.com/office/word/2006/wordml" xmlns:wps="http://schemas.microsoft.com/office/word/2010/wordprocessingShape" mc:Ignorable="w14 w15 w16se w16cid w16 w16cex w16sdtdh wp14">
-  <w:endnote w:type="separator" w:id="-1">
+<w:endnotes xmlns:ve="http://schemas.openxmlformats.org/markup-compatibility/2006" xmlns:o="urn:schemas-microsoft-com:office:office" xmlns:r="http://schemas.openxmlformats.org/officeDocument/2006/relationships" xmlns:m="http://schemas.openxmlformats.org/officeDocument/2006/math" xmlns:v="urn:schemas-microsoft-com:vml" xmlns:wp="http://schemas.openxmlformats.org/drawingml/2006/wordprocessingDrawing" xmlns:w10="urn:schemas-microsoft-com:office:word" xmlns:w="http://schemas.openxmlformats.org/wordprocessingml/2006/main" xmlns:wne="http://schemas.microsoft.com/office/word/2006/wordml">
+  <w:endnote w:type="separator" w:id="0">
     <w:p>
       <w:pPr>
         <w:spacing w:after="0" w:line="240" w:lineRule="auto"/>
@@ -4085,7 +3900,7 @@
       </w:r>
     </w:p>
   </w:endnote>
-  <w:endnote w:type="continuationSeparator" w:id="0">
+  <w:endnote w:type="continuationSeparator" w:id="1">
     <w:p>
       <w:pPr>
         <w:spacing w:after="0" w:line="240" w:lineRule="auto"/>
@@ -4099,7 +3914,7 @@
 </file>
 
 <file path=word/footer1.xml><?xml version="1.0" encoding="utf-8"?>
-<w:ftr xmlns:wpc="http://schemas.microsoft.com/office/word/2010/wordprocessingCanvas" xmlns:cx="http://schemas.microsoft.com/office/drawing/2014/chartex" xmlns:cx1="http://schemas.microsoft.com/office/drawing/2015/9/8/chartex" xmlns:cx2="http://schemas.microsoft.com/office/drawing/2015/10/21/chartex" xmlns:cx3="http://schemas.microsoft.com/office/drawing/2016/5/9/chartex" xmlns:cx4="http://schemas.microsoft.com/office/drawing/2016/5/10/chartex" xmlns:cx5="http://schemas.microsoft.com/office/drawing/2016/5/11/chartex" xmlns:cx6="http://schemas.microsoft.com/office/drawing/2016/5/12/chartex" xmlns:cx7="http://schemas.microsoft.com/office/drawing/2016/5/13/chartex" xmlns:cx8="http://schemas.microsoft.com/office/drawing/2016/5/14/chartex" xmlns:mc="http://schemas.openxmlformats.org/markup-compatibility/2006" xmlns:aink="http://schemas.microsoft.com/office/drawing/2016/ink" xmlns:am3d="http://schemas.microsoft.com/office/drawing/2017/model3d" xmlns:o="urn:schemas-microsoft-com:office:office" xmlns:r="http://schemas.openxmlformats.org/officeDocument/2006/relationships" xmlns:m="http://schemas.openxmlformats.org/officeDocument/2006/math" xmlns:v="urn:schemas-microsoft-com:vml" xmlns:wp14="http://schemas.microsoft.com/office/word/2010/wordprocessingDrawing" xmlns:wp="http://schemas.openxmlformats.org/drawingml/2006/wordprocessingDrawing" xmlns:w10="urn:schemas-microsoft-com:office:word" xmlns:w="http://schemas.openxmlformats.org/wordprocessingml/2006/main" xmlns:w14="http://schemas.microsoft.com/office/word/2010/wordml" xmlns:w15="http://schemas.microsoft.com/office/word/2012/wordml" xmlns:w16cex="http://schemas.microsoft.com/office/word/2018/wordml/cex" xmlns:w16cid="http://schemas.microsoft.com/office/word/2016/wordml/cid" xmlns:w16="http://schemas.microsoft.com/office/word/2018/wordml" xmlns:w16sdtdh="http://schemas.microsoft.com/office/word/2020/wordml/sdtdatahash" xmlns:w16se="http://schemas.microsoft.com/office/word/2015/wordml/symex" xmlns:wpg="http://schemas.microsoft.com/office/word/2010/wordprocessingGroup" xmlns:wpi="http://schemas.microsoft.com/office/word/2010/wordprocessingInk" xmlns:wne="http://schemas.microsoft.com/office/word/2006/wordml" xmlns:wps="http://schemas.microsoft.com/office/word/2010/wordprocessingShape" mc:Ignorable="w14 w15 w16se w16cid w16 w16cex w16sdtdh wp14">
+<w:ftr xmlns:ve="http://schemas.openxmlformats.org/markup-compatibility/2006" xmlns:o="urn:schemas-microsoft-com:office:office" xmlns:r="http://schemas.openxmlformats.org/officeDocument/2006/relationships" xmlns:m="http://schemas.openxmlformats.org/officeDocument/2006/math" xmlns:v="urn:schemas-microsoft-com:vml" xmlns:wp="http://schemas.openxmlformats.org/drawingml/2006/wordprocessingDrawing" xmlns:w10="urn:schemas-microsoft-com:office:word" xmlns:w="http://schemas.openxmlformats.org/wordprocessingml/2006/main" xmlns:wne="http://schemas.microsoft.com/office/word/2006/wordml">
   <w:p>
     <w:pPr>
       <w:pStyle w:val="Footer"/>
@@ -4137,7 +3952,7 @@
         <w:noProof/>
         <w:color w:val="4472C4" w:themeColor="accent1"/>
       </w:rPr>
-      <w:t>2</w:t>
+      <w:t>4</w:t>
     </w:r>
     <w:r>
       <w:rPr>
@@ -4151,37 +3966,15 @@
       </w:rPr>
       <w:t xml:space="preserve"> of </w:t>
     </w:r>
-    <w:r>
-      <w:rPr>
-        <w:color w:val="4472C4" w:themeColor="accent1"/>
-      </w:rPr>
-      <w:fldChar w:fldCharType="begin"/>
-    </w:r>
-    <w:r>
-      <w:rPr>
-        <w:color w:val="4472C4" w:themeColor="accent1"/>
-      </w:rPr>
-      <w:instrText xml:space="preserve"> NUMPAGES  \* Arabic  \* MERGEFORMAT </w:instrText>
-    </w:r>
-    <w:r>
-      <w:rPr>
-        <w:color w:val="4472C4" w:themeColor="accent1"/>
-      </w:rPr>
-      <w:fldChar w:fldCharType="separate"/>
-    </w:r>
-    <w:r>
-      <w:rPr>
-        <w:noProof/>
-        <w:color w:val="4472C4" w:themeColor="accent1"/>
-      </w:rPr>
-      <w:t>2</w:t>
-    </w:r>
-    <w:r>
-      <w:rPr>
-        <w:color w:val="4472C4" w:themeColor="accent1"/>
-      </w:rPr>
-      <w:fldChar w:fldCharType="end"/>
-    </w:r>
+    <w:fldSimple w:instr=" NUMPAGES  \* Arabic  \* MERGEFORMAT ">
+      <w:r>
+        <w:rPr>
+          <w:noProof/>
+          <w:color w:val="4472C4" w:themeColor="accent1"/>
+        </w:rPr>
+        <w:t>10</w:t>
+      </w:r>
+    </w:fldSimple>
   </w:p>
   <w:p>
     <w:pPr>
@@ -4192,8 +3985,8 @@
 </file>
 
 <file path=word/footnotes.xml><?xml version="1.0" encoding="utf-8"?>
-<w:footnotes xmlns:wpc="http://schemas.microsoft.com/office/word/2010/wordprocessingCanvas" xmlns:cx="http://schemas.microsoft.com/office/drawing/2014/chartex" xmlns:cx1="http://schemas.microsoft.com/office/drawing/2015/9/8/chartex" xmlns:cx2="http://schemas.microsoft.com/office/drawing/2015/10/21/chartex" xmlns:cx3="http://schemas.microsoft.com/office/drawing/2016/5/9/chartex" xmlns:cx4="http://schemas.microsoft.com/office/drawing/2016/5/10/chartex" xmlns:cx5="http://schemas.microsoft.com/office/drawing/2016/5/11/chartex" xmlns:cx6="http://schemas.microsoft.com/office/drawing/2016/5/12/chartex" xmlns:cx7="http://schemas.microsoft.com/office/drawing/2016/5/13/chartex" xmlns:cx8="http://schemas.microsoft.com/office/drawing/2016/5/14/chartex" xmlns:mc="http://schemas.openxmlformats.org/markup-compatibility/2006" xmlns:aink="http://schemas.microsoft.com/office/drawing/2016/ink" xmlns:am3d="http://schemas.microsoft.com/office/drawing/2017/model3d" xmlns:o="urn:schemas-microsoft-com:office:office" xmlns:r="http://schemas.openxmlformats.org/officeDocument/2006/relationships" xmlns:m="http://schemas.openxmlformats.org/officeDocument/2006/math" xmlns:v="urn:schemas-microsoft-com:vml" xmlns:wp14="http://schemas.microsoft.com/office/word/2010/wordprocessingDrawing" xmlns:wp="http://schemas.openxmlformats.org/drawingml/2006/wordprocessingDrawing" xmlns:w10="urn:schemas-microsoft-com:office:word" xmlns:w="http://schemas.openxmlformats.org/wordprocessingml/2006/main" xmlns:w14="http://schemas.microsoft.com/office/word/2010/wordml" xmlns:w15="http://schemas.microsoft.com/office/word/2012/wordml" xmlns:w16cex="http://schemas.microsoft.com/office/word/2018/wordml/cex" xmlns:w16cid="http://schemas.microsoft.com/office/word/2016/wordml/cid" xmlns:w16="http://schemas.microsoft.com/office/word/2018/wordml" xmlns:w16sdtdh="http://schemas.microsoft.com/office/word/2020/wordml/sdtdatahash" xmlns:w16se="http://schemas.microsoft.com/office/word/2015/wordml/symex" xmlns:wpg="http://schemas.microsoft.com/office/word/2010/wordprocessingGroup" xmlns:wpi="http://schemas.microsoft.com/office/word/2010/wordprocessingInk" xmlns:wne="http://schemas.microsoft.com/office/word/2006/wordml" xmlns:wps="http://schemas.microsoft.com/office/word/2010/wordprocessingShape" mc:Ignorable="w14 w15 w16se w16cid w16 w16cex w16sdtdh wp14">
-  <w:footnote w:type="separator" w:id="-1">
+<w:footnotes xmlns:ve="http://schemas.openxmlformats.org/markup-compatibility/2006" xmlns:o="urn:schemas-microsoft-com:office:office" xmlns:r="http://schemas.openxmlformats.org/officeDocument/2006/relationships" xmlns:m="http://schemas.openxmlformats.org/officeDocument/2006/math" xmlns:v="urn:schemas-microsoft-com:vml" xmlns:wp="http://schemas.openxmlformats.org/drawingml/2006/wordprocessingDrawing" xmlns:w10="urn:schemas-microsoft-com:office:word" xmlns:w="http://schemas.openxmlformats.org/wordprocessingml/2006/main" xmlns:wne="http://schemas.microsoft.com/office/word/2006/wordml">
+  <w:footnote w:type="separator" w:id="0">
     <w:p>
       <w:pPr>
         <w:spacing w:after="0" w:line="240" w:lineRule="auto"/>
@@ -4203,7 +3996,7 @@
       </w:r>
     </w:p>
   </w:footnote>
-  <w:footnote w:type="continuationSeparator" w:id="0">
+  <w:footnote w:type="continuationSeparator" w:id="1">
     <w:p>
       <w:pPr>
         <w:spacing w:after="0" w:line="240" w:lineRule="auto"/>
@@ -4217,7 +4010,7 @@
 </file>
 
 <file path=word/header1.xml><?xml version="1.0" encoding="utf-8"?>
-<w:hdr xmlns:wpc="http://schemas.microsoft.com/office/word/2010/wordprocessingCanvas" xmlns:cx="http://schemas.microsoft.com/office/drawing/2014/chartex" xmlns:cx1="http://schemas.microsoft.com/office/drawing/2015/9/8/chartex" xmlns:cx2="http://schemas.microsoft.com/office/drawing/2015/10/21/chartex" xmlns:cx3="http://schemas.microsoft.com/office/drawing/2016/5/9/chartex" xmlns:cx4="http://schemas.microsoft.com/office/drawing/2016/5/10/chartex" xmlns:cx5="http://schemas.microsoft.com/office/drawing/2016/5/11/chartex" xmlns:cx6="http://schemas.microsoft.com/office/drawing/2016/5/12/chartex" xmlns:cx7="http://schemas.microsoft.com/office/drawing/2016/5/13/chartex" xmlns:cx8="http://schemas.microsoft.com/office/drawing/2016/5/14/chartex" xmlns:mc="http://schemas.openxmlformats.org/markup-compatibility/2006" xmlns:aink="http://schemas.microsoft.com/office/drawing/2016/ink" xmlns:am3d="http://schemas.microsoft.com/office/drawing/2017/model3d" xmlns:o="urn:schemas-microsoft-com:office:office" xmlns:r="http://schemas.openxmlformats.org/officeDocument/2006/relationships" xmlns:m="http://schemas.openxmlformats.org/officeDocument/2006/math" xmlns:v="urn:schemas-microsoft-com:vml" xmlns:wp14="http://schemas.microsoft.com/office/word/2010/wordprocessingDrawing" xmlns:wp="http://schemas.openxmlformats.org/drawingml/2006/wordprocessingDrawing" xmlns:w10="urn:schemas-microsoft-com:office:word" xmlns:w="http://schemas.openxmlformats.org/wordprocessingml/2006/main" xmlns:w14="http://schemas.microsoft.com/office/word/2010/wordml" xmlns:w15="http://schemas.microsoft.com/office/word/2012/wordml" xmlns:w16cex="http://schemas.microsoft.com/office/word/2018/wordml/cex" xmlns:w16cid="http://schemas.microsoft.com/office/word/2016/wordml/cid" xmlns:w16="http://schemas.microsoft.com/office/word/2018/wordml" xmlns:w16sdtdh="http://schemas.microsoft.com/office/word/2020/wordml/sdtdatahash" xmlns:w16se="http://schemas.microsoft.com/office/word/2015/wordml/symex" xmlns:wpg="http://schemas.microsoft.com/office/word/2010/wordprocessingGroup" xmlns:wpi="http://schemas.microsoft.com/office/word/2010/wordprocessingInk" xmlns:wne="http://schemas.microsoft.com/office/word/2006/wordml" xmlns:wps="http://schemas.microsoft.com/office/word/2010/wordprocessingShape" mc:Ignorable="w14 w15 w16se w16cid w16 w16cex w16sdtdh wp14">
+<w:hdr xmlns:ve="http://schemas.openxmlformats.org/markup-compatibility/2006" xmlns:o="urn:schemas-microsoft-com:office:office" xmlns:r="http://schemas.openxmlformats.org/officeDocument/2006/relationships" xmlns:m="http://schemas.openxmlformats.org/officeDocument/2006/math" xmlns:v="urn:schemas-microsoft-com:vml" xmlns:wp="http://schemas.openxmlformats.org/drawingml/2006/wordprocessingDrawing" xmlns:w10="urn:schemas-microsoft-com:office:word" xmlns:w="http://schemas.openxmlformats.org/wordprocessingml/2006/main" xmlns:wne="http://schemas.microsoft.com/office/word/2006/wordml">
   <w:p>
     <w:pPr>
       <w:pStyle w:val="Header"/>
@@ -4302,8 +4095,8 @@
 </file>
 
 <file path=word/numbering.xml><?xml version="1.0" encoding="utf-8"?>
-<w:numbering xmlns:wpc="http://schemas.microsoft.com/office/word/2010/wordprocessingCanvas" xmlns:cx="http://schemas.microsoft.com/office/drawing/2014/chartex" xmlns:cx1="http://schemas.microsoft.com/office/drawing/2015/9/8/chartex" xmlns:cx2="http://schemas.microsoft.com/office/drawing/2015/10/21/chartex" xmlns:cx3="http://schemas.microsoft.com/office/drawing/2016/5/9/chartex" xmlns:cx4="http://schemas.microsoft.com/office/drawing/2016/5/10/chartex" xmlns:cx5="http://schemas.microsoft.com/office/drawing/2016/5/11/chartex" xmlns:cx6="http://schemas.microsoft.com/office/drawing/2016/5/12/chartex" xmlns:cx7="http://schemas.microsoft.com/office/drawing/2016/5/13/chartex" xmlns:cx8="http://schemas.microsoft.com/office/drawing/2016/5/14/chartex" xmlns:mc="http://schemas.openxmlformats.org/markup-compatibility/2006" xmlns:aink="http://schemas.microsoft.com/office/drawing/2016/ink" xmlns:am3d="http://schemas.microsoft.com/office/drawing/2017/model3d" xmlns:o="urn:schemas-microsoft-com:office:office" xmlns:r="http://schemas.openxmlformats.org/officeDocument/2006/relationships" xmlns:m="http://schemas.openxmlformats.org/officeDocument/2006/math" xmlns:v="urn:schemas-microsoft-com:vml" xmlns:wp14="http://schemas.microsoft.com/office/word/2010/wordprocessingDrawing" xmlns:wp="http://schemas.openxmlformats.org/drawingml/2006/wordprocessingDrawing" xmlns:w10="urn:schemas-microsoft-com:office:word" xmlns:w="http://schemas.openxmlformats.org/wordprocessingml/2006/main" xmlns:w14="http://schemas.microsoft.com/office/word/2010/wordml" xmlns:w15="http://schemas.microsoft.com/office/word/2012/wordml" xmlns:w16cex="http://schemas.microsoft.com/office/word/2018/wordml/cex" xmlns:w16cid="http://schemas.microsoft.com/office/word/2016/wordml/cid" xmlns:w16="http://schemas.microsoft.com/office/word/2018/wordml" xmlns:w16sdtdh="http://schemas.microsoft.com/office/word/2020/wordml/sdtdatahash" xmlns:w16se="http://schemas.microsoft.com/office/word/2015/wordml/symex" xmlns:wpg="http://schemas.microsoft.com/office/word/2010/wordprocessingGroup" xmlns:wpi="http://schemas.microsoft.com/office/word/2010/wordprocessingInk" xmlns:wne="http://schemas.microsoft.com/office/word/2006/wordml" xmlns:wps="http://schemas.microsoft.com/office/word/2010/wordprocessingShape" mc:Ignorable="w14 w15 w16se w16cid w16 w16cex w16sdtdh wp14">
-  <w:abstractNum w:abstractNumId="0" w15:restartNumberingAfterBreak="0">
+<w:numbering xmlns:ve="http://schemas.openxmlformats.org/markup-compatibility/2006" xmlns:o="urn:schemas-microsoft-com:office:office" xmlns:r="http://schemas.openxmlformats.org/officeDocument/2006/relationships" xmlns:m="http://schemas.openxmlformats.org/officeDocument/2006/math" xmlns:v="urn:schemas-microsoft-com:vml" xmlns:wp="http://schemas.openxmlformats.org/drawingml/2006/wordprocessingDrawing" xmlns:w10="urn:schemas-microsoft-com:office:word" xmlns:w="http://schemas.openxmlformats.org/wordprocessingml/2006/main" xmlns:wne="http://schemas.microsoft.com/office/word/2006/wordml">
+  <w:abstractNum w:abstractNumId="0">
     <w:nsid w:val="0069637F"/>
     <w:multiLevelType w:val="hybridMultilevel"/>
     <w:tmpl w:val="9800A55A"/>
@@ -4392,7 +4185,7 @@
       </w:pPr>
     </w:lvl>
   </w:abstractNum>
-  <w:abstractNum w:abstractNumId="1" w15:restartNumberingAfterBreak="0">
+  <w:abstractNum w:abstractNumId="1">
     <w:nsid w:val="0C426E37"/>
     <w:multiLevelType w:val="hybridMultilevel"/>
     <w:tmpl w:val="0BCCFB20"/>
@@ -4481,7 +4274,7 @@
       </w:pPr>
     </w:lvl>
   </w:abstractNum>
-  <w:abstractNum w:abstractNumId="2" w15:restartNumberingAfterBreak="0">
+  <w:abstractNum w:abstractNumId="2">
     <w:nsid w:val="108A34F3"/>
     <w:multiLevelType w:val="hybridMultilevel"/>
     <w:tmpl w:val="4078CF8A"/>
@@ -4594,7 +4387,7 @@
       </w:rPr>
     </w:lvl>
   </w:abstractNum>
-  <w:abstractNum w:abstractNumId="3" w15:restartNumberingAfterBreak="0">
+  <w:abstractNum w:abstractNumId="3">
     <w:nsid w:val="15D70EB9"/>
     <w:multiLevelType w:val="hybridMultilevel"/>
     <w:tmpl w:val="7590B146"/>
@@ -4683,7 +4476,7 @@
       </w:pPr>
     </w:lvl>
   </w:abstractNum>
-  <w:abstractNum w:abstractNumId="4" w15:restartNumberingAfterBreak="0">
+  <w:abstractNum w:abstractNumId="4">
     <w:nsid w:val="1F0068EC"/>
     <w:multiLevelType w:val="hybridMultilevel"/>
     <w:tmpl w:val="4A20468E"/>
@@ -4772,7 +4565,7 @@
       </w:pPr>
     </w:lvl>
   </w:abstractNum>
-  <w:abstractNum w:abstractNumId="5" w15:restartNumberingAfterBreak="0">
+  <w:abstractNum w:abstractNumId="5">
     <w:nsid w:val="1FF52A83"/>
     <w:multiLevelType w:val="hybridMultilevel"/>
     <w:tmpl w:val="325C81DC"/>
@@ -4885,7 +4678,7 @@
       </w:rPr>
     </w:lvl>
   </w:abstractNum>
-  <w:abstractNum w:abstractNumId="6" w15:restartNumberingAfterBreak="0">
+  <w:abstractNum w:abstractNumId="6">
     <w:nsid w:val="210A43B7"/>
     <w:multiLevelType w:val="hybridMultilevel"/>
     <w:tmpl w:val="6EFC5B44"/>
@@ -4974,7 +4767,7 @@
       </w:pPr>
     </w:lvl>
   </w:abstractNum>
-  <w:abstractNum w:abstractNumId="7" w15:restartNumberingAfterBreak="0">
+  <w:abstractNum w:abstractNumId="7">
     <w:nsid w:val="258C2F8C"/>
     <w:multiLevelType w:val="hybridMultilevel"/>
     <w:tmpl w:val="90FEF956"/>
@@ -5063,7 +4856,7 @@
       </w:pPr>
     </w:lvl>
   </w:abstractNum>
-  <w:abstractNum w:abstractNumId="8" w15:restartNumberingAfterBreak="0">
+  <w:abstractNum w:abstractNumId="8">
     <w:nsid w:val="29485D53"/>
     <w:multiLevelType w:val="hybridMultilevel"/>
     <w:tmpl w:val="DB5E35D2"/>
@@ -5152,7 +4945,7 @@
       </w:pPr>
     </w:lvl>
   </w:abstractNum>
-  <w:abstractNum w:abstractNumId="9" w15:restartNumberingAfterBreak="0">
+  <w:abstractNum w:abstractNumId="9">
     <w:nsid w:val="347C3A06"/>
     <w:multiLevelType w:val="hybridMultilevel"/>
     <w:tmpl w:val="F484EFF6"/>
@@ -5241,7 +5034,7 @@
       </w:pPr>
     </w:lvl>
   </w:abstractNum>
-  <w:abstractNum w:abstractNumId="10" w15:restartNumberingAfterBreak="0">
+  <w:abstractNum w:abstractNumId="10">
     <w:nsid w:val="3AE46D1A"/>
     <w:multiLevelType w:val="hybridMultilevel"/>
     <w:tmpl w:val="B3DEE8FE"/>
@@ -5354,7 +5147,7 @@
       </w:rPr>
     </w:lvl>
   </w:abstractNum>
-  <w:abstractNum w:abstractNumId="11" w15:restartNumberingAfterBreak="0">
+  <w:abstractNum w:abstractNumId="11">
     <w:nsid w:val="45A03D37"/>
     <w:multiLevelType w:val="hybridMultilevel"/>
     <w:tmpl w:val="12FA5F0C"/>
@@ -5443,7 +5236,7 @@
       </w:pPr>
     </w:lvl>
   </w:abstractNum>
-  <w:abstractNum w:abstractNumId="12" w15:restartNumberingAfterBreak="0">
+  <w:abstractNum w:abstractNumId="12">
     <w:nsid w:val="48DC7403"/>
     <w:multiLevelType w:val="hybridMultilevel"/>
     <w:tmpl w:val="6046B32E"/>
@@ -5532,7 +5325,7 @@
       </w:pPr>
     </w:lvl>
   </w:abstractNum>
-  <w:abstractNum w:abstractNumId="13" w15:restartNumberingAfterBreak="0">
+  <w:abstractNum w:abstractNumId="13">
     <w:nsid w:val="4C3853AB"/>
     <w:multiLevelType w:val="hybridMultilevel"/>
     <w:tmpl w:val="669AA40E"/>
@@ -5621,7 +5414,7 @@
       </w:pPr>
     </w:lvl>
   </w:abstractNum>
-  <w:abstractNum w:abstractNumId="14" w15:restartNumberingAfterBreak="0">
+  <w:abstractNum w:abstractNumId="14">
     <w:nsid w:val="4F35640C"/>
     <w:multiLevelType w:val="hybridMultilevel"/>
     <w:tmpl w:val="F14EEA76"/>
@@ -5710,7 +5503,7 @@
       </w:pPr>
     </w:lvl>
   </w:abstractNum>
-  <w:abstractNum w:abstractNumId="15" w15:restartNumberingAfterBreak="0">
+  <w:abstractNum w:abstractNumId="15">
     <w:nsid w:val="50A6278F"/>
     <w:multiLevelType w:val="hybridMultilevel"/>
     <w:tmpl w:val="6E1E0214"/>
@@ -5799,7 +5592,7 @@
       </w:pPr>
     </w:lvl>
   </w:abstractNum>
-  <w:abstractNum w:abstractNumId="16" w15:restartNumberingAfterBreak="0">
+  <w:abstractNum w:abstractNumId="16">
     <w:nsid w:val="5A011671"/>
     <w:multiLevelType w:val="hybridMultilevel"/>
     <w:tmpl w:val="235A9D2C"/>
@@ -5912,7 +5705,7 @@
       </w:rPr>
     </w:lvl>
   </w:abstractNum>
-  <w:abstractNum w:abstractNumId="17" w15:restartNumberingAfterBreak="0">
+  <w:abstractNum w:abstractNumId="17">
     <w:nsid w:val="5A4B4922"/>
     <w:multiLevelType w:val="hybridMultilevel"/>
     <w:tmpl w:val="D7CE9EFE"/>
@@ -6001,7 +5794,7 @@
       </w:pPr>
     </w:lvl>
   </w:abstractNum>
-  <w:abstractNum w:abstractNumId="18" w15:restartNumberingAfterBreak="0">
+  <w:abstractNum w:abstractNumId="18">
     <w:nsid w:val="5B90753B"/>
     <w:multiLevelType w:val="hybridMultilevel"/>
     <w:tmpl w:val="CD2C851C"/>
@@ -6090,7 +5883,7 @@
       </w:pPr>
     </w:lvl>
   </w:abstractNum>
-  <w:abstractNum w:abstractNumId="19" w15:restartNumberingAfterBreak="0">
+  <w:abstractNum w:abstractNumId="19">
     <w:nsid w:val="5E691A26"/>
     <w:multiLevelType w:val="hybridMultilevel"/>
     <w:tmpl w:val="9B6636D6"/>
@@ -6179,7 +5972,7 @@
       </w:pPr>
     </w:lvl>
   </w:abstractNum>
-  <w:abstractNum w:abstractNumId="20" w15:restartNumberingAfterBreak="0">
+  <w:abstractNum w:abstractNumId="20">
     <w:nsid w:val="5FE76289"/>
     <w:multiLevelType w:val="hybridMultilevel"/>
     <w:tmpl w:val="C8CE0C26"/>
@@ -6292,7 +6085,7 @@
       </w:rPr>
     </w:lvl>
   </w:abstractNum>
-  <w:abstractNum w:abstractNumId="21" w15:restartNumberingAfterBreak="0">
+  <w:abstractNum w:abstractNumId="21">
     <w:nsid w:val="68664CB3"/>
     <w:multiLevelType w:val="hybridMultilevel"/>
     <w:tmpl w:val="248ECC0E"/>
@@ -6381,7 +6174,7 @@
       </w:pPr>
     </w:lvl>
   </w:abstractNum>
-  <w:abstractNum w:abstractNumId="22" w15:restartNumberingAfterBreak="0">
+  <w:abstractNum w:abstractNumId="22">
     <w:nsid w:val="7AC11969"/>
     <w:multiLevelType w:val="hybridMultilevel"/>
     <w:tmpl w:val="AA18E446"/>
@@ -6470,7 +6263,7 @@
       </w:pPr>
     </w:lvl>
   </w:abstractNum>
-  <w:abstractNum w:abstractNumId="23" w15:restartNumberingAfterBreak="0">
+  <w:abstractNum w:abstractNumId="23">
     <w:nsid w:val="7CB50042"/>
     <w:multiLevelType w:val="hybridMultilevel"/>
     <w:tmpl w:val="7278FE4C"/>
@@ -6635,7 +6428,7 @@
 </file>
 
 <file path=word/styles.xml><?xml version="1.0" encoding="utf-8"?>
-<w:styles xmlns:mc="http://schemas.openxmlformats.org/markup-compatibility/2006" xmlns:r="http://schemas.openxmlformats.org/officeDocument/2006/relationships" xmlns:w="http://schemas.openxmlformats.org/wordprocessingml/2006/main" xmlns:w14="http://schemas.microsoft.com/office/word/2010/wordml" xmlns:w15="http://schemas.microsoft.com/office/word/2012/wordml" xmlns:w16cex="http://schemas.microsoft.com/office/word/2018/wordml/cex" xmlns:w16cid="http://schemas.microsoft.com/office/word/2016/wordml/cid" xmlns:w16="http://schemas.microsoft.com/office/word/2018/wordml" xmlns:w16sdtdh="http://schemas.microsoft.com/office/word/2020/wordml/sdtdatahash" xmlns:w16se="http://schemas.microsoft.com/office/word/2015/wordml/symex" mc:Ignorable="w14 w15 w16se w16cid w16 w16cex w16sdtdh">
+<w:styles xmlns:r="http://schemas.openxmlformats.org/officeDocument/2006/relationships" xmlns:w="http://schemas.openxmlformats.org/wordprocessingml/2006/main">
   <w:docDefaults>
     <w:rPrDefault>
       <w:rPr>
@@ -6651,387 +6444,149 @@
       </w:pPr>
     </w:pPrDefault>
   </w:docDefaults>
-  <w:latentStyles w:defLockedState="0" w:defUIPriority="99" w:defSemiHidden="0" w:defUnhideWhenUsed="0" w:defQFormat="0" w:count="376">
-    <w:lsdException w:name="Normal" w:uiPriority="0" w:qFormat="1"/>
-    <w:lsdException w:name="heading 1" w:uiPriority="9" w:qFormat="1"/>
-    <w:lsdException w:name="heading 2" w:semiHidden="1" w:uiPriority="9" w:unhideWhenUsed="1" w:qFormat="1"/>
-    <w:lsdException w:name="heading 3" w:semiHidden="1" w:uiPriority="9" w:unhideWhenUsed="1" w:qFormat="1"/>
-    <w:lsdException w:name="heading 4" w:semiHidden="1" w:uiPriority="9" w:unhideWhenUsed="1" w:qFormat="1"/>
-    <w:lsdException w:name="heading 5" w:semiHidden="1" w:uiPriority="9" w:unhideWhenUsed="1" w:qFormat="1"/>
-    <w:lsdException w:name="heading 6" w:semiHidden="1" w:uiPriority="9" w:unhideWhenUsed="1" w:qFormat="1"/>
-    <w:lsdException w:name="heading 7" w:semiHidden="1" w:uiPriority="9" w:unhideWhenUsed="1" w:qFormat="1"/>
-    <w:lsdException w:name="heading 8" w:semiHidden="1" w:uiPriority="9" w:unhideWhenUsed="1" w:qFormat="1"/>
-    <w:lsdException w:name="heading 9" w:semiHidden="1" w:uiPriority="9" w:unhideWhenUsed="1" w:qFormat="1"/>
-    <w:lsdException w:name="index 1" w:semiHidden="1" w:unhideWhenUsed="1"/>
-    <w:lsdException w:name="index 2" w:semiHidden="1" w:unhideWhenUsed="1"/>
-    <w:lsdException w:name="index 3" w:semiHidden="1" w:unhideWhenUsed="1"/>
-    <w:lsdException w:name="index 4" w:semiHidden="1" w:unhideWhenUsed="1"/>
-    <w:lsdException w:name="index 5" w:semiHidden="1" w:unhideWhenUsed="1"/>
-    <w:lsdException w:name="index 6" w:semiHidden="1" w:unhideWhenUsed="1"/>
-    <w:lsdException w:name="index 7" w:semiHidden="1" w:unhideWhenUsed="1"/>
-    <w:lsdException w:name="index 8" w:semiHidden="1" w:unhideWhenUsed="1"/>
-    <w:lsdException w:name="index 9" w:semiHidden="1" w:unhideWhenUsed="1"/>
-    <w:lsdException w:name="toc 1" w:semiHidden="1" w:uiPriority="39" w:unhideWhenUsed="1"/>
-    <w:lsdException w:name="toc 2" w:semiHidden="1" w:uiPriority="39" w:unhideWhenUsed="1"/>
-    <w:lsdException w:name="toc 3" w:semiHidden="1" w:uiPriority="39" w:unhideWhenUsed="1"/>
-    <w:lsdException w:name="toc 4" w:semiHidden="1" w:uiPriority="39" w:unhideWhenUsed="1"/>
-    <w:lsdException w:name="toc 5" w:semiHidden="1" w:uiPriority="39" w:unhideWhenUsed="1"/>
-    <w:lsdException w:name="toc 6" w:semiHidden="1" w:uiPriority="39" w:unhideWhenUsed="1"/>
-    <w:lsdException w:name="toc 7" w:semiHidden="1" w:uiPriority="39" w:unhideWhenUsed="1"/>
-    <w:lsdException w:name="toc 8" w:semiHidden="1" w:uiPriority="39" w:unhideWhenUsed="1"/>
-    <w:lsdException w:name="toc 9" w:semiHidden="1" w:uiPriority="39" w:unhideWhenUsed="1"/>
-    <w:lsdException w:name="Normal Indent" w:semiHidden="1" w:unhideWhenUsed="1"/>
-    <w:lsdException w:name="footnote text" w:semiHidden="1" w:unhideWhenUsed="1"/>
-    <w:lsdException w:name="annotation text" w:semiHidden="1" w:unhideWhenUsed="1"/>
-    <w:lsdException w:name="header" w:semiHidden="1" w:unhideWhenUsed="1"/>
-    <w:lsdException w:name="footer" w:semiHidden="1" w:unhideWhenUsed="1"/>
-    <w:lsdException w:name="index heading" w:semiHidden="1" w:unhideWhenUsed="1"/>
-    <w:lsdException w:name="caption" w:semiHidden="1" w:uiPriority="35" w:unhideWhenUsed="1" w:qFormat="1"/>
-    <w:lsdException w:name="table of figures" w:semiHidden="1" w:unhideWhenUsed="1"/>
-    <w:lsdException w:name="envelope address" w:semiHidden="1" w:unhideWhenUsed="1"/>
-    <w:lsdException w:name="envelope return" w:semiHidden="1" w:unhideWhenUsed="1"/>
-    <w:lsdException w:name="footnote reference" w:semiHidden="1" w:unhideWhenUsed="1"/>
-    <w:lsdException w:name="annotation reference" w:semiHidden="1" w:unhideWhenUsed="1"/>
-    <w:lsdException w:name="line number" w:semiHidden="1" w:unhideWhenUsed="1"/>
-    <w:lsdException w:name="page number" w:semiHidden="1" w:unhideWhenUsed="1"/>
-    <w:lsdException w:name="endnote reference" w:semiHidden="1" w:unhideWhenUsed="1"/>
-    <w:lsdException w:name="endnote text" w:semiHidden="1" w:unhideWhenUsed="1"/>
-    <w:lsdException w:name="table of authorities" w:semiHidden="1" w:unhideWhenUsed="1"/>
-    <w:lsdException w:name="macro" w:semiHidden="1" w:unhideWhenUsed="1"/>
-    <w:lsdException w:name="toa heading" w:semiHidden="1" w:unhideWhenUsed="1"/>
-    <w:lsdException w:name="List" w:semiHidden="1" w:unhideWhenUsed="1"/>
-    <w:lsdException w:name="List Bullet" w:semiHidden="1" w:unhideWhenUsed="1"/>
-    <w:lsdException w:name="List Number" w:semiHidden="1" w:unhideWhenUsed="1"/>
-    <w:lsdException w:name="List 2" w:semiHidden="1" w:unhideWhenUsed="1"/>
-    <w:lsdException w:name="List 3" w:semiHidden="1" w:unhideWhenUsed="1"/>
-    <w:lsdException w:name="List 4" w:semiHidden="1" w:unhideWhenUsed="1"/>
-    <w:lsdException w:name="List 5" w:semiHidden="1" w:unhideWhenUsed="1"/>
-    <w:lsdException w:name="List Bullet 2" w:semiHidden="1" w:unhideWhenUsed="1"/>
-    <w:lsdException w:name="List Bullet 3" w:semiHidden="1" w:unhideWhenUsed="1"/>
-    <w:lsdException w:name="List Bullet 4" w:semiHidden="1" w:unhideWhenUsed="1"/>
-    <w:lsdException w:name="List Bullet 5" w:semiHidden="1" w:unhideWhenUsed="1"/>
-    <w:lsdException w:name="List Number 2" w:semiHidden="1" w:unhideWhenUsed="1"/>
-    <w:lsdException w:name="List Number 3" w:semiHidden="1" w:unhideWhenUsed="1"/>
-    <w:lsdException w:name="List Number 4" w:semiHidden="1" w:unhideWhenUsed="1"/>
-    <w:lsdException w:name="List Number 5" w:semiHidden="1" w:unhideWhenUsed="1"/>
-    <w:lsdException w:name="Title" w:uiPriority="10" w:qFormat="1"/>
-    <w:lsdException w:name="Closing" w:semiHidden="1" w:unhideWhenUsed="1"/>
-    <w:lsdException w:name="Signature" w:semiHidden="1" w:unhideWhenUsed="1"/>
-    <w:lsdException w:name="Default Paragraph Font" w:semiHidden="1" w:uiPriority="1" w:unhideWhenUsed="1"/>
-    <w:lsdException w:name="Body Text" w:semiHidden="1" w:unhideWhenUsed="1"/>
-    <w:lsdException w:name="Body Text Indent" w:semiHidden="1" w:unhideWhenUsed="1"/>
-    <w:lsdException w:name="List Continue" w:semiHidden="1" w:unhideWhenUsed="1"/>
-    <w:lsdException w:name="List Continue 2" w:semiHidden="1" w:unhideWhenUsed="1"/>
-    <w:lsdException w:name="List Continue 3" w:semiHidden="1" w:unhideWhenUsed="1"/>
-    <w:lsdException w:name="List Continue 4" w:semiHidden="1" w:unhideWhenUsed="1"/>
-    <w:lsdException w:name="List Continue 5" w:semiHidden="1" w:unhideWhenUsed="1"/>
-    <w:lsdException w:name="Message Header" w:semiHidden="1" w:unhideWhenUsed="1"/>
-    <w:lsdException w:name="Subtitle" w:uiPriority="11" w:qFormat="1"/>
-    <w:lsdException w:name="Salutation" w:semiHidden="1" w:unhideWhenUsed="1"/>
-    <w:lsdException w:name="Date" w:semiHidden="1" w:unhideWhenUsed="1"/>
-    <w:lsdException w:name="Body Text First Indent" w:semiHidden="1" w:unhideWhenUsed="1"/>
-    <w:lsdException w:name="Body Text First Indent 2" w:semiHidden="1" w:unhideWhenUsed="1"/>
-    <w:lsdException w:name="Note Heading" w:semiHidden="1" w:unhideWhenUsed="1"/>
-    <w:lsdException w:name="Body Text 2" w:semiHidden="1" w:unhideWhenUsed="1"/>
-    <w:lsdException w:name="Body Text 3" w:semiHidden="1" w:unhideWhenUsed="1"/>
-    <w:lsdException w:name="Body Text Indent 2" w:semiHidden="1" w:unhideWhenUsed="1"/>
-    <w:lsdException w:name="Body Text Indent 3" w:semiHidden="1" w:unhideWhenUsed="1"/>
-    <w:lsdException w:name="Block Text" w:semiHidden="1" w:unhideWhenUsed="1"/>
-    <w:lsdException w:name="Hyperlink" w:semiHidden="1" w:unhideWhenUsed="1"/>
-    <w:lsdException w:name="FollowedHyperlink" w:semiHidden="1" w:unhideWhenUsed="1"/>
-    <w:lsdException w:name="Strong" w:uiPriority="22" w:qFormat="1"/>
-    <w:lsdException w:name="Emphasis" w:uiPriority="20" w:qFormat="1"/>
-    <w:lsdException w:name="Document Map" w:semiHidden="1" w:unhideWhenUsed="1"/>
-    <w:lsdException w:name="Plain Text" w:semiHidden="1" w:unhideWhenUsed="1"/>
-    <w:lsdException w:name="E-mail Signature" w:semiHidden="1" w:unhideWhenUsed="1"/>
-    <w:lsdException w:name="HTML Top of Form" w:semiHidden="1" w:unhideWhenUsed="1"/>
-    <w:lsdException w:name="HTML Bottom of Form" w:semiHidden="1" w:unhideWhenUsed="1"/>
-    <w:lsdException w:name="Normal (Web)" w:semiHidden="1" w:unhideWhenUsed="1"/>
-    <w:lsdException w:name="HTML Acronym" w:semiHidden="1" w:unhideWhenUsed="1"/>
-    <w:lsdException w:name="HTML Address" w:semiHidden="1" w:unhideWhenUsed="1"/>
-    <w:lsdException w:name="HTML Cite" w:semiHidden="1" w:unhideWhenUsed="1"/>
-    <w:lsdException w:name="HTML Code" w:semiHidden="1" w:unhideWhenUsed="1"/>
-    <w:lsdException w:name="HTML Definition" w:semiHidden="1" w:unhideWhenUsed="1"/>
-    <w:lsdException w:name="HTML Keyboard" w:semiHidden="1" w:unhideWhenUsed="1"/>
-    <w:lsdException w:name="HTML Preformatted" w:semiHidden="1" w:unhideWhenUsed="1"/>
-    <w:lsdException w:name="HTML Sample" w:semiHidden="1" w:unhideWhenUsed="1"/>
-    <w:lsdException w:name="HTML Typewriter" w:semiHidden="1" w:unhideWhenUsed="1"/>
-    <w:lsdException w:name="HTML Variable" w:semiHidden="1" w:unhideWhenUsed="1"/>
-    <w:lsdException w:name="Normal Table" w:semiHidden="1" w:unhideWhenUsed="1"/>
-    <w:lsdException w:name="annotation subject" w:semiHidden="1" w:unhideWhenUsed="1"/>
-    <w:lsdException w:name="No List" w:semiHidden="1" w:unhideWhenUsed="1"/>
-    <w:lsdException w:name="Outline List 1" w:semiHidden="1" w:unhideWhenUsed="1"/>
-    <w:lsdException w:name="Outline List 2" w:semiHidden="1" w:unhideWhenUsed="1"/>
-    <w:lsdException w:name="Outline List 3" w:semiHidden="1" w:unhideWhenUsed="1"/>
-    <w:lsdException w:name="Table Simple 1" w:semiHidden="1" w:unhideWhenUsed="1"/>
-    <w:lsdException w:name="Table Simple 2" w:semiHidden="1" w:unhideWhenUsed="1"/>
-    <w:lsdException w:name="Table Simple 3" w:semiHidden="1" w:unhideWhenUsed="1"/>
-    <w:lsdException w:name="Table Classic 1" w:semiHidden="1" w:unhideWhenUsed="1"/>
-    <w:lsdException w:name="Table Classic 2" w:semiHidden="1" w:unhideWhenUsed="1"/>
-    <w:lsdException w:name="Table Classic 3" w:semiHidden="1" w:unhideWhenUsed="1"/>
-    <w:lsdException w:name="Table Classic 4" w:semiHidden="1" w:unhideWhenUsed="1"/>
-    <w:lsdException w:name="Table Colorful 1" w:semiHidden="1" w:unhideWhenUsed="1"/>
-    <w:lsdException w:name="Table Colorful 2" w:semiHidden="1" w:unhideWhenUsed="1"/>
-    <w:lsdException w:name="Table Colorful 3" w:semiHidden="1" w:unhideWhenUsed="1"/>
-    <w:lsdException w:name="Table Columns 1" w:semiHidden="1" w:unhideWhenUsed="1"/>
-    <w:lsdException w:name="Table Columns 2" w:semiHidden="1" w:unhideWhenUsed="1"/>
-    <w:lsdException w:name="Table Columns 3" w:semiHidden="1" w:unhideWhenUsed="1"/>
-    <w:lsdException w:name="Table Columns 4" w:semiHidden="1" w:unhideWhenUsed="1"/>
-    <w:lsdException w:name="Table Columns 5" w:semiHidden="1" w:unhideWhenUsed="1"/>
-    <w:lsdException w:name="Table Grid 1" w:semiHidden="1" w:unhideWhenUsed="1"/>
-    <w:lsdException w:name="Table Grid 2" w:semiHidden="1" w:unhideWhenUsed="1"/>
-    <w:lsdException w:name="Table Grid 3" w:semiHidden="1" w:unhideWhenUsed="1"/>
-    <w:lsdException w:name="Table Grid 4" w:semiHidden="1" w:unhideWhenUsed="1"/>
-    <w:lsdException w:name="Table Grid 5" w:semiHidden="1" w:unhideWhenUsed="1"/>
-    <w:lsdException w:name="Table Grid 6" w:semiHidden="1" w:unhideWhenUsed="1"/>
-    <w:lsdException w:name="Table Grid 7" w:semiHidden="1" w:unhideWhenUsed="1"/>
-    <w:lsdException w:name="Table Grid 8" w:semiHidden="1" w:unhideWhenUsed="1"/>
-    <w:lsdException w:name="Table List 1" w:semiHidden="1" w:unhideWhenUsed="1"/>
-    <w:lsdException w:name="Table List 2" w:semiHidden="1" w:unhideWhenUsed="1"/>
-    <w:lsdException w:name="Table List 3" w:semiHidden="1" w:unhideWhenUsed="1"/>
-    <w:lsdException w:name="Table List 4" w:semiHidden="1" w:unhideWhenUsed="1"/>
-    <w:lsdException w:name="Table List 5" w:semiHidden="1" w:unhideWhenUsed="1"/>
-    <w:lsdException w:name="Table List 6" w:semiHidden="1" w:unhideWhenUsed="1"/>
-    <w:lsdException w:name="Table List 7" w:semiHidden="1" w:unhideWhenUsed="1"/>
-    <w:lsdException w:name="Table List 8" w:semiHidden="1" w:unhideWhenUsed="1"/>
-    <w:lsdException w:name="Table 3D effects 1" w:semiHidden="1" w:unhideWhenUsed="1"/>
-    <w:lsdException w:name="Table 3D effects 2" w:semiHidden="1" w:unhideWhenUsed="1"/>
-    <w:lsdException w:name="Table 3D effects 3" w:semiHidden="1" w:unhideWhenUsed="1"/>
-    <w:lsdException w:name="Table Contemporary" w:semiHidden="1" w:unhideWhenUsed="1"/>
-    <w:lsdException w:name="Table Elegant" w:semiHidden="1" w:unhideWhenUsed="1"/>
-    <w:lsdException w:name="Table Professional" w:semiHidden="1" w:unhideWhenUsed="1"/>
-    <w:lsdException w:name="Table Subtle 1" w:semiHidden="1" w:unhideWhenUsed="1"/>
-    <w:lsdException w:name="Table Subtle 2" w:semiHidden="1" w:unhideWhenUsed="1"/>
-    <w:lsdException w:name="Table Web 1" w:semiHidden="1" w:unhideWhenUsed="1"/>
-    <w:lsdException w:name="Table Web 2" w:semiHidden="1" w:unhideWhenUsed="1"/>
-    <w:lsdException w:name="Table Web 3" w:semiHidden="1" w:unhideWhenUsed="1"/>
-    <w:lsdException w:name="Balloon Text" w:semiHidden="1" w:unhideWhenUsed="1"/>
-    <w:lsdException w:name="Table Grid" w:uiPriority="39"/>
-    <w:lsdException w:name="Table Theme" w:semiHidden="1" w:unhideWhenUsed="1"/>
-    <w:lsdException w:name="Placeholder Text" w:semiHidden="1"/>
-    <w:lsdException w:name="No Spacing" w:uiPriority="1" w:qFormat="1"/>
-    <w:lsdException w:name="Light Shading" w:uiPriority="60"/>
-    <w:lsdException w:name="Light List" w:uiPriority="61"/>
-    <w:lsdException w:name="Light Grid" w:uiPriority="62"/>
-    <w:lsdException w:name="Medium Shading 1" w:uiPriority="63"/>
-    <w:lsdException w:name="Medium Shading 2" w:uiPriority="64"/>
-    <w:lsdException w:name="Medium List 1" w:uiPriority="65"/>
-    <w:lsdException w:name="Medium List 2" w:uiPriority="66"/>
-    <w:lsdException w:name="Medium Grid 1" w:uiPriority="67"/>
-    <w:lsdException w:name="Medium Grid 2" w:uiPriority="68"/>
-    <w:lsdException w:name="Medium Grid 3" w:uiPriority="69"/>
-    <w:lsdException w:name="Dark List" w:uiPriority="70"/>
-    <w:lsdException w:name="Colorful Shading" w:uiPriority="71"/>
-    <w:lsdException w:name="Colorful List" w:uiPriority="72"/>
-    <w:lsdException w:name="Colorful Grid" w:uiPriority="73"/>
-    <w:lsdException w:name="Light Shading Accent 1" w:uiPriority="60"/>
-    <w:lsdException w:name="Light List Accent 1" w:uiPriority="61"/>
-    <w:lsdException w:name="Light Grid Accent 1" w:uiPriority="62"/>
-    <w:lsdException w:name="Medium Shading 1 Accent 1" w:uiPriority="63"/>
-    <w:lsdException w:name="Medium Shading 2 Accent 1" w:uiPriority="64"/>
-    <w:lsdException w:name="Medium List 1 Accent 1" w:uiPriority="65"/>
-    <w:lsdException w:name="Revision" w:semiHidden="1"/>
-    <w:lsdException w:name="List Paragraph" w:uiPriority="34" w:qFormat="1"/>
-    <w:lsdException w:name="Quote" w:uiPriority="29" w:qFormat="1"/>
-    <w:lsdException w:name="Intense Quote" w:uiPriority="30" w:qFormat="1"/>
-    <w:lsdException w:name="Medium List 2 Accent 1" w:uiPriority="66"/>
-    <w:lsdException w:name="Medium Grid 1 Accent 1" w:uiPriority="67"/>
-    <w:lsdException w:name="Medium Grid 2 Accent 1" w:uiPriority="68"/>
-    <w:lsdException w:name="Medium Grid 3 Accent 1" w:uiPriority="69"/>
-    <w:lsdException w:name="Dark List Accent 1" w:uiPriority="70"/>
-    <w:lsdException w:name="Colorful Shading Accent 1" w:uiPriority="71"/>
-    <w:lsdException w:name="Colorful List Accent 1" w:uiPriority="72"/>
-    <w:lsdException w:name="Colorful Grid Accent 1" w:uiPriority="73"/>
-    <w:lsdException w:name="Light Shading Accent 2" w:uiPriority="60"/>
-    <w:lsdException w:name="Light List Accent 2" w:uiPriority="61"/>
-    <w:lsdException w:name="Light Grid Accent 2" w:uiPriority="62"/>
-    <w:lsdException w:name="Medium Shading 1 Accent 2" w:uiPriority="63"/>
-    <w:lsdException w:name="Medium Shading 2 Accent 2" w:uiPriority="64"/>
-    <w:lsdException w:name="Medium List 1 Accent 2" w:uiPriority="65"/>
-    <w:lsdException w:name="Medium List 2 Accent 2" w:uiPriority="66"/>
-    <w:lsdException w:name="Medium Grid 1 Accent 2" w:uiPriority="67"/>
-    <w:lsdException w:name="Medium Grid 2 Accent 2" w:uiPriority="68"/>
-    <w:lsdException w:name="Medium Grid 3 Accent 2" w:uiPriority="69"/>
-    <w:lsdException w:name="Dark List Accent 2" w:uiPriority="70"/>
-    <w:lsdException w:name="Colorful Shading Accent 2" w:uiPriority="71"/>
-    <w:lsdException w:name="Colorful List Accent 2" w:uiPriority="72"/>
-    <w:lsdException w:name="Colorful Grid Accent 2" w:uiPriority="73"/>
-    <w:lsdException w:name="Light Shading Accent 3" w:uiPriority="60"/>
-    <w:lsdException w:name="Light List Accent 3" w:uiPriority="61"/>
-    <w:lsdException w:name="Light Grid Accent 3" w:uiPriority="62"/>
-    <w:lsdException w:name="Medium Shading 1 Accent 3" w:uiPriority="63"/>
-    <w:lsdException w:name="Medium Shading 2 Accent 3" w:uiPriority="64"/>
-    <w:lsdException w:name="Medium List 1 Accent 3" w:uiPriority="65"/>
-    <w:lsdException w:name="Medium List 2 Accent 3" w:uiPriority="66"/>
-    <w:lsdException w:name="Medium Grid 1 Accent 3" w:uiPriority="67"/>
-    <w:lsdException w:name="Medium Grid 2 Accent 3" w:uiPriority="68"/>
-    <w:lsdException w:name="Medium Grid 3 Accent 3" w:uiPriority="69"/>
-    <w:lsdException w:name="Dark List Accent 3" w:uiPriority="70"/>
-    <w:lsdException w:name="Colorful Shading Accent 3" w:uiPriority="71"/>
-    <w:lsdException w:name="Colorful List Accent 3" w:uiPriority="72"/>
-    <w:lsdException w:name="Colorful Grid Accent 3" w:uiPriority="73"/>
-    <w:lsdException w:name="Light Shading Accent 4" w:uiPriority="60"/>
-    <w:lsdException w:name="Light List Accent 4" w:uiPriority="61"/>
-    <w:lsdException w:name="Light Grid Accent 4" w:uiPriority="62"/>
-    <w:lsdException w:name="Medium Shading 1 Accent 4" w:uiPriority="63"/>
-    <w:lsdException w:name="Medium Shading 2 Accent 4" w:uiPriority="64"/>
-    <w:lsdException w:name="Medium List 1 Accent 4" w:uiPriority="65"/>
-    <w:lsdException w:name="Medium List 2 Accent 4" w:uiPriority="66"/>
-    <w:lsdException w:name="Medium Grid 1 Accent 4" w:uiPriority="67"/>
-    <w:lsdException w:name="Medium Grid 2 Accent 4" w:uiPriority="68"/>
-    <w:lsdException w:name="Medium Grid 3 Accent 4" w:uiPriority="69"/>
-    <w:lsdException w:name="Dark List Accent 4" w:uiPriority="70"/>
-    <w:lsdException w:name="Colorful Shading Accent 4" w:uiPriority="71"/>
-    <w:lsdException w:name="Colorful List Accent 4" w:uiPriority="72"/>
-    <w:lsdException w:name="Colorful Grid Accent 4" w:uiPriority="73"/>
-    <w:lsdException w:name="Light Shading Accent 5" w:uiPriority="60"/>
-    <w:lsdException w:name="Light List Accent 5" w:uiPriority="61"/>
-    <w:lsdException w:name="Light Grid Accent 5" w:uiPriority="62"/>
-    <w:lsdException w:name="Medium Shading 1 Accent 5" w:uiPriority="63"/>
-    <w:lsdException w:name="Medium Shading 2 Accent 5" w:uiPriority="64"/>
-    <w:lsdException w:name="Medium List 1 Accent 5" w:uiPriority="65"/>
-    <w:lsdException w:name="Medium List 2 Accent 5" w:uiPriority="66"/>
-    <w:lsdException w:name="Medium Grid 1 Accent 5" w:uiPriority="67"/>
-    <w:lsdException w:name="Medium Grid 2 Accent 5" w:uiPriority="68"/>
-    <w:lsdException w:name="Medium Grid 3 Accent 5" w:uiPriority="69"/>
-    <w:lsdException w:name="Dark List Accent 5" w:uiPriority="70"/>
-    <w:lsdException w:name="Colorful Shading Accent 5" w:uiPriority="71"/>
-    <w:lsdException w:name="Colorful List Accent 5" w:uiPriority="72"/>
-    <w:lsdException w:name="Colorful Grid Accent 5" w:uiPriority="73"/>
-    <w:lsdException w:name="Light Shading Accent 6" w:uiPriority="60"/>
-    <w:lsdException w:name="Light List Accent 6" w:uiPriority="61"/>
-    <w:lsdException w:name="Light Grid Accent 6" w:uiPriority="62"/>
-    <w:lsdException w:name="Medium Shading 1 Accent 6" w:uiPriority="63"/>
-    <w:lsdException w:name="Medium Shading 2 Accent 6" w:uiPriority="64"/>
-    <w:lsdException w:name="Medium List 1 Accent 6" w:uiPriority="65"/>
-    <w:lsdException w:name="Medium List 2 Accent 6" w:uiPriority="66"/>
-    <w:lsdException w:name="Medium Grid 1 Accent 6" w:uiPriority="67"/>
-    <w:lsdException w:name="Medium Grid 2 Accent 6" w:uiPriority="68"/>
-    <w:lsdException w:name="Medium Grid 3 Accent 6" w:uiPriority="69"/>
-    <w:lsdException w:name="Dark List Accent 6" w:uiPriority="70"/>
-    <w:lsdException w:name="Colorful Shading Accent 6" w:uiPriority="71"/>
-    <w:lsdException w:name="Colorful List Accent 6" w:uiPriority="72"/>
-    <w:lsdException w:name="Colorful Grid Accent 6" w:uiPriority="73"/>
-    <w:lsdException w:name="Subtle Emphasis" w:uiPriority="19" w:qFormat="1"/>
-    <w:lsdException w:name="Intense Emphasis" w:uiPriority="21" w:qFormat="1"/>
-    <w:lsdException w:name="Subtle Reference" w:uiPriority="31" w:qFormat="1"/>
-    <w:lsdException w:name="Intense Reference" w:uiPriority="32" w:qFormat="1"/>
-    <w:lsdException w:name="Book Title" w:uiPriority="33" w:qFormat="1"/>
-    <w:lsdException w:name="Bibliography" w:semiHidden="1" w:uiPriority="37" w:unhideWhenUsed="1"/>
-    <w:lsdException w:name="TOC Heading" w:semiHidden="1" w:uiPriority="39" w:unhideWhenUsed="1" w:qFormat="1"/>
-    <w:lsdException w:name="Plain Table 1" w:uiPriority="41"/>
-    <w:lsdException w:name="Plain Table 2" w:uiPriority="42"/>
-    <w:lsdException w:name="Plain Table 3" w:uiPriority="43"/>
-    <w:lsdException w:name="Plain Table 4" w:uiPriority="44"/>
-    <w:lsdException w:name="Plain Table 5" w:uiPriority="45"/>
-    <w:lsdException w:name="Grid Table Light" w:uiPriority="40"/>
-    <w:lsdException w:name="Grid Table 1 Light" w:uiPriority="46"/>
-    <w:lsdException w:name="Grid Table 2" w:uiPriority="47"/>
-    <w:lsdException w:name="Grid Table 3" w:uiPriority="48"/>
-    <w:lsdException w:name="Grid Table 4" w:uiPriority="49"/>
-    <w:lsdException w:name="Grid Table 5 Dark" w:uiPriority="50"/>
-    <w:lsdException w:name="Grid Table 6 Colorful" w:uiPriority="51"/>
-    <w:lsdException w:name="Grid Table 7 Colorful" w:uiPriority="52"/>
-    <w:lsdException w:name="Grid Table 1 Light Accent 1" w:uiPriority="46"/>
-    <w:lsdException w:name="Grid Table 2 Accent 1" w:uiPriority="47"/>
-    <w:lsdException w:name="Grid Table 3 Accent 1" w:uiPriority="48"/>
-    <w:lsdException w:name="Grid Table 4 Accent 1" w:uiPriority="49"/>
-    <w:lsdException w:name="Grid Table 5 Dark Accent 1" w:uiPriority="50"/>
-    <w:lsdException w:name="Grid Table 6 Colorful Accent 1" w:uiPriority="51"/>
-    <w:lsdException w:name="Grid Table 7 Colorful Accent 1" w:uiPriority="52"/>
-    <w:lsdException w:name="Grid Table 1 Light Accent 2" w:uiPriority="46"/>
-    <w:lsdException w:name="Grid Table 2 Accent 2" w:uiPriority="47"/>
-    <w:lsdException w:name="Grid Table 3 Accent 2" w:uiPriority="48"/>
-    <w:lsdException w:name="Grid Table 4 Accent 2" w:uiPriority="49"/>
-    <w:lsdException w:name="Grid Table 5 Dark Accent 2" w:uiPriority="50"/>
-    <w:lsdException w:name="Grid Table 6 Colorful Accent 2" w:uiPriority="51"/>
-    <w:lsdException w:name="Grid Table 7 Colorful Accent 2" w:uiPriority="52"/>
-    <w:lsdException w:name="Grid Table 1 Light Accent 3" w:uiPriority="46"/>
-    <w:lsdException w:name="Grid Table 2 Accent 3" w:uiPriority="47"/>
-    <w:lsdException w:name="Grid Table 3 Accent 3" w:uiPriority="48"/>
-    <w:lsdException w:name="Grid Table 4 Accent 3" w:uiPriority="49"/>
-    <w:lsdException w:name="Grid Table 5 Dark Accent 3" w:uiPriority="50"/>
-    <w:lsdException w:name="Grid Table 6 Colorful Accent 3" w:uiPriority="51"/>
-    <w:lsdException w:name="Grid Table 7 Colorful Accent 3" w:uiPriority="52"/>
-    <w:lsdException w:name="Grid Table 1 Light Accent 4" w:uiPriority="46"/>
-    <w:lsdException w:name="Grid Table 2 Accent 4" w:uiPriority="47"/>
-    <w:lsdException w:name="Grid Table 3 Accent 4" w:uiPriority="48"/>
-    <w:lsdException w:name="Grid Table 4 Accent 4" w:uiPriority="49"/>
-    <w:lsdException w:name="Grid Table 5 Dark Accent 4" w:uiPriority="50"/>
-    <w:lsdException w:name="Grid Table 6 Colorful Accent 4" w:uiPriority="51"/>
-    <w:lsdException w:name="Grid Table 7 Colorful Accent 4" w:uiPriority="52"/>
-    <w:lsdException w:name="Grid Table 1 Light Accent 5" w:uiPriority="46"/>
-    <w:lsdException w:name="Grid Table 2 Accent 5" w:uiPriority="47"/>
-    <w:lsdException w:name="Grid Table 3 Accent 5" w:uiPriority="48"/>
-    <w:lsdException w:name="Grid Table 4 Accent 5" w:uiPriority="49"/>
-    <w:lsdException w:name="Grid Table 5 Dark Accent 5" w:uiPriority="50"/>
-    <w:lsdException w:name="Grid Table 6 Colorful Accent 5" w:uiPriority="51"/>
-    <w:lsdException w:name="Grid Table 7 Colorful Accent 5" w:uiPriority="52"/>
-    <w:lsdException w:name="Grid Table 1 Light Accent 6" w:uiPriority="46"/>
-    <w:lsdException w:name="Grid Table 2 Accent 6" w:uiPriority="47"/>
-    <w:lsdException w:name="Grid Table 3 Accent 6" w:uiPriority="48"/>
-    <w:lsdException w:name="Grid Table 4 Accent 6" w:uiPriority="49"/>
-    <w:lsdException w:name="Grid Table 5 Dark Accent 6" w:uiPriority="50"/>
-    <w:lsdException w:name="Grid Table 6 Colorful Accent 6" w:uiPriority="51"/>
-    <w:lsdException w:name="Grid Table 7 Colorful Accent 6" w:uiPriority="52"/>
-    <w:lsdException w:name="List Table 1 Light" w:uiPriority="46"/>
-    <w:lsdException w:name="List Table 2" w:uiPriority="47"/>
-    <w:lsdException w:name="List Table 3" w:uiPriority="48"/>
-    <w:lsdException w:name="List Table 4" w:uiPriority="49"/>
-    <w:lsdException w:name="List Table 5 Dark" w:uiPriority="50"/>
-    <w:lsdException w:name="List Table 6 Colorful" w:uiPriority="51"/>
-    <w:lsdException w:name="List Table 7 Colorful" w:uiPriority="52"/>
-    <w:lsdException w:name="List Table 1 Light Accent 1" w:uiPriority="46"/>
-    <w:lsdException w:name="List Table 2 Accent 1" w:uiPriority="47"/>
-    <w:lsdException w:name="List Table 3 Accent 1" w:uiPriority="48"/>
-    <w:lsdException w:name="List Table 4 Accent 1" w:uiPriority="49"/>
-    <w:lsdException w:name="List Table 5 Dark Accent 1" w:uiPriority="50"/>
-    <w:lsdException w:name="List Table 6 Colorful Accent 1" w:uiPriority="51"/>
-    <w:lsdException w:name="List Table 7 Colorful Accent 1" w:uiPriority="52"/>
-    <w:lsdException w:name="List Table 1 Light Accent 2" w:uiPriority="46"/>
-    <w:lsdException w:name="List Table 2 Accent 2" w:uiPriority="47"/>
-    <w:lsdException w:name="List Table 3 Accent 2" w:uiPriority="48"/>
-    <w:lsdException w:name="List Table 4 Accent 2" w:uiPriority="49"/>
-    <w:lsdException w:name="List Table 5 Dark Accent 2" w:uiPriority="50"/>
-    <w:lsdException w:name="List Table 6 Colorful Accent 2" w:uiPriority="51"/>
-    <w:lsdException w:name="List Table 7 Colorful Accent 2" w:uiPriority="52"/>
-    <w:lsdException w:name="List Table 1 Light Accent 3" w:uiPriority="46"/>
-    <w:lsdException w:name="List Table 2 Accent 3" w:uiPriority="47"/>
-    <w:lsdException w:name="List Table 3 Accent 3" w:uiPriority="48"/>
-    <w:lsdException w:name="List Table 4 Accent 3" w:uiPriority="49"/>
-    <w:lsdException w:name="List Table 5 Dark Accent 3" w:uiPriority="50"/>
-    <w:lsdException w:name="List Table 6 Colorful Accent 3" w:uiPriority="51"/>
-    <w:lsdException w:name="List Table 7 Colorful Accent 3" w:uiPriority="52"/>
-    <w:lsdException w:name="List Table 1 Light Accent 4" w:uiPriority="46"/>
-    <w:lsdException w:name="List Table 2 Accent 4" w:uiPriority="47"/>
-    <w:lsdException w:name="List Table 3 Accent 4" w:uiPriority="48"/>
-    <w:lsdException w:name="List Table 4 Accent 4" w:uiPriority="49"/>
-    <w:lsdException w:name="List Table 5 Dark Accent 4" w:uiPriority="50"/>
-    <w:lsdException w:name="List Table 6 Colorful Accent 4" w:uiPriority="51"/>
-    <w:lsdException w:name="List Table 7 Colorful Accent 4" w:uiPriority="52"/>
-    <w:lsdException w:name="List Table 1 Light Accent 5" w:uiPriority="46"/>
-    <w:lsdException w:name="List Table 2 Accent 5" w:uiPriority="47"/>
-    <w:lsdException w:name="List Table 3 Accent 5" w:uiPriority="48"/>
-    <w:lsdException w:name="List Table 4 Accent 5" w:uiPriority="49"/>
-    <w:lsdException w:name="List Table 5 Dark Accent 5" w:uiPriority="50"/>
-    <w:lsdException w:name="List Table 6 Colorful Accent 5" w:uiPriority="51"/>
-    <w:lsdException w:name="List Table 7 Colorful Accent 5" w:uiPriority="52"/>
-    <w:lsdException w:name="List Table 1 Light Accent 6" w:uiPriority="46"/>
-    <w:lsdException w:name="List Table 2 Accent 6" w:uiPriority="47"/>
-    <w:lsdException w:name="List Table 3 Accent 6" w:uiPriority="48"/>
-    <w:lsdException w:name="List Table 4 Accent 6" w:uiPriority="49"/>
-    <w:lsdException w:name="List Table 5 Dark Accent 6" w:uiPriority="50"/>
-    <w:lsdException w:name="List Table 6 Colorful Accent 6" w:uiPriority="51"/>
-    <w:lsdException w:name="List Table 7 Colorful Accent 6" w:uiPriority="52"/>
-    <w:lsdException w:name="Mention" w:semiHidden="1" w:unhideWhenUsed="1"/>
-    <w:lsdException w:name="Smart Hyperlink" w:semiHidden="1" w:unhideWhenUsed="1"/>
-    <w:lsdException w:name="Hashtag" w:semiHidden="1" w:unhideWhenUsed="1"/>
-    <w:lsdException w:name="Unresolved Mention" w:semiHidden="1" w:unhideWhenUsed="1"/>
-    <w:lsdException w:name="Smart Link" w:semiHidden="1" w:unhideWhenUsed="1"/>
+  <w:latentStyles w:defLockedState="0" w:defUIPriority="99" w:defSemiHidden="1" w:defUnhideWhenUsed="1" w:defQFormat="0" w:count="267">
+    <w:lsdException w:name="Normal" w:semiHidden="0" w:uiPriority="0" w:unhideWhenUsed="0" w:qFormat="1"/>
+    <w:lsdException w:name="heading 1" w:semiHidden="0" w:uiPriority="9" w:unhideWhenUsed="0" w:qFormat="1"/>
+    <w:lsdException w:name="heading 2" w:uiPriority="9" w:qFormat="1"/>
+    <w:lsdException w:name="heading 3" w:uiPriority="9" w:qFormat="1"/>
+    <w:lsdException w:name="heading 4" w:uiPriority="9" w:qFormat="1"/>
+    <w:lsdException w:name="heading 5" w:uiPriority="9" w:qFormat="1"/>
+    <w:lsdException w:name="heading 6" w:uiPriority="9" w:qFormat="1"/>
+    <w:lsdException w:name="heading 7" w:uiPriority="9" w:qFormat="1"/>
+    <w:lsdException w:name="heading 8" w:uiPriority="9" w:qFormat="1"/>
+    <w:lsdException w:name="heading 9" w:uiPriority="9" w:qFormat="1"/>
+    <w:lsdException w:name="toc 1" w:uiPriority="39"/>
+    <w:lsdException w:name="toc 2" w:uiPriority="39"/>
+    <w:lsdException w:name="toc 3" w:uiPriority="39"/>
+    <w:lsdException w:name="toc 4" w:uiPriority="39"/>
+    <w:lsdException w:name="toc 5" w:uiPriority="39"/>
+    <w:lsdException w:name="toc 6" w:uiPriority="39"/>
+    <w:lsdException w:name="toc 7" w:uiPriority="39"/>
+    <w:lsdException w:name="toc 8" w:uiPriority="39"/>
+    <w:lsdException w:name="toc 9" w:uiPriority="39"/>
+    <w:lsdException w:name="caption" w:uiPriority="35" w:qFormat="1"/>
+    <w:lsdException w:name="Title" w:semiHidden="0" w:uiPriority="10" w:unhideWhenUsed="0" w:qFormat="1"/>
+    <w:lsdException w:name="Default Paragraph Font" w:uiPriority="1"/>
+    <w:lsdException w:name="Subtitle" w:semiHidden="0" w:uiPriority="11" w:unhideWhenUsed="0" w:qFormat="1"/>
+    <w:lsdException w:name="Strong" w:semiHidden="0" w:uiPriority="22" w:unhideWhenUsed="0" w:qFormat="1"/>
+    <w:lsdException w:name="Emphasis" w:semiHidden="0" w:uiPriority="20" w:unhideWhenUsed="0" w:qFormat="1"/>
+    <w:lsdException w:name="Table Grid" w:semiHidden="0" w:uiPriority="39" w:unhideWhenUsed="0"/>
+    <w:lsdException w:name="Placeholder Text" w:unhideWhenUsed="0"/>
+    <w:lsdException w:name="No Spacing" w:semiHidden="0" w:uiPriority="1" w:unhideWhenUsed="0" w:qFormat="1"/>
+    <w:lsdException w:name="Light Shading" w:semiHidden="0" w:uiPriority="60" w:unhideWhenUsed="0"/>
+    <w:lsdException w:name="Light List" w:semiHidden="0" w:uiPriority="61" w:unhideWhenUsed="0"/>
+    <w:lsdException w:name="Light Grid" w:semiHidden="0" w:uiPriority="62" w:unhideWhenUsed="0"/>
+    <w:lsdException w:name="Medium Shading 1" w:semiHidden="0" w:uiPriority="63" w:unhideWhenUsed="0"/>
+    <w:lsdException w:name="Medium Shading 2" w:semiHidden="0" w:uiPriority="64" w:unhideWhenUsed="0"/>
+    <w:lsdException w:name="Medium List 1" w:semiHidden="0" w:uiPriority="65" w:unhideWhenUsed="0"/>
+    <w:lsdException w:name="Medium List 2" w:semiHidden="0" w:uiPriority="66" w:unhideWhenUsed="0"/>
+    <w:lsdException w:name="Medium Grid 1" w:semiHidden="0" w:uiPriority="67" w:unhideWhenUsed="0"/>
+    <w:lsdException w:name="Medium Grid 2" w:semiHidden="0" w:uiPriority="68" w:unhideWhenUsed="0"/>
+    <w:lsdException w:name="Medium Grid 3" w:semiHidden="0" w:uiPriority="69" w:unhideWhenUsed="0"/>
+    <w:lsdException w:name="Dark List" w:semiHidden="0" w:uiPriority="70" w:unhideWhenUsed="0"/>
+    <w:lsdException w:name="Colorful Shading" w:semiHidden="0" w:uiPriority="71" w:unhideWhenUsed="0"/>
+    <w:lsdException w:name="Colorful List" w:semiHidden="0" w:uiPriority="72" w:unhideWhenUsed="0"/>
+    <w:lsdException w:name="Colorful Grid" w:semiHidden="0" w:uiPriority="73" w:unhideWhenUsed="0"/>
+    <w:lsdException w:name="Light Shading Accent 1" w:semiHidden="0" w:uiPriority="60" w:unhideWhenUsed="0"/>
+    <w:lsdException w:name="Light List Accent 1" w:semiHidden="0" w:uiPriority="61" w:unhideWhenUsed="0"/>
+    <w:lsdException w:name="Light Grid Accent 1" w:semiHidden="0" w:uiPriority="62" w:unhideWhenUsed="0"/>
+    <w:lsdException w:name="Medium Shading 1 Accent 1" w:semiHidden="0" w:uiPriority="63" w:unhideWhenUsed="0"/>
+    <w:lsdException w:name="Medium Shading 2 Accent 1" w:semiHidden="0" w:uiPriority="64" w:unhideWhenUsed="0"/>
+    <w:lsdException w:name="Medium List 1 Accent 1" w:semiHidden="0" w:uiPriority="65" w:unhideWhenUsed="0"/>
+    <w:lsdException w:name="Revision" w:unhideWhenUsed="0"/>
+    <w:lsdException w:name="List Paragraph" w:semiHidden="0" w:uiPriority="34" w:unhideWhenUsed="0" w:qFormat="1"/>
+    <w:lsdException w:name="Quote" w:semiHidden="0" w:uiPriority="29" w:unhideWhenUsed="0" w:qFormat="1"/>
+    <w:lsdException w:name="Intense Quote" w:semiHidden="0" w:uiPriority="30" w:unhideWhenUsed="0" w:qFormat="1"/>
+    <w:lsdException w:name="Medium List 2 Accent 1" w:semiHidden="0" w:uiPriority="66" w:unhideWhenUsed="0"/>
+    <w:lsdException w:name="Medium Grid 1 Accent 1" w:semiHidden="0" w:uiPriority="67" w:unhideWhenUsed="0"/>
+    <w:lsdException w:name="Medium Grid 2 Accent 1" w:semiHidden="0" w:uiPriority="68" w:unhideWhenUsed="0"/>
+    <w:lsdException w:name="Medium Grid 3 Accent 1" w:semiHidden="0" w:uiPriority="69" w:unhideWhenUsed="0"/>
+    <w:lsdException w:name="Dark List Accent 1" w:semiHidden="0" w:uiPriority="70" w:unhideWhenUsed="0"/>
+    <w:lsdException w:name="Colorful Shading Accent 1" w:semiHidden="0" w:uiPriority="71" w:unhideWhenUsed="0"/>
+    <w:lsdException w:name="Colorful List Accent 1" w:semiHidden="0" w:uiPriority="72" w:unhideWhenUsed="0"/>
+    <w:lsdException w:name="Colorful Grid Accent 1" w:semiHidden="0" w:uiPriority="73" w:unhideWhenUsed="0"/>
+    <w:lsdException w:name="Light Shading Accent 2" w:semiHidden="0" w:uiPriority="60" w:unhideWhenUsed="0"/>
+    <w:lsdException w:name="Light List Accent 2" w:semiHidden="0" w:uiPriority="61" w:unhideWhenUsed="0"/>
+    <w:lsdException w:name="Light Grid Accent 2" w:semiHidden="0" w:uiPriority="62" w:unhideWhenUsed="0"/>
+    <w:lsdException w:name="Medium Shading 1 Accent 2" w:semiHidden="0" w:uiPriority="63" w:unhideWhenUsed="0"/>
+    <w:lsdException w:name="Medium Shading 2 Accent 2" w:semiHidden="0" w:uiPriority="64" w:unhideWhenUsed="0"/>
+    <w:lsdException w:name="Medium List 1 Accent 2" w:semiHidden="0" w:uiPriority="65" w:unhideWhenUsed="0"/>
+    <w:lsdException w:name="Medium List 2 Accent 2" w:semiHidden="0" w:uiPriority="66" w:unhideWhenUsed="0"/>
+    <w:lsdException w:name="Medium Grid 1 Accent 2" w:semiHidden="0" w:uiPriority="67" w:unhideWhenUsed="0"/>
+    <w:lsdException w:name="Medium Grid 2 Accent 2" w:semiHidden="0" w:uiPriority="68" w:unhideWhenUsed="0"/>
+    <w:lsdException w:name="Medium Grid 3 Accent 2" w:semiHidden="0" w:uiPriority="69" w:unhideWhenUsed="0"/>
+    <w:lsdException w:name="Dark List Accent 2" w:semiHidden="0" w:uiPriority="70" w:unhideWhenUsed="0"/>
+    <w:lsdException w:name="Colorful Shading Accent 2" w:semiHidden="0" w:uiPriority="71" w:unhideWhenUsed="0"/>
+    <w:lsdException w:name="Colorful List Accent 2" w:semiHidden="0" w:uiPriority="72" w:unhideWhenUsed="0"/>
+    <w:lsdException w:name="Colorful Grid Accent 2" w:semiHidden="0" w:uiPriority="73" w:unhideWhenUsed="0"/>
+    <w:lsdException w:name="Light Shading Accent 3" w:semiHidden="0" w:uiPriority="60" w:unhideWhenUsed="0"/>
+    <w:lsdException w:name="Light List Accent 3" w:semiHidden="0" w:uiPriority="61" w:unhideWhenUsed="0"/>
+    <w:lsdException w:name="Light Grid Accent 3" w:semiHidden="0" w:uiPriority="62" w:unhideWhenUsed="0"/>
+    <w:lsdException w:name="Medium Shading 1 Accent 3" w:semiHidden="0" w:uiPriority="63" w:unhideWhenUsed="0"/>
+    <w:lsdException w:name="Medium Shading 2 Accent 3" w:semiHidden="0" w:uiPriority="64" w:unhideWhenUsed="0"/>
+    <w:lsdException w:name="Medium List 1 Accent 3" w:semiHidden="0" w:uiPriority="65" w:unhideWhenUsed="0"/>
+    <w:lsdException w:name="Medium List 2 Accent 3" w:semiHidden="0" w:uiPriority="66" w:unhideWhenUsed="0"/>
+    <w:lsdException w:name="Medium Grid 1 Accent 3" w:semiHidden="0" w:uiPriority="67" w:unhideWhenUsed="0"/>
+    <w:lsdException w:name="Medium Grid 2 Accent 3" w:semiHidden="0" w:uiPriority="68" w:unhideWhenUsed="0"/>
+    <w:lsdException w:name="Medium Grid 3 Accent 3" w:semiHidden="0" w:uiPriority="69" w:unhideWhenUsed="0"/>
+    <w:lsdException w:name="Dark List Accent 3" w:semiHidden="0" w:uiPriority="70" w:unhideWhenUsed="0"/>
+    <w:lsdException w:name="Colorful Shading Accent 3" w:semiHidden="0" w:uiPriority="71" w:unhideWhenUsed="0"/>
+    <w:lsdException w:name="Colorful List Accent 3" w:semiHidden="0" w:uiPriority="72" w:unhideWhenUsed="0"/>
+    <w:lsdException w:name="Colorful Grid Accent 3" w:semiHidden="0" w:uiPriority="73" w:unhideWhenUsed="0"/>
+    <w:lsdException w:name="Light Shading Accent 4" w:semiHidden="0" w:uiPriority="60" w:unhideWhenUsed="0"/>
+    <w:lsdException w:name="Light List Accent 4" w:semiHidden="0" w:uiPriority="61" w:unhideWhenUsed="0"/>
+    <w:lsdException w:name="Light Grid Accent 4" w:semiHidden="0" w:uiPriority="62" w:unhideWhenUsed="0"/>
+    <w:lsdException w:name="Medium Shading 1 Accent 4" w:semiHidden="0" w:uiPriority="63" w:unhideWhenUsed="0"/>
+    <w:lsdException w:name="Medium Shading 2 Accent 4" w:semiHidden="0" w:uiPriority="64" w:unhideWhenUsed="0"/>
+    <w:lsdException w:name="Medium List 1 Accent 4" w:semiHidden="0" w:uiPriority="65" w:unhideWhenUsed="0"/>
+    <w:lsdException w:name="Medium List 2 Accent 4" w:semiHidden="0" w:uiPriority="66" w:unhideWhenUsed="0"/>
+    <w:lsdException w:name="Medium Grid 1 Accent 4" w:semiHidden="0" w:uiPriority="67" w:unhideWhenUsed="0"/>
+    <w:lsdException w:name="Medium Grid 2 Accent 4" w:semiHidden="0" w:uiPriority="68" w:unhideWhenUsed="0"/>
+    <w:lsdException w:name="Medium Grid 3 Accent 4" w:semiHidden="0" w:uiPriority="69" w:unhideWhenUsed="0"/>
+    <w:lsdException w:name="Dark List Accent 4" w:semiHidden="0" w:uiPriority="70" w:unhideWhenUsed="0"/>
+    <w:lsdException w:name="Colorful Shading Accent 4" w:semiHidden="0" w:uiPriority="71" w:unhideWhenUsed="0"/>
+    <w:lsdException w:name="Colorful List Accent 4" w:semiHidden="0" w:uiPriority="72" w:unhideWhenUsed="0"/>
+    <w:lsdException w:name="Colorful Grid Accent 4" w:semiHidden="0" w:uiPriority="73" w:unhideWhenUsed="0"/>
+    <w:lsdException w:name="Light Shading Accent 5" w:semiHidden="0" w:uiPriority="60" w:unhideWhenUsed="0"/>
+    <w:lsdException w:name="Light List Accent 5" w:semiHidden="0" w:uiPriority="61" w:unhideWhenUsed="0"/>
+    <w:lsdException w:name="Light Grid Accent 5" w:semiHidden="0" w:uiPriority="62" w:unhideWhenUsed="0"/>
+    <w:lsdException w:name="Medium Shading 1 Accent 5" w:semiHidden="0" w:uiPriority="63" w:unhideWhenUsed="0"/>
+    <w:lsdException w:name="Medium Shading 2 Accent 5" w:semiHidden="0" w:uiPriority="64" w:unhideWhenUsed="0"/>
+    <w:lsdException w:name="Medium List 1 Accent 5" w:semiHidden="0" w:uiPriority="65" w:unhideWhenUsed="0"/>
+    <w:lsdException w:name="Medium List 2 Accent 5" w:semiHidden="0" w:uiPriority="66" w:unhideWhenUsed="0"/>
+    <w:lsdException w:name="Medium Grid 1 Accent 5" w:semiHidden="0" w:uiPriority="67" w:unhideWhenUsed="0"/>
+    <w:lsdException w:name="Medium Grid 2 Accent 5" w:semiHidden="0" w:uiPriority="68" w:unhideWhenUsed="0"/>
+    <w:lsdException w:name="Medium Grid 3 Accent 5" w:semiHidden="0" w:uiPriority="69" w:unhideWhenUsed="0"/>
+    <w:lsdException w:name="Dark List Accent 5" w:semiHidden="0" w:uiPriority="70" w:unhideWhenUsed="0"/>
+    <w:lsdException w:name="Colorful Shading Accent 5" w:semiHidden="0" w:uiPriority="71" w:unhideWhenUsed="0"/>
+    <w:lsdException w:name="Colorful List Accent 5" w:semiHidden="0" w:uiPriority="72" w:unhideWhenUsed="0"/>
+    <w:lsdException w:name="Colorful Grid Accent 5" w:semiHidden="0" w:uiPriority="73" w:unhideWhenUsed="0"/>
+    <w:lsdException w:name="Light Shading Accent 6" w:semiHidden="0" w:uiPriority="60" w:unhideWhenUsed="0"/>
+    <w:lsdException w:name="Light List Accent 6" w:semiHidden="0" w:uiPriority="61" w:unhideWhenUsed="0"/>
+    <w:lsdException w:name="Light Grid Accent 6" w:semiHidden="0" w:uiPriority="62" w:unhideWhenUsed="0"/>
+    <w:lsdException w:name="Medium Shading 1 Accent 6" w:semiHidden="0" w:uiPriority="63" w:unhideWhenUsed="0"/>
+    <w:lsdException w:name="Medium Shading 2 Accent 6" w:semiHidden="0" w:uiPriority="64" w:unhideWhenUsed="0"/>
+    <w:lsdException w:name="Medium List 1 Accent 6" w:semiHidden="0" w:uiPriority="65" w:unhideWhenUsed="0"/>
+    <w:lsdException w:name="Medium List 2 Accent 6" w:semiHidden="0" w:uiPriority="66" w:unhideWhenUsed="0"/>
+    <w:lsdException w:name="Medium Grid 1 Accent 6" w:semiHidden="0" w:uiPriority="67" w:unhideWhenUsed="0"/>
+    <w:lsdException w:name="Medium Grid 2 Accent 6" w:semiHidden="0" w:uiPriority="68" w:unhideWhenUsed="0"/>
+    <w:lsdException w:name="Medium Grid 3 Accent 6" w:semiHidden="0" w:uiPriority="69" w:unhideWhenUsed="0"/>
+    <w:lsdException w:name="Dark List Accent 6" w:semiHidden="0" w:uiPriority="70" w:unhideWhenUsed="0"/>
+    <w:lsdException w:name="Colorful Shading Accent 6" w:semiHidden="0" w:uiPriority="71" w:unhideWhenUsed="0"/>
+    <w:lsdException w:name="Colorful List Accent 6" w:semiHidden="0" w:uiPriority="72" w:unhideWhenUsed="0"/>
+    <w:lsdException w:name="Colorful Grid Accent 6" w:semiHidden="0" w:uiPriority="73" w:unhideWhenUsed="0"/>
+    <w:lsdException w:name="Subtle Emphasis" w:semiHidden="0" w:uiPriority="19" w:unhideWhenUsed="0" w:qFormat="1"/>
+    <w:lsdException w:name="Intense Emphasis" w:semiHidden="0" w:uiPriority="21" w:unhideWhenUsed="0" w:qFormat="1"/>
+    <w:lsdException w:name="Subtle Reference" w:semiHidden="0" w:uiPriority="31" w:unhideWhenUsed="0" w:qFormat="1"/>
+    <w:lsdException w:name="Intense Reference" w:semiHidden="0" w:uiPriority="32" w:unhideWhenUsed="0" w:qFormat="1"/>
+    <w:lsdException w:name="Book Title" w:semiHidden="0" w:uiPriority="33" w:unhideWhenUsed="0" w:qFormat="1"/>
+    <w:lsdException w:name="Bibliography" w:uiPriority="37"/>
+    <w:lsdException w:name="TOC Heading" w:uiPriority="39" w:qFormat="1"/>
   </w:latentStyles>
   <w:style w:type="paragraph" w:default="1" w:styleId="Normal">
     <w:name w:val="Normal"/>
     <w:qFormat/>
+    <w:rsid w:val="000B198D"/>
   </w:style>
   <w:style w:type="character" w:default="1" w:styleId="DefaultParagraphFont">
     <w:name w:val="Default Paragraph Font"/>
@@ -7044,6 +6599,7 @@
     <w:uiPriority w:val="99"/>
     <w:semiHidden/>
     <w:unhideWhenUsed/>
+    <w:qFormat/>
     <w:tblPr>
       <w:tblInd w:w="0" w:type="dxa"/>
       <w:tblCellMar>
@@ -7125,11 +6681,41 @@
       <w:contextualSpacing/>
     </w:pPr>
   </w:style>
+  <w:style w:type="paragraph" w:styleId="BalloonText">
+    <w:name w:val="Balloon Text"/>
+    <w:basedOn w:val="Normal"/>
+    <w:link w:val="BalloonTextChar"/>
+    <w:uiPriority w:val="99"/>
+    <w:semiHidden/>
+    <w:unhideWhenUsed/>
+    <w:rsid w:val="00A13CF7"/>
+    <w:pPr>
+      <w:spacing w:after="0" w:line="240" w:lineRule="auto"/>
+    </w:pPr>
+    <w:rPr>
+      <w:rFonts w:ascii="Tahoma" w:hAnsi="Tahoma" w:cs="Tahoma"/>
+      <w:sz w:val="16"/>
+      <w:szCs w:val="16"/>
+    </w:rPr>
+  </w:style>
+  <w:style w:type="character" w:customStyle="1" w:styleId="BalloonTextChar">
+    <w:name w:val="Balloon Text Char"/>
+    <w:basedOn w:val="DefaultParagraphFont"/>
+    <w:link w:val="BalloonText"/>
+    <w:uiPriority w:val="99"/>
+    <w:semiHidden/>
+    <w:rsid w:val="00A13CF7"/>
+    <w:rPr>
+      <w:rFonts w:ascii="Tahoma" w:hAnsi="Tahoma" w:cs="Tahoma"/>
+      <w:sz w:val="16"/>
+      <w:szCs w:val="16"/>
+    </w:rPr>
+  </w:style>
 </w:styles>
 </file>
 
 <file path=word/glossary/document.xml><?xml version="1.0" encoding="utf-8"?>
-<w:glossaryDocument xmlns:wpc="http://schemas.microsoft.com/office/word/2010/wordprocessingCanvas" xmlns:cx="http://schemas.microsoft.com/office/drawing/2014/chartex" xmlns:cx1="http://schemas.microsoft.com/office/drawing/2015/9/8/chartex" xmlns:cx2="http://schemas.microsoft.com/office/drawing/2015/10/21/chartex" xmlns:cx3="http://schemas.microsoft.com/office/drawing/2016/5/9/chartex" xmlns:cx4="http://schemas.microsoft.com/office/drawing/2016/5/10/chartex" xmlns:cx5="http://schemas.microsoft.com/office/drawing/2016/5/11/chartex" xmlns:cx6="http://schemas.microsoft.com/office/drawing/2016/5/12/chartex" xmlns:cx7="http://schemas.microsoft.com/office/drawing/2016/5/13/chartex" xmlns:cx8="http://schemas.microsoft.com/office/drawing/2016/5/14/chartex" xmlns:mc="http://schemas.openxmlformats.org/markup-compatibility/2006" xmlns:aink="http://schemas.microsoft.com/office/drawing/2016/ink" xmlns:am3d="http://schemas.microsoft.com/office/drawing/2017/model3d" xmlns:o="urn:schemas-microsoft-com:office:office" xmlns:r="http://schemas.openxmlformats.org/officeDocument/2006/relationships" xmlns:m="http://schemas.openxmlformats.org/officeDocument/2006/math" xmlns:v="urn:schemas-microsoft-com:vml" xmlns:wp14="http://schemas.microsoft.com/office/word/2010/wordprocessingDrawing" xmlns:wp="http://schemas.openxmlformats.org/drawingml/2006/wordprocessingDrawing" xmlns:w10="urn:schemas-microsoft-com:office:word" xmlns:w="http://schemas.openxmlformats.org/wordprocessingml/2006/main" xmlns:w14="http://schemas.microsoft.com/office/word/2010/wordml" xmlns:w15="http://schemas.microsoft.com/office/word/2012/wordml" xmlns:w16cex="http://schemas.microsoft.com/office/word/2018/wordml/cex" xmlns:w16cid="http://schemas.microsoft.com/office/word/2016/wordml/cid" xmlns:w16="http://schemas.microsoft.com/office/word/2018/wordml" xmlns:w16sdtdh="http://schemas.microsoft.com/office/word/2020/wordml/sdtdatahash" xmlns:w16se="http://schemas.microsoft.com/office/word/2015/wordml/symex" xmlns:wpg="http://schemas.microsoft.com/office/word/2010/wordprocessingGroup" xmlns:wpi="http://schemas.microsoft.com/office/word/2010/wordprocessingInk" xmlns:wne="http://schemas.microsoft.com/office/word/2006/wordml" xmlns:wps="http://schemas.microsoft.com/office/word/2010/wordprocessingShape" mc:Ignorable="w14 w15 w16se w16cid w16 w16cex w16sdtdh wp14">
+<w:glossaryDocument xmlns:ve="http://schemas.openxmlformats.org/markup-compatibility/2006" xmlns:o="urn:schemas-microsoft-com:office:office" xmlns:r="http://schemas.openxmlformats.org/officeDocument/2006/relationships" xmlns:m="http://schemas.openxmlformats.org/officeDocument/2006/math" xmlns:v="urn:schemas-microsoft-com:vml" xmlns:wp="http://schemas.openxmlformats.org/drawingml/2006/wordprocessingDrawing" xmlns:w10="urn:schemas-microsoft-com:office:word" xmlns:w="http://schemas.openxmlformats.org/wordprocessingml/2006/main" xmlns:wne="http://schemas.microsoft.com/office/word/2006/wordml">
   <w:docParts>
     <w:docPart>
       <w:docPartPr>
@@ -7153,7 +6739,7 @@
           </w:pPr>
           <w:r>
             <w:rPr>
-              <w:color w:val="44546A" w:themeColor="text2"/>
+              <w:color w:val="1F497D" w:themeColor="text2"/>
               <w:sz w:val="20"/>
               <w:szCs w:val="20"/>
             </w:rPr>
@@ -7167,7 +6753,7 @@
 </file>
 
 <file path=word/glossary/fontTable.xml><?xml version="1.0" encoding="utf-8"?>
-<w:fonts xmlns:mc="http://schemas.openxmlformats.org/markup-compatibility/2006" xmlns:r="http://schemas.openxmlformats.org/officeDocument/2006/relationships" xmlns:w="http://schemas.openxmlformats.org/wordprocessingml/2006/main" xmlns:w14="http://schemas.microsoft.com/office/word/2010/wordml" xmlns:w15="http://schemas.microsoft.com/office/word/2012/wordml" xmlns:w16cex="http://schemas.microsoft.com/office/word/2018/wordml/cex" xmlns:w16cid="http://schemas.microsoft.com/office/word/2016/wordml/cid" xmlns:w16="http://schemas.microsoft.com/office/word/2018/wordml" xmlns:w16sdtdh="http://schemas.microsoft.com/office/word/2020/wordml/sdtdatahash" xmlns:w16se="http://schemas.microsoft.com/office/word/2015/wordml/symex" mc:Ignorable="w14 w15 w16se w16cid w16 w16cex w16sdtdh">
+<w:fonts xmlns:r="http://schemas.openxmlformats.org/officeDocument/2006/relationships" xmlns:w="http://schemas.openxmlformats.org/wordprocessingml/2006/main">
   <w:font w:name="Times New Roman">
     <w:panose1 w:val="02020603050405020304"/>
     <w:charset w:val="00"/>
@@ -7203,6 +6789,13 @@
     <w:pitch w:val="variable"/>
     <w:sig w:usb0="00000000" w:usb1="10000000" w:usb2="00000000" w:usb3="00000000" w:csb0="80000000" w:csb1="00000000"/>
   </w:font>
+  <w:font w:name="Tahoma">
+    <w:panose1 w:val="020B0604030504040204"/>
+    <w:charset w:val="00"/>
+    <w:family w:val="swiss"/>
+    <w:pitch w:val="variable"/>
+    <w:sig w:usb0="E1002EFF" w:usb1="C000605B" w:usb2="00000029" w:usb3="00000000" w:csb0="000101FF" w:csb1="00000000"/>
+  </w:font>
   <w:font w:name="Calibri Light">
     <w:panose1 w:val="020F0302020204030204"/>
     <w:charset w:val="00"/>
@@ -7210,26 +6803,28 @@
     <w:pitch w:val="variable"/>
     <w:sig w:usb0="E4002EFF" w:usb1="C000247B" w:usb2="00000009" w:usb3="00000000" w:csb0="000001FF" w:csb1="00000000"/>
   </w:font>
+  <w:font w:name="Cambria">
+    <w:panose1 w:val="02040503050406030204"/>
+    <w:charset w:val="00"/>
+    <w:family w:val="roman"/>
+    <w:pitch w:val="variable"/>
+    <w:sig w:usb0="E00006FF" w:usb1="420024FF" w:usb2="02000000" w:usb3="00000000" w:csb0="0000019F" w:csb1="00000000"/>
+  </w:font>
 </w:fonts>
 </file>
 
 <file path=word/glossary/settings.xml><?xml version="1.0" encoding="utf-8"?>
-<w:settings xmlns:mc="http://schemas.openxmlformats.org/markup-compatibility/2006" xmlns:o="urn:schemas-microsoft-com:office:office" xmlns:r="http://schemas.openxmlformats.org/officeDocument/2006/relationships" xmlns:m="http://schemas.openxmlformats.org/officeDocument/2006/math" xmlns:v="urn:schemas-microsoft-com:vml" xmlns:w10="urn:schemas-microsoft-com:office:word" xmlns:w="http://schemas.openxmlformats.org/wordprocessingml/2006/main" xmlns:w14="http://schemas.microsoft.com/office/word/2010/wordml" xmlns:w15="http://schemas.microsoft.com/office/word/2012/wordml" xmlns:w16cex="http://schemas.microsoft.com/office/word/2018/wordml/cex" xmlns:w16cid="http://schemas.microsoft.com/office/word/2016/wordml/cid" xmlns:w16="http://schemas.microsoft.com/office/word/2018/wordml" xmlns:w16sdtdh="http://schemas.microsoft.com/office/word/2020/wordml/sdtdatahash" xmlns:w16se="http://schemas.microsoft.com/office/word/2015/wordml/symex" xmlns:sl="http://schemas.openxmlformats.org/schemaLibrary/2006/main" mc:Ignorable="w14 w15 w16se w16cid w16 w16cex w16sdtdh">
+<w:settings xmlns:o="urn:schemas-microsoft-com:office:office" xmlns:r="http://schemas.openxmlformats.org/officeDocument/2006/relationships" xmlns:m="http://schemas.openxmlformats.org/officeDocument/2006/math" xmlns:v="urn:schemas-microsoft-com:vml" xmlns:w10="urn:schemas-microsoft-com:office:word" xmlns:w="http://schemas.openxmlformats.org/wordprocessingml/2006/main" xmlns:sl="http://schemas.openxmlformats.org/schemaLibrary/2006/main">
   <w:view w:val="normal"/>
   <w:defaultTabStop w:val="720"/>
   <w:characterSpacingControl w:val="doNotCompress"/>
   <w:compat>
     <w:useFELayout/>
-    <w:compatSetting w:name="compatibilityMode" w:uri="http://schemas.microsoft.com/office/word" w:val="15"/>
-    <w:compatSetting w:name="overrideTableStyleFontSizeAndJustification" w:uri="http://schemas.microsoft.com/office/word" w:val="1"/>
-    <w:compatSetting w:name="enableOpenTypeFeatures" w:uri="http://schemas.microsoft.com/office/word" w:val="1"/>
-    <w:compatSetting w:name="doNotFlipMirrorIndents" w:uri="http://schemas.microsoft.com/office/word" w:val="1"/>
-    <w:compatSetting w:name="differentiateMultirowTableHeaders" w:uri="http://schemas.microsoft.com/office/word" w:val="1"/>
-    <w:compatSetting w:name="useWord2013TrackBottomHyphenation" w:uri="http://schemas.microsoft.com/office/word" w:val="0"/>
   </w:compat>
   <w:rsids>
     <w:rsidRoot w:val="004240B4"/>
     <w:rsid w:val="0003653C"/>
+    <w:rsid w:val="001537C5"/>
     <w:rsid w:val="00156663"/>
     <w:rsid w:val="00206BBE"/>
     <w:rsid w:val="00231737"/>
@@ -7244,12 +6839,13 @@
     <w:rsid w:val="008E6ED4"/>
     <w:rsid w:val="00AC41D0"/>
     <w:rsid w:val="00CB2C5D"/>
+    <w:rsid w:val="00F857DC"/>
   </w:rsids>
   <m:mathPr>
     <m:mathFont m:val="Cambria Math"/>
     <m:brkBin m:val="before"/>
     <m:brkBinSub m:val="--"/>
-    <m:smallFrac m:val="0"/>
+    <m:smallFrac/>
     <m:dispDef/>
     <m:lMargin m:val="0"/>
     <m:rMargin m:val="0"/>
@@ -7258,16 +6854,15 @@
     <m:intLim m:val="subSup"/>
     <m:naryLim m:val="undOvr"/>
   </m:mathPr>
-  <w:themeFontLang w:val="en-IN"/>
+  <w:themeFontLang w:val="en-US"/>
   <w:clrSchemeMapping w:bg1="light1" w:t1="dark1" w:bg2="light2" w:t2="dark2" w:accent1="accent1" w:accent2="accent2" w:accent3="accent3" w:accent4="accent4" w:accent5="accent5" w:accent6="accent6" w:hyperlink="hyperlink" w:followedHyperlink="followedHyperlink"/>
   <w:decimalSymbol w:val="."/>
   <w:listSeparator w:val=","/>
-  <w15:chartTrackingRefBased/>
 </w:settings>
 </file>
 
 <file path=word/glossary/styles.xml><?xml version="1.0" encoding="utf-8"?>
-<w:styles xmlns:mc="http://schemas.openxmlformats.org/markup-compatibility/2006" xmlns:r="http://schemas.openxmlformats.org/officeDocument/2006/relationships" xmlns:w="http://schemas.openxmlformats.org/wordprocessingml/2006/main" xmlns:w14="http://schemas.microsoft.com/office/word/2010/wordml" xmlns:w15="http://schemas.microsoft.com/office/word/2012/wordml" xmlns:w16cex="http://schemas.microsoft.com/office/word/2018/wordml/cex" xmlns:w16cid="http://schemas.microsoft.com/office/word/2016/wordml/cid" xmlns:w16="http://schemas.microsoft.com/office/word/2018/wordml" xmlns:w16sdtdh="http://schemas.microsoft.com/office/word/2020/wordml/sdtdatahash" xmlns:w16se="http://schemas.microsoft.com/office/word/2015/wordml/symex" mc:Ignorable="w14 w15 w16se w16cid w16 w16cex w16sdtdh">
+<w:styles xmlns:r="http://schemas.openxmlformats.org/officeDocument/2006/relationships" xmlns:w="http://schemas.openxmlformats.org/wordprocessingml/2006/main">
   <w:docDefaults>
     <w:rPrDefault>
       <w:rPr>
@@ -7283,387 +6878,149 @@
       </w:pPr>
     </w:pPrDefault>
   </w:docDefaults>
-  <w:latentStyles w:defLockedState="0" w:defUIPriority="99" w:defSemiHidden="0" w:defUnhideWhenUsed="0" w:defQFormat="0" w:count="376">
-    <w:lsdException w:name="Normal" w:uiPriority="0" w:qFormat="1"/>
-    <w:lsdException w:name="heading 1" w:uiPriority="9" w:qFormat="1"/>
-    <w:lsdException w:name="heading 2" w:semiHidden="1" w:uiPriority="9" w:unhideWhenUsed="1" w:qFormat="1"/>
-    <w:lsdException w:name="heading 3" w:semiHidden="1" w:uiPriority="9" w:unhideWhenUsed="1" w:qFormat="1"/>
-    <w:lsdException w:name="heading 4" w:semiHidden="1" w:uiPriority="9" w:unhideWhenUsed="1" w:qFormat="1"/>
-    <w:lsdException w:name="heading 5" w:semiHidden="1" w:uiPriority="9" w:unhideWhenUsed="1" w:qFormat="1"/>
-    <w:lsdException w:name="heading 6" w:semiHidden="1" w:uiPriority="9" w:unhideWhenUsed="1" w:qFormat="1"/>
-    <w:lsdException w:name="heading 7" w:semiHidden="1" w:uiPriority="9" w:unhideWhenUsed="1" w:qFormat="1"/>
-    <w:lsdException w:name="heading 8" w:semiHidden="1" w:uiPriority="9" w:unhideWhenUsed="1" w:qFormat="1"/>
-    <w:lsdException w:name="heading 9" w:semiHidden="1" w:uiPriority="9" w:unhideWhenUsed="1" w:qFormat="1"/>
-    <w:lsdException w:name="index 1" w:semiHidden="1" w:unhideWhenUsed="1"/>
-    <w:lsdException w:name="index 2" w:semiHidden="1" w:unhideWhenUsed="1"/>
-    <w:lsdException w:name="index 3" w:semiHidden="1" w:unhideWhenUsed="1"/>
-    <w:lsdException w:name="index 4" w:semiHidden="1" w:unhideWhenUsed="1"/>
-    <w:lsdException w:name="index 5" w:semiHidden="1" w:unhideWhenUsed="1"/>
-    <w:lsdException w:name="index 6" w:semiHidden="1" w:unhideWhenUsed="1"/>
-    <w:lsdException w:name="index 7" w:semiHidden="1" w:unhideWhenUsed="1"/>
-    <w:lsdException w:name="index 8" w:semiHidden="1" w:unhideWhenUsed="1"/>
-    <w:lsdException w:name="index 9" w:semiHidden="1" w:unhideWhenUsed="1"/>
-    <w:lsdException w:name="toc 1" w:semiHidden="1" w:uiPriority="39" w:unhideWhenUsed="1"/>
-    <w:lsdException w:name="toc 2" w:semiHidden="1" w:uiPriority="39" w:unhideWhenUsed="1"/>
-    <w:lsdException w:name="toc 3" w:semiHidden="1" w:uiPriority="39" w:unhideWhenUsed="1"/>
-    <w:lsdException w:name="toc 4" w:semiHidden="1" w:uiPriority="39" w:unhideWhenUsed="1"/>
-    <w:lsdException w:name="toc 5" w:semiHidden="1" w:uiPriority="39" w:unhideWhenUsed="1"/>
-    <w:lsdException w:name="toc 6" w:semiHidden="1" w:uiPriority="39" w:unhideWhenUsed="1"/>
-    <w:lsdException w:name="toc 7" w:semiHidden="1" w:uiPriority="39" w:unhideWhenUsed="1"/>
-    <w:lsdException w:name="toc 8" w:semiHidden="1" w:uiPriority="39" w:unhideWhenUsed="1"/>
-    <w:lsdException w:name="toc 9" w:semiHidden="1" w:uiPriority="39" w:unhideWhenUsed="1"/>
-    <w:lsdException w:name="Normal Indent" w:semiHidden="1" w:unhideWhenUsed="1"/>
-    <w:lsdException w:name="footnote text" w:semiHidden="1" w:unhideWhenUsed="1"/>
-    <w:lsdException w:name="annotation text" w:semiHidden="1" w:unhideWhenUsed="1"/>
-    <w:lsdException w:name="header" w:semiHidden="1" w:unhideWhenUsed="1"/>
-    <w:lsdException w:name="footer" w:semiHidden="1" w:unhideWhenUsed="1"/>
-    <w:lsdException w:name="index heading" w:semiHidden="1" w:unhideWhenUsed="1"/>
-    <w:lsdException w:name="caption" w:semiHidden="1" w:uiPriority="35" w:unhideWhenUsed="1" w:qFormat="1"/>
-    <w:lsdException w:name="table of figures" w:semiHidden="1" w:unhideWhenUsed="1"/>
-    <w:lsdException w:name="envelope address" w:semiHidden="1" w:unhideWhenUsed="1"/>
-    <w:lsdException w:name="envelope return" w:semiHidden="1" w:unhideWhenUsed="1"/>
-    <w:lsdException w:name="footnote reference" w:semiHidden="1" w:unhideWhenUsed="1"/>
-    <w:lsdException w:name="annotation reference" w:semiHidden="1" w:unhideWhenUsed="1"/>
-    <w:lsdException w:name="line number" w:semiHidden="1" w:unhideWhenUsed="1"/>
-    <w:lsdException w:name="page number" w:semiHidden="1" w:unhideWhenUsed="1"/>
-    <w:lsdException w:name="endnote reference" w:semiHidden="1" w:unhideWhenUsed="1"/>
-    <w:lsdException w:name="endnote text" w:semiHidden="1" w:unhideWhenUsed="1"/>
-    <w:lsdException w:name="table of authorities" w:semiHidden="1" w:unhideWhenUsed="1"/>
-    <w:lsdException w:name="macro" w:semiHidden="1" w:unhideWhenUsed="1"/>
-    <w:lsdException w:name="toa heading" w:semiHidden="1" w:unhideWhenUsed="1"/>
-    <w:lsdException w:name="List" w:semiHidden="1" w:unhideWhenUsed="1"/>
-    <w:lsdException w:name="List Bullet" w:semiHidden="1" w:unhideWhenUsed="1"/>
-    <w:lsdException w:name="List Number" w:semiHidden="1" w:unhideWhenUsed="1"/>
-    <w:lsdException w:name="List 2" w:semiHidden="1" w:unhideWhenUsed="1"/>
-    <w:lsdException w:name="List 3" w:semiHidden="1" w:unhideWhenUsed="1"/>
-    <w:lsdException w:name="List 4" w:semiHidden="1" w:unhideWhenUsed="1"/>
-    <w:lsdException w:name="List 5" w:semiHidden="1" w:unhideWhenUsed="1"/>
-    <w:lsdException w:name="List Bullet 2" w:semiHidden="1" w:unhideWhenUsed="1"/>
-    <w:lsdException w:name="List Bullet 3" w:semiHidden="1" w:unhideWhenUsed="1"/>
-    <w:lsdException w:name="List Bullet 4" w:semiHidden="1" w:unhideWhenUsed="1"/>
-    <w:lsdException w:name="List Bullet 5" w:semiHidden="1" w:unhideWhenUsed="1"/>
-    <w:lsdException w:name="List Number 2" w:semiHidden="1" w:unhideWhenUsed="1"/>
-    <w:lsdException w:name="List Number 3" w:semiHidden="1" w:unhideWhenUsed="1"/>
-    <w:lsdException w:name="List Number 4" w:semiHidden="1" w:unhideWhenUsed="1"/>
-    <w:lsdException w:name="List Number 5" w:semiHidden="1" w:unhideWhenUsed="1"/>
-    <w:lsdException w:name="Title" w:uiPriority="10" w:qFormat="1"/>
-    <w:lsdException w:name="Closing" w:semiHidden="1" w:unhideWhenUsed="1"/>
-    <w:lsdException w:name="Signature" w:semiHidden="1" w:unhideWhenUsed="1"/>
-    <w:lsdException w:name="Default Paragraph Font" w:semiHidden="1" w:uiPriority="1" w:unhideWhenUsed="1"/>
-    <w:lsdException w:name="Body Text" w:semiHidden="1" w:unhideWhenUsed="1"/>
-    <w:lsdException w:name="Body Text Indent" w:semiHidden="1" w:unhideWhenUsed="1"/>
-    <w:lsdException w:name="List Continue" w:semiHidden="1" w:unhideWhenUsed="1"/>
-    <w:lsdException w:name="List Continue 2" w:semiHidden="1" w:unhideWhenUsed="1"/>
-    <w:lsdException w:name="List Continue 3" w:semiHidden="1" w:unhideWhenUsed="1"/>
-    <w:lsdException w:name="List Continue 4" w:semiHidden="1" w:unhideWhenUsed="1"/>
-    <w:lsdException w:name="List Continue 5" w:semiHidden="1" w:unhideWhenUsed="1"/>
-    <w:lsdException w:name="Message Header" w:semiHidden="1" w:unhideWhenUsed="1"/>
-    <w:lsdException w:name="Subtitle" w:uiPriority="11" w:qFormat="1"/>
-    <w:lsdException w:name="Salutation" w:semiHidden="1" w:unhideWhenUsed="1"/>
-    <w:lsdException w:name="Date" w:semiHidden="1" w:unhideWhenUsed="1"/>
-    <w:lsdException w:name="Body Text First Indent" w:semiHidden="1" w:unhideWhenUsed="1"/>
-    <w:lsdException w:name="Body Text First Indent 2" w:semiHidden="1" w:unhideWhenUsed="1"/>
-    <w:lsdException w:name="Note Heading" w:semiHidden="1" w:unhideWhenUsed="1"/>
-    <w:lsdException w:name="Body Text 2" w:semiHidden="1" w:unhideWhenUsed="1"/>
-    <w:lsdException w:name="Body Text 3" w:semiHidden="1" w:unhideWhenUsed="1"/>
-    <w:lsdException w:name="Body Text Indent 2" w:semiHidden="1" w:unhideWhenUsed="1"/>
-    <w:lsdException w:name="Body Text Indent 3" w:semiHidden="1" w:unhideWhenUsed="1"/>
-    <w:lsdException w:name="Block Text" w:semiHidden="1" w:unhideWhenUsed="1"/>
-    <w:lsdException w:name="Hyperlink" w:semiHidden="1" w:unhideWhenUsed="1"/>
-    <w:lsdException w:name="FollowedHyperlink" w:semiHidden="1" w:unhideWhenUsed="1"/>
-    <w:lsdException w:name="Strong" w:uiPriority="22" w:qFormat="1"/>
-    <w:lsdException w:name="Emphasis" w:uiPriority="20" w:qFormat="1"/>
-    <w:lsdException w:name="Document Map" w:semiHidden="1" w:unhideWhenUsed="1"/>
-    <w:lsdException w:name="Plain Text" w:semiHidden="1" w:unhideWhenUsed="1"/>
-    <w:lsdException w:name="E-mail Signature" w:semiHidden="1" w:unhideWhenUsed="1"/>
-    <w:lsdException w:name="HTML Top of Form" w:semiHidden="1" w:unhideWhenUsed="1"/>
-    <w:lsdException w:name="HTML Bottom of Form" w:semiHidden="1" w:unhideWhenUsed="1"/>
-    <w:lsdException w:name="Normal (Web)" w:semiHidden="1" w:unhideWhenUsed="1"/>
-    <w:lsdException w:name="HTML Acronym" w:semiHidden="1" w:unhideWhenUsed="1"/>
-    <w:lsdException w:name="HTML Address" w:semiHidden="1" w:unhideWhenUsed="1"/>
-    <w:lsdException w:name="HTML Cite" w:semiHidden="1" w:unhideWhenUsed="1"/>
-    <w:lsdException w:name="HTML Code" w:semiHidden="1" w:unhideWhenUsed="1"/>
-    <w:lsdException w:name="HTML Definition" w:semiHidden="1" w:unhideWhenUsed="1"/>
-    <w:lsdException w:name="HTML Keyboard" w:semiHidden="1" w:unhideWhenUsed="1"/>
-    <w:lsdException w:name="HTML Preformatted" w:semiHidden="1" w:unhideWhenUsed="1"/>
-    <w:lsdException w:name="HTML Sample" w:semiHidden="1" w:unhideWhenUsed="1"/>
-    <w:lsdException w:name="HTML Typewriter" w:semiHidden="1" w:unhideWhenUsed="1"/>
-    <w:lsdException w:name="HTML Variable" w:semiHidden="1" w:unhideWhenUsed="1"/>
-    <w:lsdException w:name="Normal Table" w:semiHidden="1" w:unhideWhenUsed="1"/>
-    <w:lsdException w:name="annotation subject" w:semiHidden="1" w:unhideWhenUsed="1"/>
-    <w:lsdException w:name="No List" w:semiHidden="1" w:unhideWhenUsed="1"/>
-    <w:lsdException w:name="Outline List 1" w:semiHidden="1" w:unhideWhenUsed="1"/>
-    <w:lsdException w:name="Outline List 2" w:semiHidden="1" w:unhideWhenUsed="1"/>
-    <w:lsdException w:name="Outline List 3" w:semiHidden="1" w:unhideWhenUsed="1"/>
-    <w:lsdException w:name="Table Simple 1" w:semiHidden="1" w:unhideWhenUsed="1"/>
-    <w:lsdException w:name="Table Simple 2" w:semiHidden="1" w:unhideWhenUsed="1"/>
-    <w:lsdException w:name="Table Simple 3" w:semiHidden="1" w:unhideWhenUsed="1"/>
-    <w:lsdException w:name="Table Classic 1" w:semiHidden="1" w:unhideWhenUsed="1"/>
-    <w:lsdException w:name="Table Classic 2" w:semiHidden="1" w:unhideWhenUsed="1"/>
-    <w:lsdException w:name="Table Classic 3" w:semiHidden="1" w:unhideWhenUsed="1"/>
-    <w:lsdException w:name="Table Classic 4" w:semiHidden="1" w:unhideWhenUsed="1"/>
-    <w:lsdException w:name="Table Colorful 1" w:semiHidden="1" w:unhideWhenUsed="1"/>
-    <w:lsdException w:name="Table Colorful 2" w:semiHidden="1" w:unhideWhenUsed="1"/>
-    <w:lsdException w:name="Table Colorful 3" w:semiHidden="1" w:unhideWhenUsed="1"/>
-    <w:lsdException w:name="Table Columns 1" w:semiHidden="1" w:unhideWhenUsed="1"/>
-    <w:lsdException w:name="Table Columns 2" w:semiHidden="1" w:unhideWhenUsed="1"/>
-    <w:lsdException w:name="Table Columns 3" w:semiHidden="1" w:unhideWhenUsed="1"/>
-    <w:lsdException w:name="Table Columns 4" w:semiHidden="1" w:unhideWhenUsed="1"/>
-    <w:lsdException w:name="Table Columns 5" w:semiHidden="1" w:unhideWhenUsed="1"/>
-    <w:lsdException w:name="Table Grid 1" w:semiHidden="1" w:unhideWhenUsed="1"/>
-    <w:lsdException w:name="Table Grid 2" w:semiHidden="1" w:unhideWhenUsed="1"/>
-    <w:lsdException w:name="Table Grid 3" w:semiHidden="1" w:unhideWhenUsed="1"/>
-    <w:lsdException w:name="Table Grid 4" w:semiHidden="1" w:unhideWhenUsed="1"/>
-    <w:lsdException w:name="Table Grid 5" w:semiHidden="1" w:unhideWhenUsed="1"/>
-    <w:lsdException w:name="Table Grid 6" w:semiHidden="1" w:unhideWhenUsed="1"/>
-    <w:lsdException w:name="Table Grid 7" w:semiHidden="1" w:unhideWhenUsed="1"/>
-    <w:lsdException w:name="Table Grid 8" w:semiHidden="1" w:unhideWhenUsed="1"/>
-    <w:lsdException w:name="Table List 1" w:semiHidden="1" w:unhideWhenUsed="1"/>
-    <w:lsdException w:name="Table List 2" w:semiHidden="1" w:unhideWhenUsed="1"/>
-    <w:lsdException w:name="Table List 3" w:semiHidden="1" w:unhideWhenUsed="1"/>
-    <w:lsdException w:name="Table List 4" w:semiHidden="1" w:unhideWhenUsed="1"/>
-    <w:lsdException w:name="Table List 5" w:semiHidden="1" w:unhideWhenUsed="1"/>
-    <w:lsdException w:name="Table List 6" w:semiHidden="1" w:unhideWhenUsed="1"/>
-    <w:lsdException w:name="Table List 7" w:semiHidden="1" w:unhideWhenUsed="1"/>
-    <w:lsdException w:name="Table List 8" w:semiHidden="1" w:unhideWhenUsed="1"/>
-    <w:lsdException w:name="Table 3D effects 1" w:semiHidden="1" w:unhideWhenUsed="1"/>
-    <w:lsdException w:name="Table 3D effects 2" w:semiHidden="1" w:unhideWhenUsed="1"/>
-    <w:lsdException w:name="Table 3D effects 3" w:semiHidden="1" w:unhideWhenUsed="1"/>
-    <w:lsdException w:name="Table Contemporary" w:semiHidden="1" w:unhideWhenUsed="1"/>
-    <w:lsdException w:name="Table Elegant" w:semiHidden="1" w:unhideWhenUsed="1"/>
-    <w:lsdException w:name="Table Professional" w:semiHidden="1" w:unhideWhenUsed="1"/>
-    <w:lsdException w:name="Table Subtle 1" w:semiHidden="1" w:unhideWhenUsed="1"/>
-    <w:lsdException w:name="Table Subtle 2" w:semiHidden="1" w:unhideWhenUsed="1"/>
-    <w:lsdException w:name="Table Web 1" w:semiHidden="1" w:unhideWhenUsed="1"/>
-    <w:lsdException w:name="Table Web 2" w:semiHidden="1" w:unhideWhenUsed="1"/>
-    <w:lsdException w:name="Table Web 3" w:semiHidden="1" w:unhideWhenUsed="1"/>
-    <w:lsdException w:name="Balloon Text" w:semiHidden="1" w:unhideWhenUsed="1"/>
-    <w:lsdException w:name="Table Grid" w:uiPriority="39"/>
-    <w:lsdException w:name="Table Theme" w:semiHidden="1" w:unhideWhenUsed="1"/>
-    <w:lsdException w:name="Placeholder Text" w:semiHidden="1"/>
-    <w:lsdException w:name="No Spacing" w:uiPriority="1" w:qFormat="1"/>
-    <w:lsdException w:name="Light Shading" w:uiPriority="60"/>
-    <w:lsdException w:name="Light List" w:uiPriority="61"/>
-    <w:lsdException w:name="Light Grid" w:uiPriority="62"/>
-    <w:lsdException w:name="Medium Shading 1" w:uiPriority="63"/>
-    <w:lsdException w:name="Medium Shading 2" w:uiPriority="64"/>
-    <w:lsdException w:name="Medium List 1" w:uiPriority="65"/>
-    <w:lsdException w:name="Medium List 2" w:uiPriority="66"/>
-    <w:lsdException w:name="Medium Grid 1" w:uiPriority="67"/>
-    <w:lsdException w:name="Medium Grid 2" w:uiPriority="68"/>
-    <w:lsdException w:name="Medium Grid 3" w:uiPriority="69"/>
-    <w:lsdException w:name="Dark List" w:uiPriority="70"/>
-    <w:lsdException w:name="Colorful Shading" w:uiPriority="71"/>
-    <w:lsdException w:name="Colorful List" w:uiPriority="72"/>
-    <w:lsdException w:name="Colorful Grid" w:uiPriority="73"/>
-    <w:lsdException w:name="Light Shading Accent 1" w:uiPriority="60"/>
-    <w:lsdException w:name="Light List Accent 1" w:uiPriority="61"/>
-    <w:lsdException w:name="Light Grid Accent 1" w:uiPriority="62"/>
-    <w:lsdException w:name="Medium Shading 1 Accent 1" w:uiPriority="63"/>
-    <w:lsdException w:name="Medium Shading 2 Accent 1" w:uiPriority="64"/>
-    <w:lsdException w:name="Medium List 1 Accent 1" w:uiPriority="65"/>
-    <w:lsdException w:name="Revision" w:semiHidden="1"/>
-    <w:lsdException w:name="List Paragraph" w:uiPriority="34" w:qFormat="1"/>
-    <w:lsdException w:name="Quote" w:uiPriority="29" w:qFormat="1"/>
-    <w:lsdException w:name="Intense Quote" w:uiPriority="30" w:qFormat="1"/>
-    <w:lsdException w:name="Medium List 2 Accent 1" w:uiPriority="66"/>
-    <w:lsdException w:name="Medium Grid 1 Accent 1" w:uiPriority="67"/>
-    <w:lsdException w:name="Medium Grid 2 Accent 1" w:uiPriority="68"/>
-    <w:lsdException w:name="Medium Grid 3 Accent 1" w:uiPriority="69"/>
-    <w:lsdException w:name="Dark List Accent 1" w:uiPriority="70"/>
-    <w:lsdException w:name="Colorful Shading Accent 1" w:uiPriority="71"/>
-    <w:lsdException w:name="Colorful List Accent 1" w:uiPriority="72"/>
-    <w:lsdException w:name="Colorful Grid Accent 1" w:uiPriority="73"/>
-    <w:lsdException w:name="Light Shading Accent 2" w:uiPriority="60"/>
-    <w:lsdException w:name="Light List Accent 2" w:uiPriority="61"/>
-    <w:lsdException w:name="Light Grid Accent 2" w:uiPriority="62"/>
-    <w:lsdException w:name="Medium Shading 1 Accent 2" w:uiPriority="63"/>
-    <w:lsdException w:name="Medium Shading 2 Accent 2" w:uiPriority="64"/>
-    <w:lsdException w:name="Medium List 1 Accent 2" w:uiPriority="65"/>
-    <w:lsdException w:name="Medium List 2 Accent 2" w:uiPriority="66"/>
-    <w:lsdException w:name="Medium Grid 1 Accent 2" w:uiPriority="67"/>
-    <w:lsdException w:name="Medium Grid 2 Accent 2" w:uiPriority="68"/>
-    <w:lsdException w:name="Medium Grid 3 Accent 2" w:uiPriority="69"/>
-    <w:lsdException w:name="Dark List Accent 2" w:uiPriority="70"/>
-    <w:lsdException w:name="Colorful Shading Accent 2" w:uiPriority="71"/>
-    <w:lsdException w:name="Colorful List Accent 2" w:uiPriority="72"/>
-    <w:lsdException w:name="Colorful Grid Accent 2" w:uiPriority="73"/>
-    <w:lsdException w:name="Light Shading Accent 3" w:uiPriority="60"/>
-    <w:lsdException w:name="Light List Accent 3" w:uiPriority="61"/>
-    <w:lsdException w:name="Light Grid Accent 3" w:uiPriority="62"/>
-    <w:lsdException w:name="Medium Shading 1 Accent 3" w:uiPriority="63"/>
-    <w:lsdException w:name="Medium Shading 2 Accent 3" w:uiPriority="64"/>
-    <w:lsdException w:name="Medium List 1 Accent 3" w:uiPriority="65"/>
-    <w:lsdException w:name="Medium List 2 Accent 3" w:uiPriority="66"/>
-    <w:lsdException w:name="Medium Grid 1 Accent 3" w:uiPriority="67"/>
-    <w:lsdException w:name="Medium Grid 2 Accent 3" w:uiPriority="68"/>
-    <w:lsdException w:name="Medium Grid 3 Accent 3" w:uiPriority="69"/>
-    <w:lsdException w:name="Dark List Accent 3" w:uiPriority="70"/>
-    <w:lsdException w:name="Colorful Shading Accent 3" w:uiPriority="71"/>
-    <w:lsdException w:name="Colorful List Accent 3" w:uiPriority="72"/>
-    <w:lsdException w:name="Colorful Grid Accent 3" w:uiPriority="73"/>
-    <w:lsdException w:name="Light Shading Accent 4" w:uiPriority="60"/>
-    <w:lsdException w:name="Light List Accent 4" w:uiPriority="61"/>
-    <w:lsdException w:name="Light Grid Accent 4" w:uiPriority="62"/>
-    <w:lsdException w:name="Medium Shading 1 Accent 4" w:uiPriority="63"/>
-    <w:lsdException w:name="Medium Shading 2 Accent 4" w:uiPriority="64"/>
-    <w:lsdException w:name="Medium List 1 Accent 4" w:uiPriority="65"/>
-    <w:lsdException w:name="Medium List 2 Accent 4" w:uiPriority="66"/>
-    <w:lsdException w:name="Medium Grid 1 Accent 4" w:uiPriority="67"/>
-    <w:lsdException w:name="Medium Grid 2 Accent 4" w:uiPriority="68"/>
-    <w:lsdException w:name="Medium Grid 3 Accent 4" w:uiPriority="69"/>
-    <w:lsdException w:name="Dark List Accent 4" w:uiPriority="70"/>
-    <w:lsdException w:name="Colorful Shading Accent 4" w:uiPriority="71"/>
-    <w:lsdException w:name="Colorful List Accent 4" w:uiPriority="72"/>
-    <w:lsdException w:name="Colorful Grid Accent 4" w:uiPriority="73"/>
-    <w:lsdException w:name="Light Shading Accent 5" w:uiPriority="60"/>
-    <w:lsdException w:name="Light List Accent 5" w:uiPriority="61"/>
-    <w:lsdException w:name="Light Grid Accent 5" w:uiPriority="62"/>
-    <w:lsdException w:name="Medium Shading 1 Accent 5" w:uiPriority="63"/>
-    <w:lsdException w:name="Medium Shading 2 Accent 5" w:uiPriority="64"/>
-    <w:lsdException w:name="Medium List 1 Accent 5" w:uiPriority="65"/>
-    <w:lsdException w:name="Medium List 2 Accent 5" w:uiPriority="66"/>
-    <w:lsdException w:name="Medium Grid 1 Accent 5" w:uiPriority="67"/>
-    <w:lsdException w:name="Medium Grid 2 Accent 5" w:uiPriority="68"/>
-    <w:lsdException w:name="Medium Grid 3 Accent 5" w:uiPriority="69"/>
-    <w:lsdException w:name="Dark List Accent 5" w:uiPriority="70"/>
-    <w:lsdException w:name="Colorful Shading Accent 5" w:uiPriority="71"/>
-    <w:lsdException w:name="Colorful List Accent 5" w:uiPriority="72"/>
-    <w:lsdException w:name="Colorful Grid Accent 5" w:uiPriority="73"/>
-    <w:lsdException w:name="Light Shading Accent 6" w:uiPriority="60"/>
-    <w:lsdException w:name="Light List Accent 6" w:uiPriority="61"/>
-    <w:lsdException w:name="Light Grid Accent 6" w:uiPriority="62"/>
-    <w:lsdException w:name="Medium Shading 1 Accent 6" w:uiPriority="63"/>
-    <w:lsdException w:name="Medium Shading 2 Accent 6" w:uiPriority="64"/>
-    <w:lsdException w:name="Medium List 1 Accent 6" w:uiPriority="65"/>
-    <w:lsdException w:name="Medium List 2 Accent 6" w:uiPriority="66"/>
-    <w:lsdException w:name="Medium Grid 1 Accent 6" w:uiPriority="67"/>
-    <w:lsdException w:name="Medium Grid 2 Accent 6" w:uiPriority="68"/>
-    <w:lsdException w:name="Medium Grid 3 Accent 6" w:uiPriority="69"/>
-    <w:lsdException w:name="Dark List Accent 6" w:uiPriority="70"/>
-    <w:lsdException w:name="Colorful Shading Accent 6" w:uiPriority="71"/>
-    <w:lsdException w:name="Colorful List Accent 6" w:uiPriority="72"/>
-    <w:lsdException w:name="Colorful Grid Accent 6" w:uiPriority="73"/>
-    <w:lsdException w:name="Subtle Emphasis" w:uiPriority="19" w:qFormat="1"/>
-    <w:lsdException w:name="Intense Emphasis" w:uiPriority="21" w:qFormat="1"/>
-    <w:lsdException w:name="Subtle Reference" w:uiPriority="31" w:qFormat="1"/>
-    <w:lsdException w:name="Intense Reference" w:uiPriority="32" w:qFormat="1"/>
-    <w:lsdException w:name="Book Title" w:uiPriority="33" w:qFormat="1"/>
-    <w:lsdException w:name="Bibliography" w:semiHidden="1" w:uiPriority="37" w:unhideWhenUsed="1"/>
-    <w:lsdException w:name="TOC Heading" w:semiHidden="1" w:uiPriority="39" w:unhideWhenUsed="1" w:qFormat="1"/>
-    <w:lsdException w:name="Plain Table 1" w:uiPriority="41"/>
-    <w:lsdException w:name="Plain Table 2" w:uiPriority="42"/>
-    <w:lsdException w:name="Plain Table 3" w:uiPriority="43"/>
-    <w:lsdException w:name="Plain Table 4" w:uiPriority="44"/>
-    <w:lsdException w:name="Plain Table 5" w:uiPriority="45"/>
-    <w:lsdException w:name="Grid Table Light" w:uiPriority="40"/>
-    <w:lsdException w:name="Grid Table 1 Light" w:uiPriority="46"/>
-    <w:lsdException w:name="Grid Table 2" w:uiPriority="47"/>
-    <w:lsdException w:name="Grid Table 3" w:uiPriority="48"/>
-    <w:lsdException w:name="Grid Table 4" w:uiPriority="49"/>
-    <w:lsdException w:name="Grid Table 5 Dark" w:uiPriority="50"/>
-    <w:lsdException w:name="Grid Table 6 Colorful" w:uiPriority="51"/>
-    <w:lsdException w:name="Grid Table 7 Colorful" w:uiPriority="52"/>
-    <w:lsdException w:name="Grid Table 1 Light Accent 1" w:uiPriority="46"/>
-    <w:lsdException w:name="Grid Table 2 Accent 1" w:uiPriority="47"/>
-    <w:lsdException w:name="Grid Table 3 Accent 1" w:uiPriority="48"/>
-    <w:lsdException w:name="Grid Table 4 Accent 1" w:uiPriority="49"/>
-    <w:lsdException w:name="Grid Table 5 Dark Accent 1" w:uiPriority="50"/>
-    <w:lsdException w:name="Grid Table 6 Colorful Accent 1" w:uiPriority="51"/>
-    <w:lsdException w:name="Grid Table 7 Colorful Accent 1" w:uiPriority="52"/>
-    <w:lsdException w:name="Grid Table 1 Light Accent 2" w:uiPriority="46"/>
-    <w:lsdException w:name="Grid Table 2 Accent 2" w:uiPriority="47"/>
-    <w:lsdException w:name="Grid Table 3 Accent 2" w:uiPriority="48"/>
-    <w:lsdException w:name="Grid Table 4 Accent 2" w:uiPriority="49"/>
-    <w:lsdException w:name="Grid Table 5 Dark Accent 2" w:uiPriority="50"/>
-    <w:lsdException w:name="Grid Table 6 Colorful Accent 2" w:uiPriority="51"/>
-    <w:lsdException w:name="Grid Table 7 Colorful Accent 2" w:uiPriority="52"/>
-    <w:lsdException w:name="Grid Table 1 Light Accent 3" w:uiPriority="46"/>
-    <w:lsdException w:name="Grid Table 2 Accent 3" w:uiPriority="47"/>
-    <w:lsdException w:name="Grid Table 3 Accent 3" w:uiPriority="48"/>
-    <w:lsdException w:name="Grid Table 4 Accent 3" w:uiPriority="49"/>
-    <w:lsdException w:name="Grid Table 5 Dark Accent 3" w:uiPriority="50"/>
-    <w:lsdException w:name="Grid Table 6 Colorful Accent 3" w:uiPriority="51"/>
-    <w:lsdException w:name="Grid Table 7 Colorful Accent 3" w:uiPriority="52"/>
-    <w:lsdException w:name="Grid Table 1 Light Accent 4" w:uiPriority="46"/>
-    <w:lsdException w:name="Grid Table 2 Accent 4" w:uiPriority="47"/>
-    <w:lsdException w:name="Grid Table 3 Accent 4" w:uiPriority="48"/>
-    <w:lsdException w:name="Grid Table 4 Accent 4" w:uiPriority="49"/>
-    <w:lsdException w:name="Grid Table 5 Dark Accent 4" w:uiPriority="50"/>
-    <w:lsdException w:name="Grid Table 6 Colorful Accent 4" w:uiPriority="51"/>
-    <w:lsdException w:name="Grid Table 7 Colorful Accent 4" w:uiPriority="52"/>
-    <w:lsdException w:name="Grid Table 1 Light Accent 5" w:uiPriority="46"/>
-    <w:lsdException w:name="Grid Table 2 Accent 5" w:uiPriority="47"/>
-    <w:lsdException w:name="Grid Table 3 Accent 5" w:uiPriority="48"/>
-    <w:lsdException w:name="Grid Table 4 Accent 5" w:uiPriority="49"/>
-    <w:lsdException w:name="Grid Table 5 Dark Accent 5" w:uiPriority="50"/>
-    <w:lsdException w:name="Grid Table 6 Colorful Accent 5" w:uiPriority="51"/>
-    <w:lsdException w:name="Grid Table 7 Colorful Accent 5" w:uiPriority="52"/>
-    <w:lsdException w:name="Grid Table 1 Light Accent 6" w:uiPriority="46"/>
-    <w:lsdException w:name="Grid Table 2 Accent 6" w:uiPriority="47"/>
-    <w:lsdException w:name="Grid Table 3 Accent 6" w:uiPriority="48"/>
-    <w:lsdException w:name="Grid Table 4 Accent 6" w:uiPriority="49"/>
-    <w:lsdException w:name="Grid Table 5 Dark Accent 6" w:uiPriority="50"/>
-    <w:lsdException w:name="Grid Table 6 Colorful Accent 6" w:uiPriority="51"/>
-    <w:lsdException w:name="Grid Table 7 Colorful Accent 6" w:uiPriority="52"/>
-    <w:lsdException w:name="List Table 1 Light" w:uiPriority="46"/>
-    <w:lsdException w:name="List Table 2" w:uiPriority="47"/>
-    <w:lsdException w:name="List Table 3" w:uiPriority="48"/>
-    <w:lsdException w:name="List Table 4" w:uiPriority="49"/>
-    <w:lsdException w:name="List Table 5 Dark" w:uiPriority="50"/>
-    <w:lsdException w:name="List Table 6 Colorful" w:uiPriority="51"/>
-    <w:lsdException w:name="List Table 7 Colorful" w:uiPriority="52"/>
-    <w:lsdException w:name="List Table 1 Light Accent 1" w:uiPriority="46"/>
-    <w:lsdException w:name="List Table 2 Accent 1" w:uiPriority="47"/>
-    <w:lsdException w:name="List Table 3 Accent 1" w:uiPriority="48"/>
-    <w:lsdException w:name="List Table 4 Accent 1" w:uiPriority="49"/>
-    <w:lsdException w:name="List Table 5 Dark Accent 1" w:uiPriority="50"/>
-    <w:lsdException w:name="List Table 6 Colorful Accent 1" w:uiPriority="51"/>
-    <w:lsdException w:name="List Table 7 Colorful Accent 1" w:uiPriority="52"/>
-    <w:lsdException w:name="List Table 1 Light Accent 2" w:uiPriority="46"/>
-    <w:lsdException w:name="List Table 2 Accent 2" w:uiPriority="47"/>
-    <w:lsdException w:name="List Table 3 Accent 2" w:uiPriority="48"/>
-    <w:lsdException w:name="List Table 4 Accent 2" w:uiPriority="49"/>
-    <w:lsdException w:name="List Table 5 Dark Accent 2" w:uiPriority="50"/>
-    <w:lsdException w:name="List Table 6 Colorful Accent 2" w:uiPriority="51"/>
-    <w:lsdException w:name="List Table 7 Colorful Accent 2" w:uiPriority="52"/>
-    <w:lsdException w:name="List Table 1 Light Accent 3" w:uiPriority="46"/>
-    <w:lsdException w:name="List Table 2 Accent 3" w:uiPriority="47"/>
-    <w:lsdException w:name="List Table 3 Accent 3" w:uiPriority="48"/>
-    <w:lsdException w:name="List Table 4 Accent 3" w:uiPriority="49"/>
-    <w:lsdException w:name="List Table 5 Dark Accent 3" w:uiPriority="50"/>
-    <w:lsdException w:name="List Table 6 Colorful Accent 3" w:uiPriority="51"/>
-    <w:lsdException w:name="List Table 7 Colorful Accent 3" w:uiPriority="52"/>
-    <w:lsdException w:name="List Table 1 Light Accent 4" w:uiPriority="46"/>
-    <w:lsdException w:name="List Table 2 Accent 4" w:uiPriority="47"/>
-    <w:lsdException w:name="List Table 3 Accent 4" w:uiPriority="48"/>
-    <w:lsdException w:name="List Table 4 Accent 4" w:uiPriority="49"/>
-    <w:lsdException w:name="List Table 5 Dark Accent 4" w:uiPriority="50"/>
-    <w:lsdException w:name="List Table 6 Colorful Accent 4" w:uiPriority="51"/>
-    <w:lsdException w:name="List Table 7 Colorful Accent 4" w:uiPriority="52"/>
-    <w:lsdException w:name="List Table 1 Light Accent 5" w:uiPriority="46"/>
-    <w:lsdException w:name="List Table 2 Accent 5" w:uiPriority="47"/>
-    <w:lsdException w:name="List Table 3 Accent 5" w:uiPriority="48"/>
-    <w:lsdException w:name="List Table 4 Accent 5" w:uiPriority="49"/>
-    <w:lsdException w:name="List Table 5 Dark Accent 5" w:uiPriority="50"/>
-    <w:lsdException w:name="List Table 6 Colorful Accent 5" w:uiPriority="51"/>
-    <w:lsdException w:name="List Table 7 Colorful Accent 5" w:uiPriority="52"/>
-    <w:lsdException w:name="List Table 1 Light Accent 6" w:uiPriority="46"/>
-    <w:lsdException w:name="List Table 2 Accent 6" w:uiPriority="47"/>
-    <w:lsdException w:name="List Table 3 Accent 6" w:uiPriority="48"/>
-    <w:lsdException w:name="List Table 4 Accent 6" w:uiPriority="49"/>
-    <w:lsdException w:name="List Table 5 Dark Accent 6" w:uiPriority="50"/>
-    <w:lsdException w:name="List Table 6 Colorful Accent 6" w:uiPriority="51"/>
-    <w:lsdException w:name="List Table 7 Colorful Accent 6" w:uiPriority="52"/>
-    <w:lsdException w:name="Mention" w:semiHidden="1" w:unhideWhenUsed="1"/>
-    <w:lsdException w:name="Smart Hyperlink" w:semiHidden="1" w:unhideWhenUsed="1"/>
-    <w:lsdException w:name="Hashtag" w:semiHidden="1" w:unhideWhenUsed="1"/>
-    <w:lsdException w:name="Unresolved Mention" w:semiHidden="1" w:unhideWhenUsed="1"/>
-    <w:lsdException w:name="Smart Link" w:semiHidden="1" w:unhideWhenUsed="1"/>
+  <w:latentStyles w:defLockedState="0" w:defUIPriority="99" w:defSemiHidden="1" w:defUnhideWhenUsed="1" w:defQFormat="0" w:count="267">
+    <w:lsdException w:name="Normal" w:semiHidden="0" w:uiPriority="0" w:unhideWhenUsed="0" w:qFormat="1"/>
+    <w:lsdException w:name="heading 1" w:semiHidden="0" w:uiPriority="9" w:unhideWhenUsed="0" w:qFormat="1"/>
+    <w:lsdException w:name="heading 2" w:uiPriority="9" w:qFormat="1"/>
+    <w:lsdException w:name="heading 3" w:uiPriority="9" w:qFormat="1"/>
+    <w:lsdException w:name="heading 4" w:uiPriority="9" w:qFormat="1"/>
+    <w:lsdException w:name="heading 5" w:uiPriority="9" w:qFormat="1"/>
+    <w:lsdException w:name="heading 6" w:uiPriority="9" w:qFormat="1"/>
+    <w:lsdException w:name="heading 7" w:uiPriority="9" w:qFormat="1"/>
+    <w:lsdException w:name="heading 8" w:uiPriority="9" w:qFormat="1"/>
+    <w:lsdException w:name="heading 9" w:uiPriority="9" w:qFormat="1"/>
+    <w:lsdException w:name="toc 1" w:uiPriority="39"/>
+    <w:lsdException w:name="toc 2" w:uiPriority="39"/>
+    <w:lsdException w:name="toc 3" w:uiPriority="39"/>
+    <w:lsdException w:name="toc 4" w:uiPriority="39"/>
+    <w:lsdException w:name="toc 5" w:uiPriority="39"/>
+    <w:lsdException w:name="toc 6" w:uiPriority="39"/>
+    <w:lsdException w:name="toc 7" w:uiPriority="39"/>
+    <w:lsdException w:name="toc 8" w:uiPriority="39"/>
+    <w:lsdException w:name="toc 9" w:uiPriority="39"/>
+    <w:lsdException w:name="caption" w:uiPriority="35" w:qFormat="1"/>
+    <w:lsdException w:name="Title" w:semiHidden="0" w:uiPriority="10" w:unhideWhenUsed="0" w:qFormat="1"/>
+    <w:lsdException w:name="Default Paragraph Font" w:uiPriority="1"/>
+    <w:lsdException w:name="Subtitle" w:semiHidden="0" w:uiPriority="11" w:unhideWhenUsed="0" w:qFormat="1"/>
+    <w:lsdException w:name="Strong" w:semiHidden="0" w:uiPriority="22" w:unhideWhenUsed="0" w:qFormat="1"/>
+    <w:lsdException w:name="Emphasis" w:semiHidden="0" w:uiPriority="20" w:unhideWhenUsed="0" w:qFormat="1"/>
+    <w:lsdException w:name="Table Grid" w:semiHidden="0" w:uiPriority="39" w:unhideWhenUsed="0"/>
+    <w:lsdException w:name="Placeholder Text" w:unhideWhenUsed="0"/>
+    <w:lsdException w:name="No Spacing" w:semiHidden="0" w:uiPriority="1" w:unhideWhenUsed="0" w:qFormat="1"/>
+    <w:lsdException w:name="Light Shading" w:semiHidden="0" w:uiPriority="60" w:unhideWhenUsed="0"/>
+    <w:lsdException w:name="Light List" w:semiHidden="0" w:uiPriority="61" w:unhideWhenUsed="0"/>
+    <w:lsdException w:name="Light Grid" w:semiHidden="0" w:uiPriority="62" w:unhideWhenUsed="0"/>
+    <w:lsdException w:name="Medium Shading 1" w:semiHidden="0" w:uiPriority="63" w:unhideWhenUsed="0"/>
+    <w:lsdException w:name="Medium Shading 2" w:semiHidden="0" w:uiPriority="64" w:unhideWhenUsed="0"/>
+    <w:lsdException w:name="Medium List 1" w:semiHidden="0" w:uiPriority="65" w:unhideWhenUsed="0"/>
+    <w:lsdException w:name="Medium List 2" w:semiHidden="0" w:uiPriority="66" w:unhideWhenUsed="0"/>
+    <w:lsdException w:name="Medium Grid 1" w:semiHidden="0" w:uiPriority="67" w:unhideWhenUsed="0"/>
+    <w:lsdException w:name="Medium Grid 2" w:semiHidden="0" w:uiPriority="68" w:unhideWhenUsed="0"/>
+    <w:lsdException w:name="Medium Grid 3" w:semiHidden="0" w:uiPriority="69" w:unhideWhenUsed="0"/>
+    <w:lsdException w:name="Dark List" w:semiHidden="0" w:uiPriority="70" w:unhideWhenUsed="0"/>
+    <w:lsdException w:name="Colorful Shading" w:semiHidden="0" w:uiPriority="71" w:unhideWhenUsed="0"/>
+    <w:lsdException w:name="Colorful List" w:semiHidden="0" w:uiPriority="72" w:unhideWhenUsed="0"/>
+    <w:lsdException w:name="Colorful Grid" w:semiHidden="0" w:uiPriority="73" w:unhideWhenUsed="0"/>
+    <w:lsdException w:name="Light Shading Accent 1" w:semiHidden="0" w:uiPriority="60" w:unhideWhenUsed="0"/>
+    <w:lsdException w:name="Light List Accent 1" w:semiHidden="0" w:uiPriority="61" w:unhideWhenUsed="0"/>
+    <w:lsdException w:name="Light Grid Accent 1" w:semiHidden="0" w:uiPriority="62" w:unhideWhenUsed="0"/>
+    <w:lsdException w:name="Medium Shading 1 Accent 1" w:semiHidden="0" w:uiPriority="63" w:unhideWhenUsed="0"/>
+    <w:lsdException w:name="Medium Shading 2 Accent 1" w:semiHidden="0" w:uiPriority="64" w:unhideWhenUsed="0"/>
+    <w:lsdException w:name="Medium List 1 Accent 1" w:semiHidden="0" w:uiPriority="65" w:unhideWhenUsed="0"/>
+    <w:lsdException w:name="Revision" w:unhideWhenUsed="0"/>
+    <w:lsdException w:name="List Paragraph" w:semiHidden="0" w:uiPriority="34" w:unhideWhenUsed="0" w:qFormat="1"/>
+    <w:lsdException w:name="Quote" w:semiHidden="0" w:uiPriority="29" w:unhideWhenUsed="0" w:qFormat="1"/>
+    <w:lsdException w:name="Intense Quote" w:semiHidden="0" w:uiPriority="30" w:unhideWhenUsed="0" w:qFormat="1"/>
+    <w:lsdException w:name="Medium List 2 Accent 1" w:semiHidden="0" w:uiPriority="66" w:unhideWhenUsed="0"/>
+    <w:lsdException w:name="Medium Grid 1 Accent 1" w:semiHidden="0" w:uiPriority="67" w:unhideWhenUsed="0"/>
+    <w:lsdException w:name="Medium Grid 2 Accent 1" w:semiHidden="0" w:uiPriority="68" w:unhideWhenUsed="0"/>
+    <w:lsdException w:name="Medium Grid 3 Accent 1" w:semiHidden="0" w:uiPriority="69" w:unhideWhenUsed="0"/>
+    <w:lsdException w:name="Dark List Accent 1" w:semiHidden="0" w:uiPriority="70" w:unhideWhenUsed="0"/>
+    <w:lsdException w:name="Colorful Shading Accent 1" w:semiHidden="0" w:uiPriority="71" w:unhideWhenUsed="0"/>
+    <w:lsdException w:name="Colorful List Accent 1" w:semiHidden="0" w:uiPriority="72" w:unhideWhenUsed="0"/>
+    <w:lsdException w:name="Colorful Grid Accent 1" w:semiHidden="0" w:uiPriority="73" w:unhideWhenUsed="0"/>
+    <w:lsdException w:name="Light Shading Accent 2" w:semiHidden="0" w:uiPriority="60" w:unhideWhenUsed="0"/>
+    <w:lsdException w:name="Light List Accent 2" w:semiHidden="0" w:uiPriority="61" w:unhideWhenUsed="0"/>
+    <w:lsdException w:name="Light Grid Accent 2" w:semiHidden="0" w:uiPriority="62" w:unhideWhenUsed="0"/>
+    <w:lsdException w:name="Medium Shading 1 Accent 2" w:semiHidden="0" w:uiPriority="63" w:unhideWhenUsed="0"/>
+    <w:lsdException w:name="Medium Shading 2 Accent 2" w:semiHidden="0" w:uiPriority="64" w:unhideWhenUsed="0"/>
+    <w:lsdException w:name="Medium List 1 Accent 2" w:semiHidden="0" w:uiPriority="65" w:unhideWhenUsed="0"/>
+    <w:lsdException w:name="Medium List 2 Accent 2" w:semiHidden="0" w:uiPriority="66" w:unhideWhenUsed="0"/>
+    <w:lsdException w:name="Medium Grid 1 Accent 2" w:semiHidden="0" w:uiPriority="67" w:unhideWhenUsed="0"/>
+    <w:lsdException w:name="Medium Grid 2 Accent 2" w:semiHidden="0" w:uiPriority="68" w:unhideWhenUsed="0"/>
+    <w:lsdException w:name="Medium Grid 3 Accent 2" w:semiHidden="0" w:uiPriority="69" w:unhideWhenUsed="0"/>
+    <w:lsdException w:name="Dark List Accent 2" w:semiHidden="0" w:uiPriority="70" w:unhideWhenUsed="0"/>
+    <w:lsdException w:name="Colorful Shading Accent 2" w:semiHidden="0" w:uiPriority="71" w:unhideWhenUsed="0"/>
+    <w:lsdException w:name="Colorful List Accent 2" w:semiHidden="0" w:uiPriority="72" w:unhideWhenUsed="0"/>
+    <w:lsdException w:name="Colorful Grid Accent 2" w:semiHidden="0" w:uiPriority="73" w:unhideWhenUsed="0"/>
+    <w:lsdException w:name="Light Shading Accent 3" w:semiHidden="0" w:uiPriority="60" w:unhideWhenUsed="0"/>
+    <w:lsdException w:name="Light List Accent 3" w:semiHidden="0" w:uiPriority="61" w:unhideWhenUsed="0"/>
+    <w:lsdException w:name="Light Grid Accent 3" w:semiHidden="0" w:uiPriority="62" w:unhideWhenUsed="0"/>
+    <w:lsdException w:name="Medium Shading 1 Accent 3" w:semiHidden="0" w:uiPriority="63" w:unhideWhenUsed="0"/>
+    <w:lsdException w:name="Medium Shading 2 Accent 3" w:semiHidden="0" w:uiPriority="64" w:unhideWhenUsed="0"/>
+    <w:lsdException w:name="Medium List 1 Accent 3" w:semiHidden="0" w:uiPriority="65" w:unhideWhenUsed="0"/>
+    <w:lsdException w:name="Medium List 2 Accent 3" w:semiHidden="0" w:uiPriority="66" w:unhideWhenUsed="0"/>
+    <w:lsdException w:name="Medium Grid 1 Accent 3" w:semiHidden="0" w:uiPriority="67" w:unhideWhenUsed="0"/>
+    <w:lsdException w:name="Medium Grid 2 Accent 3" w:semiHidden="0" w:uiPriority="68" w:unhideWhenUsed="0"/>
+    <w:lsdException w:name="Medium Grid 3 Accent 3" w:semiHidden="0" w:uiPriority="69" w:unhideWhenUsed="0"/>
+    <w:lsdException w:name="Dark List Accent 3" w:semiHidden="0" w:uiPriority="70" w:unhideWhenUsed="0"/>
+    <w:lsdException w:name="Colorful Shading Accent 3" w:semiHidden="0" w:uiPriority="71" w:unhideWhenUsed="0"/>
+    <w:lsdException w:name="Colorful List Accent 3" w:semiHidden="0" w:uiPriority="72" w:unhideWhenUsed="0"/>
+    <w:lsdException w:name="Colorful Grid Accent 3" w:semiHidden="0" w:uiPriority="73" w:unhideWhenUsed="0"/>
+    <w:lsdException w:name="Light Shading Accent 4" w:semiHidden="0" w:uiPriority="60" w:unhideWhenUsed="0"/>
+    <w:lsdException w:name="Light List Accent 4" w:semiHidden="0" w:uiPriority="61" w:unhideWhenUsed="0"/>
+    <w:lsdException w:name="Light Grid Accent 4" w:semiHidden="0" w:uiPriority="62" w:unhideWhenUsed="0"/>
+    <w:lsdException w:name="Medium Shading 1 Accent 4" w:semiHidden="0" w:uiPriority="63" w:unhideWhenUsed="0"/>
+    <w:lsdException w:name="Medium Shading 2 Accent 4" w:semiHidden="0" w:uiPriority="64" w:unhideWhenUsed="0"/>
+    <w:lsdException w:name="Medium List 1 Accent 4" w:semiHidden="0" w:uiPriority="65" w:unhideWhenUsed="0"/>
+    <w:lsdException w:name="Medium List 2 Accent 4" w:semiHidden="0" w:uiPriority="66" w:unhideWhenUsed="0"/>
+    <w:lsdException w:name="Medium Grid 1 Accent 4" w:semiHidden="0" w:uiPriority="67" w:unhideWhenUsed="0"/>
+    <w:lsdException w:name="Medium Grid 2 Accent 4" w:semiHidden="0" w:uiPriority="68" w:unhideWhenUsed="0"/>
+    <w:lsdException w:name="Medium Grid 3 Accent 4" w:semiHidden="0" w:uiPriority="69" w:unhideWhenUsed="0"/>
+    <w:lsdException w:name="Dark List Accent 4" w:semiHidden="0" w:uiPriority="70" w:unhideWhenUsed="0"/>
+    <w:lsdException w:name="Colorful Shading Accent 4" w:semiHidden="0" w:uiPriority="71" w:unhideWhenUsed="0"/>
+    <w:lsdException w:name="Colorful List Accent 4" w:semiHidden="0" w:uiPriority="72" w:unhideWhenUsed="0"/>
+    <w:lsdException w:name="Colorful Grid Accent 4" w:semiHidden="0" w:uiPriority="73" w:unhideWhenUsed="0"/>
+    <w:lsdException w:name="Light Shading Accent 5" w:semiHidden="0" w:uiPriority="60" w:unhideWhenUsed="0"/>
+    <w:lsdException w:name="Light List Accent 5" w:semiHidden="0" w:uiPriority="61" w:unhideWhenUsed="0"/>
+    <w:lsdException w:name="Light Grid Accent 5" w:semiHidden="0" w:uiPriority="62" w:unhideWhenUsed="0"/>
+    <w:lsdException w:name="Medium Shading 1 Accent 5" w:semiHidden="0" w:uiPriority="63" w:unhideWhenUsed="0"/>
+    <w:lsdException w:name="Medium Shading 2 Accent 5" w:semiHidden="0" w:uiPriority="64" w:unhideWhenUsed="0"/>
+    <w:lsdException w:name="Medium List 1 Accent 5" w:semiHidden="0" w:uiPriority="65" w:unhideWhenUsed="0"/>
+    <w:lsdException w:name="Medium List 2 Accent 5" w:semiHidden="0" w:uiPriority="66" w:unhideWhenUsed="0"/>
+    <w:lsdException w:name="Medium Grid 1 Accent 5" w:semiHidden="0" w:uiPriority="67" w:unhideWhenUsed="0"/>
+    <w:lsdException w:name="Medium Grid 2 Accent 5" w:semiHidden="0" w:uiPriority="68" w:unhideWhenUsed="0"/>
+    <w:lsdException w:name="Medium Grid 3 Accent 5" w:semiHidden="0" w:uiPriority="69" w:unhideWhenUsed="0"/>
+    <w:lsdException w:name="Dark List Accent 5" w:semiHidden="0" w:uiPriority="70" w:unhideWhenUsed="0"/>
+    <w:lsdException w:name="Colorful Shading Accent 5" w:semiHidden="0" w:uiPriority="71" w:unhideWhenUsed="0"/>
+    <w:lsdException w:name="Colorful List Accent 5" w:semiHidden="0" w:uiPriority="72" w:unhideWhenUsed="0"/>
+    <w:lsdException w:name="Colorful Grid Accent 5" w:semiHidden="0" w:uiPriority="73" w:unhideWhenUsed="0"/>
+    <w:lsdException w:name="Light Shading Accent 6" w:semiHidden="0" w:uiPriority="60" w:unhideWhenUsed="0"/>
+    <w:lsdException w:name="Light List Accent 6" w:semiHidden="0" w:uiPriority="61" w:unhideWhenUsed="0"/>
+    <w:lsdException w:name="Light Grid Accent 6" w:semiHidden="0" w:uiPriority="62" w:unhideWhenUsed="0"/>
+    <w:lsdException w:name="Medium Shading 1 Accent 6" w:semiHidden="0" w:uiPriority="63" w:unhideWhenUsed="0"/>
+    <w:lsdException w:name="Medium Shading 2 Accent 6" w:semiHidden="0" w:uiPriority="64" w:unhideWhenUsed="0"/>
+    <w:lsdException w:name="Medium List 1 Accent 6" w:semiHidden="0" w:uiPriority="65" w:unhideWhenUsed="0"/>
+    <w:lsdException w:name="Medium List 2 Accent 6" w:semiHidden="0" w:uiPriority="66" w:unhideWhenUsed="0"/>
+    <w:lsdException w:name="Medium Grid 1 Accent 6" w:semiHidden="0" w:uiPriority="67" w:unhideWhenUsed="0"/>
+    <w:lsdException w:name="Medium Grid 2 Accent 6" w:semiHidden="0" w:uiPriority="68" w:unhideWhenUsed="0"/>
+    <w:lsdException w:name="Medium Grid 3 Accent 6" w:semiHidden="0" w:uiPriority="69" w:unhideWhenUsed="0"/>
+    <w:lsdException w:name="Dark List Accent 6" w:semiHidden="0" w:uiPriority="70" w:unhideWhenUsed="0"/>
+    <w:lsdException w:name="Colorful Shading Accent 6" w:semiHidden="0" w:uiPriority="71" w:unhideWhenUsed="0"/>
+    <w:lsdException w:name="Colorful List Accent 6" w:semiHidden="0" w:uiPriority="72" w:unhideWhenUsed="0"/>
+    <w:lsdException w:name="Colorful Grid Accent 6" w:semiHidden="0" w:uiPriority="73" w:unhideWhenUsed="0"/>
+    <w:lsdException w:name="Subtle Emphasis" w:semiHidden="0" w:uiPriority="19" w:unhideWhenUsed="0" w:qFormat="1"/>
+    <w:lsdException w:name="Intense Emphasis" w:semiHidden="0" w:uiPriority="21" w:unhideWhenUsed="0" w:qFormat="1"/>
+    <w:lsdException w:name="Subtle Reference" w:semiHidden="0" w:uiPriority="31" w:unhideWhenUsed="0" w:qFormat="1"/>
+    <w:lsdException w:name="Intense Reference" w:semiHidden="0" w:uiPriority="32" w:unhideWhenUsed="0" w:qFormat="1"/>
+    <w:lsdException w:name="Book Title" w:semiHidden="0" w:uiPriority="33" w:unhideWhenUsed="0" w:qFormat="1"/>
+    <w:lsdException w:name="Bibliography" w:uiPriority="37"/>
+    <w:lsdException w:name="TOC Heading" w:uiPriority="39" w:qFormat="1"/>
   </w:latentStyles>
   <w:style w:type="paragraph" w:default="1" w:styleId="Normal">
     <w:name w:val="Normal"/>
     <w:qFormat/>
+    <w:rsid w:val="001537C5"/>
   </w:style>
   <w:style w:type="character" w:default="1" w:styleId="DefaultParagraphFont">
     <w:name w:val="Default Paragraph Font"/>
@@ -7676,6 +7033,7 @@
     <w:uiPriority w:val="99"/>
     <w:semiHidden/>
     <w:unhideWhenUsed/>
+    <w:qFormat/>
     <w:tblPr>
       <w:tblInd w:w="0" w:type="dxa"/>
       <w:tblCellMar>
@@ -7710,7 +7068,7 @@
 </file>
 
 <file path=word/glossary/webSettings.xml><?xml version="1.0" encoding="utf-8"?>
-<w:webSettings xmlns:mc="http://schemas.openxmlformats.org/markup-compatibility/2006" xmlns:r="http://schemas.openxmlformats.org/officeDocument/2006/relationships" xmlns:w="http://schemas.openxmlformats.org/wordprocessingml/2006/main" xmlns:w14="http://schemas.microsoft.com/office/word/2010/wordml" xmlns:w15="http://schemas.microsoft.com/office/word/2012/wordml" xmlns:w16cex="http://schemas.microsoft.com/office/word/2018/wordml/cex" xmlns:w16cid="http://schemas.microsoft.com/office/word/2016/wordml/cid" xmlns:w16="http://schemas.microsoft.com/office/word/2018/wordml" xmlns:w16sdtdh="http://schemas.microsoft.com/office/word/2020/wordml/sdtdatahash" xmlns:w16se="http://schemas.microsoft.com/office/word/2015/wordml/symex" mc:Ignorable="w14 w15 w16se w16cid w16 w16cex w16sdtdh">
+<w:webSettings xmlns:r="http://schemas.openxmlformats.org/officeDocument/2006/relationships" xmlns:w="http://schemas.openxmlformats.org/wordprocessingml/2006/main">
   <w:optimizeForBrowser/>
   <w:relyOnVML/>
   <w:allowPNG/>
@@ -7760,7 +7118,7 @@
     </a:clrScheme>
     <a:fontScheme name="Office">
       <a:majorFont>
-        <a:latin typeface="Calibri Light" panose="020F0302020204030204"/>
+        <a:latin typeface="Calibri Light"/>
         <a:ea typeface=""/>
         <a:cs typeface=""/>
         <a:font script="Jpan" typeface="游ゴシック Light"/>
@@ -7812,7 +7170,7 @@
         <a:font script="Tfng" typeface="Ebrima"/>
       </a:majorFont>
       <a:minorFont>
-        <a:latin typeface="Calibri" panose="020F0502020204030204"/>
+        <a:latin typeface="Calibri"/>
         <a:ea typeface=""/>
         <a:cs typeface=""/>
         <a:font script="Jpan" typeface="游明朝"/>
@@ -8006,7 +7364,7 @@
   <a:extraClrSchemeLst/>
   <a:extLst>
     <a:ext uri="{05A4C25C-085E-4340-85A3-A5531E510DB2}">
-      <thm15:themeFamily xmlns:thm15="http://schemas.microsoft.com/office/thememl/2012/main" name="Office Theme" id="{62F939B6-93AF-4DB8-9C6B-D6C7DFDC589F}" vid="{4A3C46E8-61CC-4603-A589-7422A47A8E4A}"/>
+      <thm15:themeFamily xmlns:thm15="http://schemas.microsoft.com/office/thememl/2012/main" xmlns="" name="Office Theme" id="{62F939B6-93AF-4DB8-9C6B-D6C7DFDC589F}" vid="{4A3C46E8-61CC-4603-A589-7422A47A8E4A}"/>
     </a:ext>
   </a:extLst>
 </a:theme>

</xml_diff>